<commit_message>
Lista postaci historycznych poprawiona
</commit_message>
<xml_diff>
--- a/Powiesc Mikolaja/Orly na Krymie.docx
+++ b/Powiesc Mikolaja/Orly na Krymie.docx
@@ -446,6 +446,20 @@
     </w:p>
     <w:p>
       <w:pPr>
+        <w:pStyle w:val="Heading3"/>
+        <w:rPr>
+          <w:lang w:val="pl-PL"/>
+        </w:rPr>
+      </w:pPr>
+      <w:r>
+        <w:rPr>
+          <w:lang w:val="pl-PL"/>
+        </w:rPr>
+        <w:t>Postaci wymyślone</w:t>
+      </w:r>
+    </w:p>
+    <w:p>
+      <w:pPr>
         <w:rPr>
           <w:lang w:val="pl-PL"/>
         </w:rPr>
@@ -479,6 +493,32 @@
         <w:rPr>
           <w:lang w:val="pl-PL"/>
         </w:rPr>
+        <w:t>Piotr Ostrowski – brat cioteczny Stefana, jego pocztowy</w:t>
+      </w:r>
+    </w:p>
+    <w:p>
+      <w:pPr>
+        <w:rPr>
+          <w:lang w:val="pl-PL"/>
+        </w:rPr>
+      </w:pPr>
+      <w:r>
+        <w:rPr>
+          <w:lang w:val="pl-PL"/>
+        </w:rPr>
+        <w:t>Wiśniewski – krewny Stefana Ostrowskiego, jego pocztowy</w:t>
+      </w:r>
+    </w:p>
+    <w:p>
+      <w:pPr>
+        <w:rPr>
+          <w:lang w:val="pl-PL"/>
+        </w:rPr>
+      </w:pPr>
+      <w:r>
+        <w:rPr>
+          <w:lang w:val="pl-PL"/>
+        </w:rPr>
         <w:t xml:space="preserve">Stanisław Starczyński </w:t>
       </w:r>
       <w:r>
@@ -510,6 +550,33 @@
         <w:rPr>
           <w:lang w:val="pl-PL"/>
         </w:rPr>
+        <w:t>Piotrowski – pocztowy Stanisława Starczyńskiego</w:t>
+      </w:r>
+    </w:p>
+    <w:p>
+      <w:pPr>
+        <w:rPr>
+          <w:lang w:val="pl-PL"/>
+        </w:rPr>
+      </w:pPr>
+      <w:r>
+        <w:rPr>
+          <w:lang w:val="pl-PL"/>
+        </w:rPr>
+        <w:t>Wyczyński - pocztowy Stanisława Starczyńskiego</w:t>
+      </w:r>
+    </w:p>
+    <w:p>
+      <w:pPr>
+        <w:rPr>
+          <w:lang w:val="pl-PL"/>
+        </w:rPr>
+      </w:pPr>
+      <w:r>
+        <w:rPr>
+          <w:lang w:val="pl-PL"/>
+        </w:rPr>
+        <w:lastRenderedPageBreak/>
         <w:t>Mircea – Wołoch z jazdy lekkiej Sobieskiego</w:t>
       </w:r>
     </w:p>
@@ -534,710 +601,775 @@
       </w:pPr>
       <w:r>
         <w:rPr>
+          <w:lang w:val="pl-PL"/>
+        </w:rPr>
+        <w:t>Zdzisław Bałaziński</w:t>
+      </w:r>
+      <w:r>
+        <w:rPr>
+          <w:lang w:val="pl-PL"/>
+        </w:rPr>
+        <w:t xml:space="preserve"> </w:t>
+      </w:r>
+    </w:p>
+    <w:p>
+      <w:pPr>
+        <w:rPr>
+          <w:lang w:val="pl-PL"/>
+        </w:rPr>
+      </w:pPr>
+      <w:r>
+        <w:rPr>
+          <w:lang w:val="pl-PL"/>
+        </w:rPr>
+        <w:t>Bałaban – Kozak niżowy</w:t>
+      </w:r>
+    </w:p>
+    <w:p>
+      <w:pPr>
+        <w:rPr>
+          <w:lang w:val="pl-PL"/>
+        </w:rPr>
+      </w:pPr>
+      <w:r>
+        <w:rPr>
+          <w:lang w:val="pl-PL"/>
+        </w:rPr>
+        <w:t xml:space="preserve">Paweł Kacprzak - </w:t>
+      </w:r>
+      <w:r>
+        <w:rPr>
+          <w:lang w:val="pl-PL"/>
+        </w:rPr>
+        <w:t>pocztowy</w:t>
+      </w:r>
+    </w:p>
+    <w:p>
+      <w:pPr>
+        <w:rPr>
+          <w:lang w:val="pl-PL"/>
+        </w:rPr>
+      </w:pPr>
+      <w:r>
+        <w:rPr>
+          <w:lang w:val="pl-PL"/>
+        </w:rPr>
+        <w:t>Kazimierz Prokopiński – ze spolszczonego rosyjskiego mieszczaństwa</w:t>
+      </w:r>
+    </w:p>
+    <w:p>
+      <w:pPr>
+        <w:rPr>
+          <w:lang w:val="pl-PL"/>
+        </w:rPr>
+      </w:pPr>
+      <w:r>
+        <w:rPr>
+          <w:lang w:val="pl-PL"/>
+        </w:rPr>
+        <w:t>Zenon Sułkowski – prawosławny szlachcic polski spod Kijowa</w:t>
+      </w:r>
+    </w:p>
+    <w:p>
+      <w:pPr>
+        <w:rPr>
+          <w:lang w:val="pl-PL"/>
+        </w:rPr>
+      </w:pPr>
+      <w:r>
+        <w:rPr>
+          <w:lang w:val="pl-PL"/>
+        </w:rPr>
+        <w:t>Maciej Żwański</w:t>
+      </w:r>
+    </w:p>
+    <w:p>
+      <w:pPr>
+        <w:rPr>
+          <w:lang w:val="pl-PL"/>
+        </w:rPr>
+      </w:pPr>
+      <w:r>
+        <w:rPr>
+          <w:lang w:val="pl-PL"/>
+        </w:rPr>
+        <w:t>Zbigniew Ostromecki</w:t>
+      </w:r>
+    </w:p>
+    <w:p>
+      <w:pPr>
+        <w:rPr>
+          <w:lang w:val="pl-PL"/>
+        </w:rPr>
+      </w:pPr>
+      <w:r>
+        <w:rPr>
+          <w:lang w:val="pl-PL"/>
+        </w:rPr>
+        <w:t>Antoni Borzycki</w:t>
+      </w:r>
+    </w:p>
+    <w:p>
+      <w:pPr>
+        <w:rPr>
+          <w:lang w:val="pl-PL"/>
+        </w:rPr>
+      </w:pPr>
+      <w:r>
+        <w:rPr>
+          <w:lang w:val="pl-PL"/>
+        </w:rPr>
+        <w:t>Ligota</w:t>
+      </w:r>
+      <w:r>
+        <w:rPr>
+          <w:lang w:val="pl-PL"/>
+        </w:rPr>
+        <w:t xml:space="preserve"> – doświadczony żołnierz chorągwi </w:t>
+      </w:r>
+      <w:r>
+        <w:rPr>
+          <w:lang w:val="pl-PL"/>
+        </w:rPr>
+        <w:t>wołoskiej</w:t>
+      </w:r>
+      <w:r>
+        <w:rPr>
+          <w:lang w:val="pl-PL"/>
+        </w:rPr>
+        <w:t xml:space="preserve"> – zginął podczas wyprway na czambuły</w:t>
+      </w:r>
+    </w:p>
+    <w:p>
+      <w:pPr>
+        <w:rPr>
+          <w:lang w:val="pl-PL"/>
+        </w:rPr>
+      </w:pPr>
+      <w:r>
+        <w:rPr>
+          <w:lang w:val="pl-PL"/>
+        </w:rPr>
+        <w:t>Andrzej Lewandowski</w:t>
+      </w:r>
+    </w:p>
+    <w:p>
+      <w:pPr>
+        <w:rPr>
+          <w:lang w:val="pl-PL"/>
+        </w:rPr>
+      </w:pPr>
+      <w:r>
+        <w:rPr>
+          <w:lang w:val="pl-PL"/>
+        </w:rPr>
+        <w:t>Aleksander Nowosielski</w:t>
+      </w:r>
+    </w:p>
+    <w:p>
+      <w:pPr>
+        <w:rPr>
+          <w:lang w:val="pl-PL"/>
+        </w:rPr>
+      </w:pPr>
+      <w:r>
+        <w:rPr>
+          <w:lang w:val="pl-PL"/>
+        </w:rPr>
+        <w:t>Niżyńscy</w:t>
+      </w:r>
+    </w:p>
+    <w:p>
+      <w:pPr>
+        <w:rPr>
+          <w:lang w:val="pl-PL"/>
+        </w:rPr>
+      </w:pPr>
+      <w:r>
+        <w:rPr>
+          <w:lang w:val="pl-PL"/>
+        </w:rPr>
+        <w:t>Kuczyńscy</w:t>
+      </w:r>
+    </w:p>
+    <w:p>
+      <w:pPr>
+        <w:rPr>
+          <w:lang w:val="pl-PL"/>
+        </w:rPr>
+      </w:pPr>
+    </w:p>
+    <w:p>
+      <w:pPr>
+        <w:pStyle w:val="Heading3"/>
+        <w:rPr>
+          <w:lang w:val="pl-PL"/>
+        </w:rPr>
+      </w:pPr>
+      <w:r>
+        <w:rPr>
+          <w:lang w:val="pl-PL"/>
+        </w:rPr>
+        <w:t>Postaci historyczne</w:t>
+      </w:r>
+    </w:p>
+    <w:p>
+      <w:pPr>
+        <w:rPr>
+          <w:lang w:val="pl-PL"/>
+        </w:rPr>
+      </w:pPr>
+      <w:r>
+        <w:rPr>
+          <w:lang w:val="pl-PL"/>
+        </w:rPr>
+        <w:t>Jan Sobieski – hetman wielki koronny, marszałek wielki koronny</w:t>
+      </w:r>
+    </w:p>
+    <w:p>
+      <w:pPr>
+        <w:rPr>
+          <w:lang w:val="pl-PL"/>
+        </w:rPr>
+      </w:pPr>
+      <w:r>
+        <w:rPr>
+          <w:lang w:val="pl-PL"/>
+        </w:rPr>
+        <w:t xml:space="preserve">Stefan </w:t>
+      </w:r>
+      <w:r>
+        <w:rPr>
+          <w:lang w:val="pl-PL"/>
+        </w:rPr>
+        <w:t>Bidziński – strażnik koronny</w:t>
+      </w:r>
+      <w:r>
+        <w:rPr>
+          <w:lang w:val="pl-PL"/>
+        </w:rPr>
+        <w:t>, pułkownik m.in. chorągwi wołoskiej koronnej</w:t>
+      </w:r>
+    </w:p>
+    <w:p>
+      <w:pPr>
+        <w:rPr>
+          <w:lang w:val="pl-PL"/>
+        </w:rPr>
+      </w:pPr>
+      <w:r>
+        <w:rPr>
+          <w:lang w:val="pl-PL"/>
+        </w:rPr>
+        <w:t>Pruszkowski – dowódca podjazdu u Sobieskiego</w:t>
+      </w:r>
+    </w:p>
+    <w:p>
+      <w:pPr>
+        <w:rPr>
+          <w:lang w:val="pl-PL"/>
+        </w:rPr>
+      </w:pPr>
+      <w:r>
+        <w:rPr>
+          <w:lang w:val="pl-PL"/>
+        </w:rPr>
+        <w:t>Dymitr Jerzy Janusz Korybut Wiśniowiecki – hetman polny koronny, wojewoda bełski</w:t>
+      </w:r>
+    </w:p>
+    <w:p>
+      <w:pPr>
+        <w:rPr>
+          <w:lang w:val="pl-PL"/>
+        </w:rPr>
+      </w:pPr>
+      <w:r>
+        <w:rPr>
+          <w:lang w:val="pl-PL"/>
+        </w:rPr>
+        <w:t>Stanisław Jan Jabłonowski - wojewoda ruski</w:t>
+      </w:r>
+    </w:p>
+    <w:p>
+      <w:pPr>
+        <w:rPr>
+          <w:lang w:val="pl-PL"/>
+        </w:rPr>
+      </w:pPr>
+      <w:r>
+        <w:rPr>
+          <w:lang w:val="pl-PL"/>
+        </w:rPr>
+        <w:t>Mikołaj Hieronim Sieniawski – współpracownik Jana Sobieskiego</w:t>
+      </w:r>
+      <w:r>
+        <w:rPr>
+          <w:lang w:val="pl-PL"/>
+        </w:rPr>
+        <w:t>, chorąży wielki koronny</w:t>
+      </w:r>
+    </w:p>
+    <w:p>
+      <w:pPr>
+        <w:rPr>
+          <w:lang w:val="pl-PL"/>
+        </w:rPr>
+      </w:pPr>
+      <w:r>
+        <w:rPr>
+          <w:lang w:val="pl-PL"/>
+        </w:rPr>
+        <w:t>Andrzej Potocki – wojewoda kijowski</w:t>
+      </w:r>
+    </w:p>
+    <w:p>
+      <w:pPr>
+        <w:rPr>
+          <w:lang w:val="pl-PL"/>
+        </w:rPr>
+      </w:pPr>
+      <w:r>
+        <w:rPr>
+          <w:lang w:val="pl-PL"/>
+        </w:rPr>
+        <w:t>Feliks Kazimierz Potocki – wojewoda sieradzki</w:t>
+      </w:r>
+    </w:p>
+    <w:p>
+      <w:pPr>
+        <w:rPr>
+          <w:lang w:val="pl-PL"/>
+        </w:rPr>
+      </w:pPr>
+      <w:r>
+        <w:rPr>
+          <w:lang w:val="pl-PL"/>
+        </w:rPr>
+        <w:t xml:space="preserve">Michał Kazimierz Pac – hetman wielki </w:t>
+      </w:r>
+      <w:r>
+        <w:rPr>
+          <w:lang w:val="pl-PL"/>
+        </w:rPr>
+        <w:t>litewski</w:t>
+      </w:r>
+      <w:r>
+        <w:rPr>
+          <w:lang w:val="pl-PL"/>
+        </w:rPr>
+        <w:t>, kasztelan wileński, wojewoda wileński</w:t>
+      </w:r>
+      <w:r>
+        <w:rPr>
+          <w:lang w:val="pl-PL"/>
+        </w:rPr>
+        <w:t xml:space="preserve">, </w:t>
+      </w:r>
+      <w:r>
+        <w:rPr>
+          <w:lang w:val="pl-PL"/>
+        </w:rPr>
+        <w:t>zagorzały przeciwnik Sobieskiego</w:t>
+      </w:r>
+    </w:p>
+    <w:p>
+      <w:pPr>
+        <w:rPr>
+          <w:lang w:val="pl-PL"/>
+        </w:rPr>
+      </w:pPr>
+      <w:r>
+        <w:rPr>
+          <w:lang w:val="pl-PL"/>
+        </w:rPr>
+        <w:t>Michał Kazimierz Radziwiłł – hetman polny litewski, podkanclerzy litewski</w:t>
+      </w:r>
+      <w:r>
+        <w:rPr>
+          <w:lang w:val="pl-PL"/>
+        </w:rPr>
+        <w:t>, szwagier Sobieskiego</w:t>
+      </w:r>
+    </w:p>
+    <w:p>
+      <w:pPr>
+        <w:rPr>
+          <w:lang w:val="pl-PL"/>
+        </w:rPr>
+      </w:pPr>
+      <w:r>
+        <w:rPr>
+          <w:lang w:val="pl-PL"/>
+        </w:rPr>
+        <w:t>Jan Jacek Stefan Ogiński – wojewoda mścisławski</w:t>
+      </w:r>
+    </w:p>
+    <w:p>
+      <w:pPr>
+        <w:rPr>
+          <w:lang w:val="pl-PL"/>
+        </w:rPr>
+      </w:pPr>
+      <w:r>
+        <w:rPr>
+          <w:lang w:val="pl-PL"/>
+        </w:rPr>
+        <w:lastRenderedPageBreak/>
+        <w:t>Roman Linkiewicz – oficer Sobieskiego, dowódca silnego podjazdu w czasie wyprawy na czambuły, dowódca jednego ze skrzydeł w czasie bitwy pod Niemirowem, porucznik pancernych Jabłonowskiego</w:t>
+      </w:r>
+    </w:p>
+    <w:p>
+      <w:pPr>
+        <w:rPr>
+          <w:lang w:val="pl-PL"/>
+        </w:rPr>
+      </w:pPr>
+      <w:r>
+        <w:rPr>
+          <w:lang w:val="pl-PL"/>
+        </w:rPr>
+        <w:t xml:space="preserve">Łasko – porucznik chorągwi wołoskiej </w:t>
+      </w:r>
+      <w:r>
+        <w:rPr>
+          <w:lang w:val="pl-PL"/>
+        </w:rPr>
+        <w:t>Ordynacji Ostrogskiej</w:t>
+      </w:r>
+    </w:p>
+    <w:p>
+      <w:pPr>
+        <w:rPr>
+          <w:lang w:val="pl-PL"/>
+        </w:rPr>
+      </w:pPr>
+      <w:r>
+        <w:rPr>
+          <w:lang w:val="pl-PL"/>
+        </w:rPr>
+        <w:t xml:space="preserve">Łastowiecki </w:t>
+      </w:r>
+      <w:r>
+        <w:rPr>
           <w:color w:val="FF0000"/>
           <w:lang w:val="pl-PL"/>
         </w:rPr>
-        <w:t>Zdzisław Bałaziński</w:t>
-      </w:r>
-      <w:r>
-        <w:rPr>
-          <w:lang w:val="pl-PL"/>
-        </w:rPr>
-        <w:t xml:space="preserve"> – dowódca chorągwi lekkiej kawalerii </w:t>
-      </w:r>
-      <w:r>
-        <w:rPr>
-          <w:lang w:val="pl-PL"/>
-        </w:rPr>
-        <w:t>wołoskiej</w:t>
-      </w:r>
-      <w:r>
-        <w:rPr>
-          <w:lang w:val="pl-PL"/>
-        </w:rPr>
-        <w:t xml:space="preserve"> JKMości</w:t>
-      </w:r>
-    </w:p>
-    <w:p>
-      <w:pPr>
-        <w:rPr>
-          <w:lang w:val="pl-PL"/>
-        </w:rPr>
-      </w:pPr>
-      <w:r>
-        <w:rPr>
-          <w:lang w:val="pl-PL"/>
-        </w:rPr>
-        <w:t>Bałaban – Kozak niżowy</w:t>
-      </w:r>
-    </w:p>
-    <w:p>
-      <w:pPr>
-        <w:rPr>
-          <w:lang w:val="pl-PL"/>
-        </w:rPr>
-      </w:pPr>
-      <w:r>
-        <w:rPr>
-          <w:lang w:val="pl-PL"/>
-        </w:rPr>
-        <w:t xml:space="preserve">Paweł Kacprzak - </w:t>
-      </w:r>
-      <w:r>
-        <w:rPr>
-          <w:lang w:val="pl-PL"/>
-        </w:rPr>
-        <w:t>pocztowy</w:t>
-      </w:r>
-    </w:p>
-    <w:p>
-      <w:pPr>
-        <w:rPr>
-          <w:lang w:val="pl-PL"/>
-        </w:rPr>
-      </w:pPr>
+        <w:t>-</w:t>
+      </w:r>
+      <w:r>
+        <w:rPr>
+          <w:lang w:val="pl-PL"/>
+        </w:rPr>
+        <w:t xml:space="preserve"> dowódca chorągwi ochotniczej, u nas dowodzi chorągwią </w:t>
+      </w:r>
+      <w:r>
+        <w:rPr>
+          <w:lang w:val="pl-PL"/>
+        </w:rPr>
+        <w:t>pancerną, zginął pod Niemirowem</w:t>
+      </w:r>
+    </w:p>
+    <w:p>
+      <w:pPr>
+        <w:rPr>
+          <w:lang w:val="pl-PL"/>
+        </w:rPr>
+      </w:pPr>
+      <w:r>
+        <w:rPr>
+          <w:lang w:val="pl-PL"/>
+        </w:rPr>
+        <w:t>Atanazy Miączyński – pułkownik (właściciel) chorągwi wołoskiej wojsk koronnych</w:t>
+      </w:r>
+    </w:p>
+    <w:p>
+      <w:pPr>
+        <w:rPr>
+          <w:lang w:val="pl-PL"/>
+        </w:rPr>
+      </w:pPr>
+      <w:r>
+        <w:rPr>
+          <w:lang w:val="pl-PL"/>
+        </w:rPr>
+        <w:t>Gęsicki – porucznik chorągwi wołoskiej pana Miączyńskiego</w:t>
+      </w:r>
+    </w:p>
+    <w:p>
+      <w:pPr>
+        <w:rPr>
+          <w:lang w:val="pl-PL"/>
+        </w:rPr>
+      </w:pPr>
+      <w:r>
+        <w:rPr>
+          <w:lang w:val="pl-PL"/>
+        </w:rPr>
+        <w:t>Bruski – porucznik chorągwi wołoskiej Bidzińskiego</w:t>
+      </w:r>
+    </w:p>
+    <w:p>
+      <w:pPr>
+        <w:rPr>
+          <w:lang w:val="pl-PL"/>
+        </w:rPr>
+      </w:pPr>
+      <w:r>
+        <w:rPr>
+          <w:lang w:val="pl-PL"/>
+        </w:rPr>
+        <w:t>Pruszkowski – oficer Sobieskiego, słynny zagończyk, u nas zginął pod Niemirowem</w:t>
+      </w:r>
+    </w:p>
+    <w:p>
+      <w:pPr>
+        <w:rPr>
+          <w:lang w:val="pl-PL"/>
+        </w:rPr>
+      </w:pPr>
+      <w:r>
+        <w:rPr>
+          <w:lang w:val="pl-PL"/>
+        </w:rPr>
+        <w:t>Zawisza – namiestnik w chorągwi wołoskiej Miączyńskiego</w:t>
+      </w:r>
+    </w:p>
+    <w:p>
+      <w:pPr>
+        <w:rPr>
+          <w:lang w:val="pl-PL"/>
+        </w:rPr>
+      </w:pPr>
+    </w:p>
+    <w:p>
+      <w:pPr>
+        <w:rPr>
+          <w:lang w:val="pl-PL"/>
+        </w:rPr>
+      </w:pPr>
+    </w:p>
+    <w:p>
+      <w:pPr>
+        <w:pStyle w:val="Heading3"/>
+        <w:rPr>
+          <w:lang w:val="pl-PL"/>
+        </w:rPr>
+      </w:pPr>
+      <w:r>
+        <w:rPr>
+          <w:lang w:val="pl-PL"/>
+        </w:rPr>
+        <w:t>Charakterystyka postaci</w:t>
+      </w:r>
+    </w:p>
+    <w:p>
+      <w:pPr>
+        <w:rPr>
+          <w:lang w:val="pl-PL"/>
+        </w:rPr>
+      </w:pPr>
+      <w:r>
+        <w:rPr>
+          <w:b/>
+          <w:lang w:val="pl-PL"/>
+        </w:rPr>
+        <w:t>Stefan Ostrowski</w:t>
+      </w:r>
+      <w:r>
+        <w:rPr>
+          <w:lang w:val="pl-PL"/>
+        </w:rPr>
+        <w:t xml:space="preserve"> – ubogi szlachcic z Mazowsza, syn Jakuba Ostrowskiego, urodzony w 1653 roku, który służył u boku Jakuba Sobieskiego (ojca Jana), głęboko wierzący katolik, kiepsko wykształcony, nie przykładał się również do ćwiczeń (zabaw szlacheckich)</w:t>
+      </w:r>
+      <w:r>
+        <w:rPr>
+          <w:lang w:val="pl-PL"/>
+        </w:rPr>
+        <w:t xml:space="preserve">. Patriota, wychowany podczas Potopu i wojny z Rosją pragnie widzieć Polskę jak najpotężniejszą. Gardzi heretykami, nienawidzi muzułmanów, ma szacunek do chłopów, bo jego rodzina gospodaruje sama na swoim. Dość chciwy, ale raczej uczciwy. </w:t>
+      </w:r>
+      <w:r>
+        <w:rPr>
+          <w:lang w:val="pl-PL"/>
+        </w:rPr>
+        <w:t>Lubi się zabawić.</w:t>
+      </w:r>
+    </w:p>
+    <w:p>
+      <w:pPr>
+        <w:rPr>
+          <w:lang w:val="pl-PL"/>
+        </w:rPr>
+      </w:pPr>
+      <w:r>
+        <w:rPr>
+          <w:b/>
+          <w:lang w:val="pl-PL"/>
+        </w:rPr>
+        <w:t>Jakub Ostrowski</w:t>
+      </w:r>
+      <w:r>
+        <w:rPr>
+          <w:lang w:val="pl-PL"/>
+        </w:rPr>
+        <w:t xml:space="preserve"> – ojciec Stefana, gospodarzy w Ostrowicach na Mazowszu, których to Ostrowic ma część. Ukrywa haniebną kartę z czasów Potopu, kiedy to jako jeden z pierwszych przeszedł na stronę Karola Gustawa. </w:t>
+      </w:r>
+    </w:p>
+    <w:p>
+      <w:pPr>
+        <w:rPr>
+          <w:lang w:val="pl-PL"/>
+        </w:rPr>
+      </w:pPr>
+      <w:r>
+        <w:rPr>
+          <w:b/>
+          <w:lang w:val="pl-PL"/>
+        </w:rPr>
+        <w:t>Stanisław Starczyński</w:t>
+      </w:r>
+      <w:r>
+        <w:rPr>
+          <w:lang w:val="pl-PL"/>
+        </w:rPr>
+        <w:t xml:space="preserve"> – młodszy syn nieco bogatszego szlachcica z Mazowsza. Zaciężny żołnierz wojsk prywatnych, w tym do niedawna Lubomirskiego. Dorobił się niezłej fortuny na wojnach, jednak nigdy nie piastował funkcji dowódczej. Legalista, uważa że ustrój Rzeczypospolitej jest najlepszy jaki może być. Gardzi ludźmi niższego stanu i uboższymi, w tym również szlachtą szarakami.</w:t>
+      </w:r>
+      <w:r>
+        <w:rPr>
+          <w:lang w:val="pl-PL"/>
+        </w:rPr>
+        <w:t xml:space="preserve"> Lubi się zabawić.</w:t>
+      </w:r>
+    </w:p>
+    <w:p>
+      <w:pPr>
+        <w:rPr>
+          <w:lang w:val="pl-PL"/>
+        </w:rPr>
+      </w:pPr>
+    </w:p>
+    <w:p>
+      <w:pPr>
+        <w:pStyle w:val="Heading2"/>
+        <w:rPr>
+          <w:lang w:val="pl-PL"/>
+        </w:rPr>
+      </w:pPr>
+      <w:r>
+        <w:rPr>
+          <w:lang w:val="pl-PL"/>
+        </w:rPr>
+        <w:t>Plan</w:t>
+      </w:r>
+    </w:p>
+    <w:p>
+      <w:pPr>
+        <w:rPr>
+          <w:lang w:val="pl-PL"/>
+        </w:rPr>
+      </w:pPr>
+      <w:r>
+        <w:rPr>
+          <w:lang w:val="pl-PL"/>
+        </w:rPr>
+        <w:t xml:space="preserve">Stefan Ostrowski </w:t>
+      </w:r>
+      <w:r>
+        <w:rPr>
+          <w:lang w:val="pl-PL"/>
+        </w:rPr>
+        <w:t xml:space="preserve">wraz z oddziałem lekkiej kawalerii jest na patrolu na </w:t>
+      </w:r>
+      <w:r>
+        <w:rPr>
+          <w:lang w:val="pl-PL"/>
+        </w:rPr>
+        <w:t>Rusi Czerwonej na początku wyprawy Jana Sobieskiego „Przeciw Czambułom”</w:t>
+      </w:r>
+      <w:r>
+        <w:rPr>
+          <w:lang w:val="pl-PL"/>
+        </w:rPr>
+        <w:t xml:space="preserve">, natykają się na patrol tatarski, znoszą go, i w pościgu wpadają na cały oddział </w:t>
+      </w:r>
+      <w:r>
+        <w:rPr>
+          <w:lang w:val="pl-PL"/>
+        </w:rPr>
+        <w:t xml:space="preserve">Tatarów i </w:t>
+      </w:r>
+      <w:r>
+        <w:rPr>
+          <w:lang w:val="pl-PL"/>
+        </w:rPr>
+        <w:t>Sipahów</w:t>
+      </w:r>
+      <w:r>
+        <w:rPr>
+          <w:lang w:val="pl-PL"/>
+        </w:rPr>
+        <w:t>. Nasi wycofują się bez prawie żadnych strat – pierwsze doświadczenia bojowe naszego bohatera.</w:t>
+      </w:r>
+    </w:p>
+    <w:p>
+      <w:pPr>
+        <w:rPr>
+          <w:lang w:val="pl-PL"/>
+        </w:rPr>
+      </w:pPr>
+      <w:r>
+        <w:rPr>
+          <w:lang w:val="pl-PL"/>
+        </w:rPr>
+        <w:t>Następuje Bitwa o Krasn</w:t>
+      </w:r>
+      <w:r>
+        <w:rPr>
+          <w:lang w:val="pl-PL"/>
+        </w:rPr>
+        <w:t>obród</w:t>
+      </w:r>
+      <w:r>
+        <w:rPr>
+          <w:lang w:val="pl-PL"/>
+        </w:rPr>
+        <w:t xml:space="preserve"> i potem o </w:t>
+      </w:r>
+      <w:r>
+        <w:rPr>
+          <w:lang w:val="pl-PL"/>
+        </w:rPr>
+        <w:t>Narol</w:t>
+      </w:r>
+      <w:r>
+        <w:rPr>
+          <w:lang w:val="pl-PL"/>
+        </w:rPr>
+        <w:t xml:space="preserve">. W bitwie uczestniczy lekka kawaleria, oddział pancernych (tu poznajemy </w:t>
+      </w:r>
+      <w:r>
+        <w:rPr>
+          <w:lang w:val="pl-PL"/>
+        </w:rPr>
+        <w:t>Starczyńskiego</w:t>
+      </w:r>
+      <w:r>
+        <w:rPr>
+          <w:lang w:val="pl-PL"/>
+        </w:rPr>
+        <w:t xml:space="preserve">) i </w:t>
+      </w:r>
+      <w:r>
+        <w:rPr>
+          <w:lang w:val="pl-PL"/>
+        </w:rPr>
+        <w:t xml:space="preserve">dragoni. W bitwie tej giną dowódcy obydwu naszych głównych bohaterów i to oni w ogólnym zamieszaniu przejmują dowodzenie swoich oddziałów i </w:t>
+      </w:r>
       <w:r>
         <w:rPr>
           <w:lang w:val="pl-PL"/>
         </w:rPr>
         <w:lastRenderedPageBreak/>
-        <w:t>Kazimierz Prokopiński – ze spolszczonego rosyjskiego mieszczaństwa</w:t>
-      </w:r>
-    </w:p>
-    <w:p>
-      <w:pPr>
-        <w:rPr>
-          <w:lang w:val="pl-PL"/>
-        </w:rPr>
-      </w:pPr>
-      <w:r>
-        <w:rPr>
-          <w:lang w:val="pl-PL"/>
-        </w:rPr>
-        <w:t>Zenon Sułkowski – prawosławny szlachcic polski spod Kijowa</w:t>
-      </w:r>
-    </w:p>
-    <w:p>
-      <w:pPr>
-        <w:rPr>
-          <w:lang w:val="pl-PL"/>
-        </w:rPr>
-      </w:pPr>
-      <w:r>
-        <w:rPr>
-          <w:lang w:val="pl-PL"/>
-        </w:rPr>
-        <w:t>Maciej Żwański</w:t>
-      </w:r>
-    </w:p>
-    <w:p>
-      <w:pPr>
-        <w:rPr>
-          <w:lang w:val="pl-PL"/>
-        </w:rPr>
-      </w:pPr>
-      <w:r>
-        <w:rPr>
-          <w:lang w:val="pl-PL"/>
-        </w:rPr>
-        <w:t>Zbigniew Ostromecki</w:t>
-      </w:r>
-    </w:p>
-    <w:p>
-      <w:pPr>
-        <w:rPr>
-          <w:lang w:val="pl-PL"/>
-        </w:rPr>
-      </w:pPr>
-      <w:r>
-        <w:rPr>
-          <w:lang w:val="pl-PL"/>
-        </w:rPr>
-        <w:t>Antoni Borzycki</w:t>
-      </w:r>
-    </w:p>
-    <w:p>
-      <w:pPr>
-        <w:rPr>
-          <w:lang w:val="pl-PL"/>
-        </w:rPr>
-      </w:pPr>
-      <w:r>
-        <w:rPr>
-          <w:lang w:val="pl-PL"/>
-        </w:rPr>
-        <w:t>Ligota</w:t>
-      </w:r>
-      <w:r>
-        <w:rPr>
-          <w:lang w:val="pl-PL"/>
-        </w:rPr>
-        <w:t xml:space="preserve"> – doświadczony żołnierz chorągwi </w:t>
-      </w:r>
-      <w:r>
-        <w:rPr>
-          <w:lang w:val="pl-PL"/>
-        </w:rPr>
-        <w:t>wołoskiej</w:t>
-      </w:r>
-      <w:r>
-        <w:rPr>
-          <w:lang w:val="pl-PL"/>
-        </w:rPr>
-        <w:t xml:space="preserve"> – zginął podczas wyprway na czambuły</w:t>
-      </w:r>
-    </w:p>
-    <w:p>
-      <w:pPr>
-        <w:rPr>
-          <w:lang w:val="pl-PL"/>
-        </w:rPr>
-      </w:pPr>
-      <w:r>
-        <w:rPr>
-          <w:lang w:val="pl-PL"/>
-        </w:rPr>
-        <w:t>Andrzej Lewandowski</w:t>
-      </w:r>
-    </w:p>
-    <w:p>
-      <w:pPr>
-        <w:rPr>
-          <w:lang w:val="pl-PL"/>
-        </w:rPr>
-      </w:pPr>
-      <w:r>
-        <w:rPr>
-          <w:lang w:val="pl-PL"/>
-        </w:rPr>
-        <w:t>Aleksander Nowosielski</w:t>
-      </w:r>
-    </w:p>
-    <w:p>
-      <w:pPr>
-        <w:rPr>
-          <w:lang w:val="pl-PL"/>
-        </w:rPr>
-      </w:pPr>
-      <w:r>
-        <w:rPr>
-          <w:lang w:val="pl-PL"/>
-        </w:rPr>
-        <w:t>Niżyńscy</w:t>
-      </w:r>
-    </w:p>
-    <w:p>
-      <w:pPr>
-        <w:rPr>
-          <w:lang w:val="pl-PL"/>
-        </w:rPr>
-      </w:pPr>
-      <w:r>
-        <w:rPr>
-          <w:lang w:val="pl-PL"/>
-        </w:rPr>
-        <w:t>Kuczyńscy</w:t>
-      </w:r>
-    </w:p>
-    <w:p>
-      <w:pPr>
-        <w:rPr>
-          <w:lang w:val="pl-PL"/>
-        </w:rPr>
-      </w:pPr>
-    </w:p>
-    <w:p>
-      <w:pPr>
-        <w:pStyle w:val="Heading3"/>
-        <w:rPr>
-          <w:lang w:val="pl-PL"/>
-        </w:rPr>
-      </w:pPr>
-      <w:r>
-        <w:rPr>
-          <w:lang w:val="pl-PL"/>
-        </w:rPr>
-        <w:t>Postaci historyczne</w:t>
-      </w:r>
-    </w:p>
-    <w:p>
-      <w:pPr>
-        <w:rPr>
-          <w:lang w:val="pl-PL"/>
-        </w:rPr>
-      </w:pPr>
-      <w:r>
-        <w:rPr>
-          <w:lang w:val="pl-PL"/>
-        </w:rPr>
-        <w:t>Jan Sobieski – hetman wielki koronny, marszałek wielki koronny</w:t>
-      </w:r>
-    </w:p>
-    <w:p>
-      <w:pPr>
-        <w:rPr>
-          <w:lang w:val="pl-PL"/>
-        </w:rPr>
-      </w:pPr>
-      <w:r>
-        <w:rPr>
-          <w:lang w:val="pl-PL"/>
-        </w:rPr>
-        <w:t xml:space="preserve">Stefan </w:t>
-      </w:r>
-      <w:r>
-        <w:rPr>
-          <w:lang w:val="pl-PL"/>
-        </w:rPr>
-        <w:t>Bidziński – strażnik koronny</w:t>
-      </w:r>
-      <w:r>
-        <w:rPr>
-          <w:lang w:val="pl-PL"/>
-        </w:rPr>
-        <w:t>, pułkownik m.in. chorągwi wołoskiej koronnej</w:t>
-      </w:r>
-    </w:p>
-    <w:p>
-      <w:pPr>
-        <w:rPr>
-          <w:lang w:val="pl-PL"/>
-        </w:rPr>
-      </w:pPr>
-      <w:r>
-        <w:rPr>
-          <w:lang w:val="pl-PL"/>
-        </w:rPr>
-        <w:t>Pruszkowski – dowódca podjazdu u Sobieskiego</w:t>
-      </w:r>
-    </w:p>
-    <w:p>
-      <w:pPr>
-        <w:rPr>
-          <w:lang w:val="pl-PL"/>
-        </w:rPr>
-      </w:pPr>
-      <w:r>
-        <w:rPr>
-          <w:lang w:val="pl-PL"/>
-        </w:rPr>
-        <w:t>Dymitr Jerzy Janusz Korybut Wiśniowiecki – hetman polny koronny, wojewoda bełski</w:t>
-      </w:r>
-    </w:p>
-    <w:p>
-      <w:pPr>
-        <w:rPr>
-          <w:lang w:val="pl-PL"/>
-        </w:rPr>
-      </w:pPr>
-      <w:r>
-        <w:rPr>
-          <w:lang w:val="pl-PL"/>
-        </w:rPr>
-        <w:t>Stanisław Jan Jabłonowski - wojewoda ruski</w:t>
-      </w:r>
-    </w:p>
-    <w:p>
-      <w:pPr>
-        <w:rPr>
-          <w:lang w:val="pl-PL"/>
-        </w:rPr>
-      </w:pPr>
-      <w:r>
-        <w:rPr>
-          <w:lang w:val="pl-PL"/>
-        </w:rPr>
-        <w:t>Mikołaj Hieronim Sieniawski – współpracownik Jana Sobieskiego</w:t>
-      </w:r>
-      <w:r>
-        <w:rPr>
-          <w:lang w:val="pl-PL"/>
-        </w:rPr>
-        <w:t>, chorąży wielki koronny</w:t>
-      </w:r>
-    </w:p>
-    <w:p>
-      <w:pPr>
-        <w:rPr>
-          <w:lang w:val="pl-PL"/>
-        </w:rPr>
-      </w:pPr>
-      <w:r>
-        <w:rPr>
-          <w:lang w:val="pl-PL"/>
-        </w:rPr>
-        <w:t>Andrzej Potocki – wojewoda kijowski</w:t>
-      </w:r>
-    </w:p>
-    <w:p>
-      <w:pPr>
-        <w:rPr>
-          <w:lang w:val="pl-PL"/>
-        </w:rPr>
-      </w:pPr>
-      <w:r>
-        <w:rPr>
-          <w:lang w:val="pl-PL"/>
-        </w:rPr>
-        <w:t>Feliks Kazimierz Potocki – wojewoda sieradzki</w:t>
-      </w:r>
-    </w:p>
-    <w:p>
-      <w:pPr>
-        <w:rPr>
-          <w:lang w:val="pl-PL"/>
-        </w:rPr>
-      </w:pPr>
-      <w:r>
-        <w:rPr>
-          <w:lang w:val="pl-PL"/>
-        </w:rPr>
-        <w:t xml:space="preserve">Michał Kazimierz Pac – hetman wielki </w:t>
-      </w:r>
-      <w:r>
-        <w:rPr>
-          <w:lang w:val="pl-PL"/>
-        </w:rPr>
-        <w:t>litewski</w:t>
-      </w:r>
-      <w:r>
-        <w:rPr>
-          <w:lang w:val="pl-PL"/>
-        </w:rPr>
-        <w:t>, kasztelan wileński, wojewoda wileński</w:t>
-      </w:r>
-      <w:r>
-        <w:rPr>
-          <w:lang w:val="pl-PL"/>
-        </w:rPr>
-        <w:t xml:space="preserve">, </w:t>
-      </w:r>
-      <w:r>
-        <w:rPr>
-          <w:lang w:val="pl-PL"/>
-        </w:rPr>
-        <w:t>zagorzały przeciwnik Sobieskiego</w:t>
-      </w:r>
-    </w:p>
-    <w:p>
-      <w:pPr>
-        <w:rPr>
-          <w:lang w:val="pl-PL"/>
-        </w:rPr>
-      </w:pPr>
-      <w:r>
-        <w:rPr>
-          <w:lang w:val="pl-PL"/>
-        </w:rPr>
-        <w:t>Michał Kazimierz Radziwiłł – hetman polny litewski, podkanclerzy litewski</w:t>
-      </w:r>
-      <w:r>
-        <w:rPr>
-          <w:lang w:val="pl-PL"/>
-        </w:rPr>
-        <w:t>, szwagier Sobieskiego</w:t>
-      </w:r>
-    </w:p>
-    <w:p>
-      <w:pPr>
-        <w:rPr>
-          <w:lang w:val="pl-PL"/>
-        </w:rPr>
-      </w:pPr>
-      <w:r>
-        <w:rPr>
-          <w:lang w:val="pl-PL"/>
-        </w:rPr>
-        <w:t>Jan Jacek Stefan Ogiński – wojewoda mścisławski</w:t>
-      </w:r>
-    </w:p>
-    <w:p>
-      <w:pPr>
-        <w:rPr>
-          <w:lang w:val="pl-PL"/>
-        </w:rPr>
-      </w:pPr>
-      <w:r>
-        <w:rPr>
-          <w:lang w:val="pl-PL"/>
-        </w:rPr>
-        <w:t xml:space="preserve">Łastowiecki </w:t>
-      </w:r>
-      <w:r>
-        <w:rPr>
-          <w:color w:val="FF0000"/>
-          <w:lang w:val="pl-PL"/>
-        </w:rPr>
-        <w:t>-</w:t>
-      </w:r>
-      <w:r>
-        <w:rPr>
-          <w:lang w:val="pl-PL"/>
-        </w:rPr>
-        <w:t xml:space="preserve"> dowódca chorągwi </w:t>
-      </w:r>
-      <w:r>
-        <w:rPr>
-          <w:lang w:val="pl-PL"/>
-        </w:rPr>
-        <w:t>ochotniczej, u nas dowodzi chorągwią wołoską pod nieobecność Gęsickiego</w:t>
-      </w:r>
-    </w:p>
-    <w:p>
-      <w:pPr>
-        <w:rPr>
-          <w:lang w:val="pl-PL"/>
-        </w:rPr>
-      </w:pPr>
-      <w:r>
-        <w:rPr>
-          <w:lang w:val="pl-PL"/>
-        </w:rPr>
-        <w:t>Atanazy Miączyński – pułkownik (właściciel) chorągwi wołoskiej wojsk koronnych</w:t>
-      </w:r>
-    </w:p>
-    <w:p>
-      <w:pPr>
-        <w:rPr>
-          <w:lang w:val="pl-PL"/>
-        </w:rPr>
-      </w:pPr>
-      <w:r>
-        <w:rPr>
-          <w:lang w:val="pl-PL"/>
-        </w:rPr>
-        <w:t>Gęsicki – porucznik chorągwi wołoskiej pana Miączyńskiego</w:t>
-      </w:r>
-    </w:p>
-    <w:p>
-      <w:pPr>
-        <w:rPr>
-          <w:lang w:val="pl-PL"/>
-        </w:rPr>
-      </w:pPr>
-    </w:p>
-    <w:p>
-      <w:pPr>
-        <w:rPr>
-          <w:lang w:val="pl-PL"/>
-        </w:rPr>
-      </w:pPr>
-    </w:p>
-    <w:p>
-      <w:pPr>
-        <w:pStyle w:val="Heading3"/>
-        <w:rPr>
-          <w:lang w:val="pl-PL"/>
-        </w:rPr>
-      </w:pPr>
-      <w:r>
-        <w:rPr>
-          <w:lang w:val="pl-PL"/>
-        </w:rPr>
-        <w:t>Charakterystyka postaci</w:t>
-      </w:r>
-    </w:p>
-    <w:p>
-      <w:pPr>
-        <w:rPr>
-          <w:lang w:val="pl-PL"/>
-        </w:rPr>
-      </w:pPr>
-      <w:r>
-        <w:rPr>
-          <w:b/>
-          <w:lang w:val="pl-PL"/>
-        </w:rPr>
-        <w:t>Stefan Ostrowski</w:t>
-      </w:r>
-      <w:r>
-        <w:rPr>
-          <w:lang w:val="pl-PL"/>
-        </w:rPr>
-        <w:t xml:space="preserve"> – ubogi szlachcic z Mazowsza, syn Jakuba Ostrowskiego, urodzony w 1653 roku, który służył u boku Jakuba Sobieskiego (ojca Jana), głęboko wierzący katolik, kiepsko wykształcony, nie przykładał się również do ćwiczeń (zabaw szlacheckich)</w:t>
-      </w:r>
-      <w:r>
-        <w:rPr>
-          <w:lang w:val="pl-PL"/>
-        </w:rPr>
-        <w:t xml:space="preserve">. Patriota, wychowany podczas Potopu i wojny z Rosją pragnie widzieć Polskę jak najpotężniejszą. Gardzi heretykami, nienawidzi muzułmanów, ma szacunek do chłopów, bo jego rodzina gospodaruje sama na swoim. Dość chciwy, ale raczej uczciwy. </w:t>
-      </w:r>
-      <w:r>
-        <w:rPr>
-          <w:lang w:val="pl-PL"/>
-        </w:rPr>
-        <w:t>Lubi się zabawić.</w:t>
-      </w:r>
-    </w:p>
-    <w:p>
-      <w:pPr>
-        <w:rPr>
-          <w:lang w:val="pl-PL"/>
-        </w:rPr>
-      </w:pPr>
-      <w:r>
-        <w:rPr>
-          <w:b/>
-          <w:lang w:val="pl-PL"/>
-        </w:rPr>
-        <w:t>Jakub Ostrowski</w:t>
-      </w:r>
-      <w:r>
-        <w:rPr>
-          <w:lang w:val="pl-PL"/>
-        </w:rPr>
-        <w:t xml:space="preserve"> – ojciec Stefana, gospodarzy w Ostrowicach na Mazowszu, których to Ostrowic ma część. Ukrywa haniebną kartę z czasów Potopu, kiedy to jako jeden z pierwszych przeszedł na stronę Karola Gustawa. </w:t>
-      </w:r>
-    </w:p>
-    <w:p>
-      <w:pPr>
-        <w:rPr>
-          <w:lang w:val="pl-PL"/>
-        </w:rPr>
-      </w:pPr>
-      <w:r>
-        <w:rPr>
-          <w:b/>
-          <w:lang w:val="pl-PL"/>
-        </w:rPr>
-        <w:t>Stanisław Starczyński</w:t>
-      </w:r>
-      <w:r>
-        <w:rPr>
-          <w:lang w:val="pl-PL"/>
-        </w:rPr>
-        <w:t xml:space="preserve"> – młodszy syn nieco bogatszego szlachcica z Mazowsza. Zaciężny żołnierz wojsk prywatnych, w tym do niedawna Lubomirskiego. Dorobił się niezłej fortuny na wojnach, jednak nigdy nie piastował funkcji dowódczej. Legalista, uważa że ustrój Rzeczypospolitej jest najlepszy jaki może być. Gardzi ludźmi niższego stanu i uboższymi, w tym również szlachtą szarakami.</w:t>
-      </w:r>
-      <w:r>
-        <w:rPr>
-          <w:lang w:val="pl-PL"/>
-        </w:rPr>
-        <w:t xml:space="preserve"> Lubi się zabawić.</w:t>
-      </w:r>
-    </w:p>
-    <w:p>
-      <w:pPr>
-        <w:rPr>
-          <w:lang w:val="pl-PL"/>
-        </w:rPr>
-      </w:pPr>
-    </w:p>
-    <w:p>
-      <w:pPr>
-        <w:pStyle w:val="Heading2"/>
-        <w:rPr>
-          <w:lang w:val="pl-PL"/>
-        </w:rPr>
-      </w:pPr>
-      <w:r>
-        <w:rPr>
-          <w:lang w:val="pl-PL"/>
-        </w:rPr>
-        <w:t>Plan</w:t>
-      </w:r>
-    </w:p>
-    <w:p>
-      <w:pPr>
-        <w:rPr>
-          <w:lang w:val="pl-PL"/>
-        </w:rPr>
-      </w:pPr>
-      <w:r>
-        <w:rPr>
-          <w:lang w:val="pl-PL"/>
-        </w:rPr>
-        <w:t xml:space="preserve">Stefan Ostrowski </w:t>
-      </w:r>
-      <w:r>
-        <w:rPr>
-          <w:lang w:val="pl-PL"/>
-        </w:rPr>
-        <w:t xml:space="preserve">wraz z oddziałem lekkiej kawalerii jest na patrolu na </w:t>
-      </w:r>
-      <w:r>
-        <w:rPr>
-          <w:lang w:val="pl-PL"/>
-        </w:rPr>
-        <w:t>Rusi Czerwonej na początku wyprawy Jana Sobieskiego „Przeciw Czambułom”</w:t>
-      </w:r>
-      <w:r>
-        <w:rPr>
-          <w:lang w:val="pl-PL"/>
-        </w:rPr>
-        <w:t xml:space="preserve">, natykają się na patrol tatarski, znoszą go, i w pościgu wpadają na cały oddział </w:t>
-      </w:r>
-      <w:r>
-        <w:rPr>
-          <w:lang w:val="pl-PL"/>
-        </w:rPr>
-        <w:t xml:space="preserve">Tatarów i </w:t>
-      </w:r>
-      <w:r>
-        <w:rPr>
-          <w:lang w:val="pl-PL"/>
-        </w:rPr>
-        <w:t>Sipahów</w:t>
-      </w:r>
-      <w:r>
-        <w:rPr>
-          <w:lang w:val="pl-PL"/>
-        </w:rPr>
-        <w:t>. Nasi wycofują się bez prawie żadnych strat – pierwsze doświadczenia bojowe naszego bohatera.</w:t>
-      </w:r>
-    </w:p>
-    <w:p>
-      <w:pPr>
-        <w:rPr>
-          <w:lang w:val="pl-PL"/>
-        </w:rPr>
-      </w:pPr>
-      <w:r>
-        <w:rPr>
-          <w:lang w:val="pl-PL"/>
-        </w:rPr>
-        <w:t>Następuje Bitwa o Krasn</w:t>
-      </w:r>
-      <w:r>
-        <w:rPr>
-          <w:lang w:val="pl-PL"/>
-        </w:rPr>
-        <w:t>obród</w:t>
-      </w:r>
-      <w:r>
-        <w:rPr>
-          <w:lang w:val="pl-PL"/>
-        </w:rPr>
-        <w:t xml:space="preserve"> i potem o </w:t>
-      </w:r>
-      <w:r>
-        <w:rPr>
-          <w:lang w:val="pl-PL"/>
-        </w:rPr>
-        <w:t>Narol</w:t>
-      </w:r>
-      <w:r>
-        <w:rPr>
-          <w:lang w:val="pl-PL"/>
-        </w:rPr>
-        <w:t xml:space="preserve">. W bitwie uczestniczy lekka kawaleria, oddział pancernych (tu poznajemy </w:t>
-      </w:r>
-      <w:r>
-        <w:rPr>
-          <w:lang w:val="pl-PL"/>
-        </w:rPr>
-        <w:t>Starczyńskiego</w:t>
-      </w:r>
-      <w:r>
-        <w:rPr>
-          <w:lang w:val="pl-PL"/>
-        </w:rPr>
-        <w:t xml:space="preserve">) i </w:t>
-      </w:r>
-      <w:r>
-        <w:rPr>
-          <w:lang w:val="pl-PL"/>
-        </w:rPr>
-        <w:t>dragoni. W bitwie tej giną dowódcy obydwu naszych głównych bohaterów i to oni w ogólnym zamieszaniu przejmują dowodzenie swoich oddziałów i radzą sobie. Bitwa jest wygrana, obaj nasi bohaterowie są fetowani przez do</w:t>
+        <w:t>radzą sobie. Bitwa jest wygrana, obaj nasi bohaterowie są fetowani przez do</w:t>
       </w:r>
       <w:r>
         <w:rPr>
@@ -1399,7 +1531,6 @@
         <w:rPr>
           <w:lang w:val="pl-PL"/>
         </w:rPr>
-        <w:lastRenderedPageBreak/>
         <w:t>Kto mógł dowodzić silnym podjazdem, jakie były jego cele i dalsze losy?</w:t>
       </w:r>
       <w:r>
@@ -2342,13 +2473,7 @@
         <w:rPr>
           <w:lang w:val="pl-PL"/>
         </w:rPr>
-        <w:t>Gęsicki</w:t>
-      </w:r>
-      <w:r>
-        <w:rPr>
-          <w:lang w:val="pl-PL"/>
-        </w:rPr>
-        <w:t xml:space="preserve"> </w:t>
+        <w:t xml:space="preserve">Gęsicki </w:t>
       </w:r>
       <w:r>
         <w:rPr>
@@ -5211,910 +5336,941 @@
         </w:rPr>
         <w:t>, Petranka</w:t>
       </w:r>
+      <w:r>
+        <w:rPr>
+          <w:lang w:val="pl-PL"/>
+        </w:rPr>
+        <w:t xml:space="preserve">. </w:t>
+      </w:r>
+      <w:r>
+        <w:rPr>
+          <w:lang w:val="pl-PL"/>
+        </w:rPr>
+        <w:t>Odstąpienie Turków od</w:t>
+      </w:r>
+      <w:r>
+        <w:rPr>
+          <w:lang w:val="pl-PL"/>
+        </w:rPr>
+        <w:t xml:space="preserve"> Lwowa, przeprowadzka króla do Lwowa</w:t>
+      </w:r>
+      <w:r>
+        <w:rPr>
+          <w:lang w:val="pl-PL"/>
+        </w:rPr>
+        <w:t xml:space="preserve">. </w:t>
+      </w:r>
+    </w:p>
+    <w:p>
+      <w:pPr>
+        <w:rPr>
+          <w:lang w:val="pl-PL"/>
+        </w:rPr>
+      </w:pPr>
+      <w:r>
+        <w:rPr>
+          <w:lang w:val="pl-PL"/>
+        </w:rPr>
+        <w:t>Kiedy Sobieski się spotka z Ostrowskim itp?</w:t>
+      </w:r>
+    </w:p>
+    <w:p>
+      <w:pPr>
+        <w:rPr>
+          <w:lang w:val="pl-PL"/>
+        </w:rPr>
+      </w:pPr>
+      <w:r>
+        <w:rPr>
+          <w:lang w:val="pl-PL"/>
+        </w:rPr>
+        <w:t>A zatem porucznikuj Waść tej chorągwi, póki Gęsicki porucznik nie wróci uzdrowion.</w:t>
+      </w:r>
+    </w:p>
+    <w:p>
+      <w:pPr>
+        <w:jc w:val="center"/>
+        <w:rPr>
+          <w:lang w:val="pl-PL"/>
+        </w:rPr>
+      </w:pPr>
+      <w:r>
+        <w:rPr>
+          <w:lang w:val="pl-PL"/>
+        </w:rPr>
+        <w:t>*</w:t>
+      </w:r>
+      <w:r>
+        <w:rPr>
+          <w:lang w:val="pl-PL"/>
+        </w:rPr>
+        <w:t xml:space="preserve"> </w:t>
+      </w:r>
+      <w:r>
+        <w:rPr>
+          <w:lang w:val="pl-PL"/>
+        </w:rPr>
+        <w:t xml:space="preserve"> *  *</w:t>
+      </w:r>
+    </w:p>
+    <w:p>
+      <w:pPr>
+        <w:rPr>
+          <w:lang w:val="pl-PL"/>
+        </w:rPr>
+      </w:pPr>
+      <w:r>
+        <w:rPr>
+          <w:lang w:val="pl-PL"/>
+        </w:rPr>
+        <w:t xml:space="preserve">Królowi było duszno. Zawsze mu było duszno </w:t>
+      </w:r>
+      <w:r>
+        <w:rPr>
+          <w:color w:val="C00000"/>
+          <w:lang w:val="pl-PL"/>
+        </w:rPr>
+        <w:t>w tym małym zamku</w:t>
+      </w:r>
+      <w:r>
+        <w:rPr>
+          <w:lang w:val="pl-PL"/>
+        </w:rPr>
+        <w:t>. On był przecierz stworzony do wielkich rzeczy, chciał odzyskać władzę Rzeczypospolitej nad Ukrainą i władzę rodu Wiśniowieckich nad zadnieprzańskimi włościami. Tym planom stawali na drodze głupi ludzie. Król podszedł do okna. Z za okna dochodziło pogwizdywanie ogrodnika. Co za głupi człowiek, jak można sobie wesoło gwizdać w takiej sytuacji. Czy on nie wie, jak straszny wróg wlał się w granice Rzeczypospolitej? Tylko hetman Sobieski stał pomiędzy tym wrogiem a majestatem monarchy. Ten Sobieski też strasznie głupi, tak go krytykować za plany zbliżenia z Habsburgami. Przecież tylko oni są w stanie teraz pomóc w walce ze wspólnym wrogiem. Pewnie podburza go ta jego głupia francuska żonka. Zresztą ci Habsburgowie też głupi, zamiast ruszyć swoje wojska, no przynajmniej tych dzikich graniczarów puścić na Budę albo coś, to nic nie robią i chyba tylko cieszą się, że straszne tureckie uderzenie nie spadło na nich. Głupi, przecież i tak będą następni oni. Głupi jest ten cały świat, właściwie szkoda na niego wysiłku tak znamienitego władcy jak król Michał.</w:t>
+      </w:r>
+    </w:p>
+    <w:p>
+      <w:pPr>
+        <w:rPr>
+          <w:lang w:val="pl-PL"/>
+        </w:rPr>
+      </w:pPr>
+      <w:r>
+        <w:rPr>
+          <w:lang w:val="pl-PL"/>
+        </w:rPr>
+        <w:t xml:space="preserve">Pan hetman wielki czytał list od wojewody ruskiego, pana Jabłonowskiego, i nie wierzył własnym oczom. Pan wojewoda, przebywający u boku króla we Lwowie, donosił o pomyśle ugody tegoż z Sapiehami. Osobliwym punktem tej ugody miała być całkowita rezygnacja króla z wojsk własnych i kwarcianych, a także innych zaciąganych centralnie przez Rzeczpospolitą. Cała obrona królestwa miała się opierać </w:t>
+      </w:r>
+      <w:r>
+        <w:rPr>
+          <w:lang w:val="pl-PL"/>
+        </w:rPr>
+        <w:t xml:space="preserve">o wojska powiatowe a także </w:t>
+      </w:r>
+      <w:r>
+        <w:rPr>
+          <w:lang w:val="pl-PL"/>
+        </w:rPr>
+        <w:t xml:space="preserve">o prywatne wojska magnatów, którzy w zamian za te usługi mieli być całkowicie zwolnieni z opodatkowania. Sobieski znał dobrze problemy z </w:t>
+      </w:r>
+      <w:r>
+        <w:rPr>
+          <w:lang w:val="pl-PL"/>
+        </w:rPr>
+        <w:t>centralnym finansowaniem wojsk R</w:t>
+      </w:r>
+      <w:r>
+        <w:rPr>
+          <w:lang w:val="pl-PL"/>
+        </w:rPr>
+        <w:t xml:space="preserve">zeczypospolitej, ale oddawanie całej obronności w ręce samowolnych magnatów uważał za pomysł całkowicie pomylony. I żeby król coś takiego popierał? Na pewno tylko z powodu osobistych animozji z nim, hetmanem wielkim, który w nowym układzie wielce traciłby na znaczeniu. Coś trzeba z tym zrobić! Król nie może się pozbyć armii teraz, w samym środku wojny z Turkami! Finansowanie wojska też trzeba zmienić – tylko jak? Jak sprawić, aby ani samolubni magnaci, ani niesprawny Sejm, ani niedołężny król nie zepsuli tej siły, którą on, Sobieski, do obrony </w:t>
+      </w:r>
+      <w:r>
+        <w:rPr>
+          <w:lang w:val="pl-PL"/>
+        </w:rPr>
+        <w:lastRenderedPageBreak/>
+        <w:t xml:space="preserve">Rzeczypospolitej i całego Chrześcijaństwa przygotował? Jak sprawić, by ta siła działała sprawnie niezależnie od osobistych animozji potentatów – w których to animozjach on, Sobieski, jak najbardziej brał udział? Pan hetman widział już wcześniej wojska sprawne jak maszyny, finansowane podatkami płaconymi przez pokornych poddanych, prowadzone do długich kampanii i skomplikowanych oblężeń – czy to tylko tędy droga? Cała magnacka dusza Sobieskiego wzdragała się przed wizją urzędników w pludrach naliczających podatki w każdym majątku szlacheckim, pouczających karamzynów ile </w:t>
+      </w:r>
+      <w:r>
+        <w:rPr>
+          <w:lang w:val="pl-PL"/>
+        </w:rPr>
+        <w:t xml:space="preserve">gotówki </w:t>
+      </w:r>
+      <w:r>
+        <w:rPr>
+          <w:lang w:val="pl-PL"/>
+        </w:rPr>
+        <w:t>mają oddawać dla dobra wspólnego – ale tę wojnę trzeba jakoś wygrać, Kamieniec odbić! Ot, desperacja! Lecz póki co, do Kamieńca nawet daleka droga jeszcze...</w:t>
+      </w:r>
+    </w:p>
+    <w:p>
+      <w:pPr>
+        <w:jc w:val="center"/>
+        <w:rPr>
+          <w:lang w:val="pl-PL"/>
+        </w:rPr>
+      </w:pPr>
+      <w:r>
+        <w:rPr>
+          <w:lang w:val="pl-PL"/>
+        </w:rPr>
+        <w:t>*</w:t>
+      </w:r>
+      <w:r>
+        <w:rPr>
+          <w:lang w:val="pl-PL"/>
+        </w:rPr>
+        <w:t xml:space="preserve"> </w:t>
+      </w:r>
+      <w:r>
+        <w:rPr>
+          <w:lang w:val="pl-PL"/>
+        </w:rPr>
+        <w:t xml:space="preserve"> *  *</w:t>
+      </w:r>
+    </w:p>
+    <w:p>
+      <w:pPr>
+        <w:rPr>
+          <w:lang w:val="pl-PL"/>
+        </w:rPr>
+      </w:pPr>
+    </w:p>
+    <w:p>
+      <w:pPr>
+        <w:rPr>
+          <w:lang w:val="pl-PL"/>
+        </w:rPr>
+      </w:pPr>
+    </w:p>
+    <w:p>
+      <w:pPr>
+        <w:rPr>
+          <w:lang w:val="pl-PL"/>
+        </w:rPr>
+      </w:pPr>
+      <w:r>
+        <w:rPr>
+          <w:lang w:val="pl-PL"/>
+        </w:rPr>
+        <w:t xml:space="preserve">Gdy tylko wieści o tym zwycięstwie świetnym </w:t>
+      </w:r>
+      <w:r>
+        <w:rPr>
+          <w:lang w:val="pl-PL"/>
+        </w:rPr>
+        <w:t xml:space="preserve">Sobieskiego </w:t>
+      </w:r>
+      <w:r>
+        <w:rPr>
+          <w:lang w:val="pl-PL"/>
+        </w:rPr>
+        <w:t>dotarły do sułtana, a jeszcze bardziej, gdy niedobitki Tatarów pod Nuredynem Sołtanem wpadły do sułtańskiego obozu pod Złotnikami, zaraz przyspieszyły negocjacje w sprawie rozejmu. Sułtan zgodził się na warunki, które historia zna jako rozejm w Buczaczu, a zatem na ustąpienie przez Rzeczpospolitą Podola Turcji, a Ukrainy Doroszeńce, i na haracz 20 tysięcy złotych dukatów rocznie</w:t>
+      </w:r>
+      <w:r>
+        <w:rPr>
+          <w:lang w:val="pl-PL"/>
+        </w:rPr>
+        <w:t>. A</w:t>
+      </w:r>
+      <w:r>
+        <w:rPr>
+          <w:lang w:val="pl-PL"/>
+        </w:rPr>
+        <w:t xml:space="preserve"> przecież jeszcze dzień wcześniej </w:t>
+      </w:r>
+      <w:r>
+        <w:rPr>
+          <w:lang w:val="pl-PL"/>
+        </w:rPr>
+        <w:t xml:space="preserve">sułtan </w:t>
+      </w:r>
+      <w:r>
+        <w:rPr>
+          <w:lang w:val="pl-PL"/>
+        </w:rPr>
+        <w:t>groził</w:t>
+      </w:r>
+      <w:r>
+        <w:rPr>
+          <w:lang w:val="pl-PL"/>
+        </w:rPr>
+        <w:t xml:space="preserve"> komisarzom kasztelanowi Lubowickiemu, kasztelanowi Silinickiemu i podkarbiemu Szumowskiemu</w:t>
+      </w:r>
+      <w:r>
+        <w:rPr>
+          <w:lang w:val="pl-PL"/>
+        </w:rPr>
+        <w:t>, że za rok to i Gdańsk zdobędzie</w:t>
+      </w:r>
+      <w:r>
+        <w:rPr>
+          <w:lang w:val="pl-PL"/>
+        </w:rPr>
+        <w:t>, jeśli mu 100 tysięcy rocznie nie zapłacą i całej prawie Rusi nie ustąpią</w:t>
+      </w:r>
+      <w:r>
+        <w:rPr>
+          <w:lang w:val="pl-PL"/>
+        </w:rPr>
+        <w:t>.</w:t>
+      </w:r>
+      <w:r>
+        <w:rPr>
+          <w:lang w:val="pl-PL"/>
+        </w:rPr>
+        <w:t xml:space="preserve"> Teraz wojsko sułtańskie nawet z radością powitało rozejm, bo na wieść o marszu pana hetmana Sobieskiego już nawet strach je obleciał.</w:t>
+      </w:r>
+    </w:p>
+    <w:p>
+      <w:pPr>
+        <w:jc w:val="center"/>
+        <w:rPr>
+          <w:lang w:val="pl-PL"/>
+        </w:rPr>
+      </w:pPr>
+      <w:r>
+        <w:rPr>
+          <w:lang w:val="pl-PL"/>
+        </w:rPr>
+        <w:t>*</w:t>
+      </w:r>
+      <w:r>
+        <w:rPr>
+          <w:lang w:val="pl-PL"/>
+        </w:rPr>
+        <w:t xml:space="preserve"> </w:t>
+      </w:r>
+      <w:r>
+        <w:rPr>
+          <w:lang w:val="pl-PL"/>
+        </w:rPr>
+        <w:t xml:space="preserve"> *  *</w:t>
+      </w:r>
+    </w:p>
+    <w:p>
+      <w:pPr>
+        <w:rPr>
+          <w:lang w:val="pl-PL"/>
+        </w:rPr>
+      </w:pPr>
+      <w:r>
+        <w:rPr>
+          <w:lang w:val="pl-PL"/>
+        </w:rPr>
+        <w:t>P</w:t>
+      </w:r>
+      <w:r>
+        <w:rPr>
+          <w:lang w:val="pl-PL"/>
+        </w:rPr>
+        <w:t>o tym mógł wreszcie pan hetman pozwolić odpocząć swoim wojskom i sobie. Kampania jeszcze nie zakończona, wróg w granicach, lecz póki co, nie musiał pan hetman wreszcie zastanawiać się, czy prawym skrzydłem, czy lewym, nacierać, czy bronić się. Zasnął tedy pan hetman mocno, lecz we śnie opadły go koszmary. A może był to sen proroczy?</w:t>
+      </w:r>
+    </w:p>
+    <w:p>
+      <w:pPr>
+        <w:rPr>
+          <w:lang w:val="pl-PL"/>
+        </w:rPr>
+      </w:pPr>
+      <w:r>
+        <w:rPr>
+          <w:lang w:val="pl-PL"/>
+        </w:rPr>
+        <w:t xml:space="preserve">Śnił zatem pan hetman, że król Michał umrze wkrótce, a szlachta w porywie uniesienia po świetnych zwycięstwach, jego, Jana Sobieskiego, na króla wyniesie. Ta szlachta, której patriotyzmu nikt nie negował, lecz która </w:t>
+      </w:r>
+      <w:r>
+        <w:rPr>
+          <w:lang w:val="pl-PL"/>
+        </w:rPr>
+        <w:t>dała się porywać bezrozumnym uniesieniom, oddała mu prawie jednogłośnie władzę w kraju doświadczonym wojną od dziesięcioleci. Udał się więc Sobieski, we śnie już jako król, na kolejną kamapanię przeciw Turkom. Chciał odnieść świetne zwyc</w:t>
+      </w:r>
+      <w:r>
+        <w:rPr>
+          <w:lang w:val="pl-PL"/>
+        </w:rPr>
+        <w:t>ięstwo i wojnę zakończyć, bo nie</w:t>
+      </w:r>
+      <w:r>
+        <w:rPr>
+          <w:lang w:val="pl-PL"/>
+        </w:rPr>
+        <w:t xml:space="preserve"> mogła ona ani Polsce, ani nawet Turcji służyć. Służyła ona jednak obcym interesom, a one działały dalej na salonach i po dworach magnackich w kraju, kiedy król kampanie dalekie prowadził. </w:t>
+      </w:r>
+      <w:r>
+        <w:rPr>
+          <w:lang w:val="pl-PL"/>
+        </w:rPr>
+        <w:t xml:space="preserve">Dwory magnackie prowadziły politykę to dla Francji, to dla Cesarstwa, gdy król wraz z rycerstwem wojska tureckie gromił. Lecz za każdą rozgromioną armie Turcja nowe hufce jak spod ziemi wystawiała i zawarcia pokoju uparcie odmawiała. On, król, tak niewiele chciał od tego pokoju – zwrotu Kamieńca, który dla Turcji nic, dla Polski wiele przecie znaczył, i korony dla syna swego, Jakuba. Bo jakże to syna bez korony zostawić? Korony gdzieś, nad Dunajem, w Mołdawii może... Nic jednak wskórać nie mógł, przeto rzucał się pan hetman Sobieski na łożu przez sen, rzucał się </w:t>
+      </w:r>
+      <w:r>
+        <w:rPr>
+          <w:lang w:val="pl-PL"/>
+        </w:rPr>
+        <w:t xml:space="preserve">król Sobieski we śnie na wojska przemożne, zwycięstwa świetne odnosił, obce stolice ratował, a siły wątłe Rzeczypospolitej trwonił. A i to widział Sobieski we śnie, że gdy Rzeczpospolita krew przelewała, jej sąsiedzi w siłę rośli. </w:t>
+      </w:r>
+      <w:r>
+        <w:rPr>
+          <w:lang w:val="pl-PL"/>
+        </w:rPr>
+        <w:t xml:space="preserve">Austria </w:t>
+      </w:r>
+      <w:r>
+        <w:rPr>
+          <w:lang w:val="pl-PL"/>
+        </w:rPr>
+        <w:lastRenderedPageBreak/>
+        <w:t xml:space="preserve">po raz pierwszy od stuleci uwolniona od zagrożenia tureckiego została. Rosja, wróg zapomniany przez panów braci, o swoich ambicjach na wschodnich terenach Rzeczypospolitej nie zapomniała, a z błędów polskich się nauczywszy, ambicje swoje siłą, pieniądzem, i dyplomacją poprzeć mogła. Nawet Brandenburgia, pogardzany sąsiad na piaskach gospodarujący, administrację swą i wojskowość wzmocnił, a widząc słabość Rzeczypospolitej </w:t>
+      </w:r>
+      <w:r>
+        <w:rPr>
+          <w:lang w:val="pl-PL"/>
+        </w:rPr>
+        <w:t xml:space="preserve">łakomie swoimi dwoma oczami </w:t>
+      </w:r>
+      <w:r>
+        <w:rPr>
+          <w:lang w:val="pl-PL"/>
+        </w:rPr>
+        <w:t xml:space="preserve">spoglądać począł </w:t>
+      </w:r>
+      <w:r>
+        <w:rPr>
+          <w:lang w:val="pl-PL"/>
+        </w:rPr>
+        <w:t>-  wschodnim, Królewcem, na Gdańsk i Toruń, zachodnim, Berlinem, na Poznań. Tak więc ujrzał Sobieski we śnie chwałę swoją i poniżenie swoje, gdy potomni za zwycięstwa jego geniusz militarny wielbić będą, lecz powiedzą też, że siły królestwa roztrwonił i nic dla uratowania jego nie zrobił.</w:t>
+      </w:r>
+      <w:r>
+        <w:rPr>
+          <w:lang w:val="pl-PL"/>
+        </w:rPr>
+        <w:t xml:space="preserve"> On, który tak dokładnie widział, co trzeba zrobić, by Rzeczpospolitą ponownie na drogę wielkości wprowadzić!</w:t>
+      </w:r>
+    </w:p>
+    <w:p>
+      <w:pPr>
+        <w:rPr>
+          <w:lang w:val="pl-PL"/>
+        </w:rPr>
+      </w:pPr>
+      <w:r>
+        <w:rPr>
+          <w:lang w:val="pl-PL"/>
+        </w:rPr>
+        <w:t>Zimny pot oblewał już pana hetmana, lecz on śnił dalej. Zmora dusiła go – a może było to ostrzeżenie? Widział pan hetman śmierć swoją w</w:t>
+      </w:r>
+      <w:r>
+        <w:rPr>
+          <w:lang w:val="pl-PL"/>
+        </w:rPr>
+        <w:t xml:space="preserve"> </w:t>
+      </w:r>
+      <w:r>
+        <w:rPr>
+          <w:lang w:val="pl-PL"/>
+        </w:rPr>
+        <w:t xml:space="preserve">niemocy, gdy od wszystkich opuszczony, zostawiał po sobie wojnę niezakończoną, a rodzinie biedę i spory. Widział, jak naród wojną zmęczony, obcego króla na tron obiera, a ten miast obiecanego pokoju nową wojnę na północy roznieca. Widział, jak Szwed, z którym od pół wieku pokój i sojusz Rzeczpospolitą łączył, wiarołomstwem nowego </w:t>
+      </w:r>
+      <w:r>
+        <w:rPr>
+          <w:lang w:val="pl-PL"/>
+        </w:rPr>
+        <w:t>króla Polski oburzony, kraj w p</w:t>
+      </w:r>
+      <w:r>
+        <w:rPr>
+          <w:lang w:val="pl-PL"/>
+        </w:rPr>
+        <w:t xml:space="preserve">erzynę obraca. Widział jak kraj zmęczony wojną pękł i od królów własnych </w:t>
+      </w:r>
+      <w:r>
+        <w:rPr>
+          <w:lang w:val="pl-PL"/>
+        </w:rPr>
+        <w:t>niczego już nie oczekując, od sąsiada</w:t>
+      </w:r>
+      <w:r>
+        <w:rPr>
+          <w:lang w:val="pl-PL"/>
+        </w:rPr>
+        <w:t xml:space="preserve"> ze wschodu</w:t>
+      </w:r>
+      <w:r>
+        <w:rPr>
+          <w:lang w:val="pl-PL"/>
+        </w:rPr>
+        <w:t xml:space="preserve"> pomoc przyjmuje. Sąsiad i wojnę zakończyć pomógł, i spokój wewnętrzny zapewnił, i wolności szlacheckich strzec obiecał</w:t>
+      </w:r>
+      <w:r>
+        <w:rPr>
+          <w:lang w:val="pl-PL"/>
+        </w:rPr>
+        <w:t xml:space="preserve">, żadnej nagrody za to nie oczekując. Żadnej, z wyjątkiem tego, że Rzeczpospolita prowincją Moskwy stać się miała. Za późno ujrzeli to najlepsi synowie Rzeczypospolitej, powstali przeciw narzuconej przyjaźni, a wtedy sąsiad maskę przyjaciela odrzucił i zbójem się okazał. Zbój pojął tylko, że sam zdobyczy swej całej przełknąć nie zdołą, i skrzyknął innych sąsiadów – zbójów do pomocy. Widział pan hetman w swoim śnie, jak tedy najlepsi synowie Rzeczypospolitej na polu bitwy nierównej głowy położyli. Ci zaś co ocaleli, zapomnieli o swej dumnej sarmackiej przeszłości i szczęścia w wiernej służbie Moskwie, Berlinowi, Wiedniowi szukali. </w:t>
+      </w:r>
+      <w:r>
+        <w:rPr>
+          <w:lang w:val="pl-PL"/>
+        </w:rPr>
+        <w:t>Spoglądał</w:t>
+      </w:r>
+      <w:r>
+        <w:rPr>
+          <w:lang w:val="pl-PL"/>
+        </w:rPr>
+        <w:t xml:space="preserve"> pan hetman </w:t>
+      </w:r>
+      <w:r>
+        <w:rPr>
+          <w:lang w:val="pl-PL"/>
+        </w:rPr>
+        <w:t xml:space="preserve">w </w:t>
+      </w:r>
+      <w:r>
+        <w:rPr>
+          <w:lang w:val="pl-PL"/>
+        </w:rPr>
+        <w:t>przyszłość daleką, gdy</w:t>
+      </w:r>
+      <w:r>
+        <w:rPr>
+          <w:lang w:val="pl-PL"/>
+        </w:rPr>
+        <w:t xml:space="preserve"> bogaty</w:t>
+      </w:r>
+      <w:r>
+        <w:rPr>
+          <w:lang w:val="pl-PL"/>
+        </w:rPr>
+        <w:t xml:space="preserve"> świat zachodu zapomniał o Rzeczpospolitej, która go od zaborczego islamu i od barbarii moskiewskiej osłaniała, a w ludzie nad Wisłą, Niemnem</w:t>
+      </w:r>
+      <w:r>
+        <w:rPr>
+          <w:lang w:val="pl-PL"/>
+        </w:rPr>
+        <w:t xml:space="preserve"> i Dniestrem, niby-Niemców albo niby-Rosjan </w:t>
+      </w:r>
+      <w:r>
+        <w:rPr>
+          <w:lang w:val="pl-PL"/>
+        </w:rPr>
+        <w:t>widział</w:t>
+      </w:r>
+      <w:r>
+        <w:rPr>
+          <w:lang w:val="pl-PL"/>
+        </w:rPr>
+        <w:t>. A lud</w:t>
+      </w:r>
+      <w:r>
+        <w:rPr>
+          <w:lang w:val="pl-PL"/>
+        </w:rPr>
+        <w:t xml:space="preserve"> pogląd ten podzielał.</w:t>
+      </w:r>
+    </w:p>
+    <w:p>
+      <w:pPr>
+        <w:rPr>
+          <w:lang w:val="pl-PL"/>
+        </w:rPr>
+      </w:pPr>
+      <w:r>
+        <w:rPr>
+          <w:lang w:val="pl-PL"/>
+        </w:rPr>
+        <w:br w:type="page"/>
+      </w:r>
+    </w:p>
+    <w:p>
+      <w:pPr>
+        <w:pStyle w:val="Heading2"/>
+        <w:rPr>
+          <w:lang w:val="pl-PL"/>
+        </w:rPr>
+      </w:pPr>
+    </w:p>
+    <w:p>
+      <w:pPr>
+        <w:rPr>
+          <w:lang w:val="pl-PL"/>
+        </w:rPr>
+      </w:pPr>
+      <w:r>
+        <w:rPr>
+          <w:lang w:val="pl-PL"/>
+        </w:rPr>
+        <w:t xml:space="preserve">A jednak nie dane było panu hetmanowi ani jego wojsku zaznać długo wypoczynku, bo nowe niebezpieczeństwo im zagroziło od niespodziewanej strony. </w:t>
+      </w:r>
+      <w:r>
+        <w:rPr>
+          <w:lang w:val="pl-PL"/>
+        </w:rPr>
+        <w:t>Oto psoplite ruszenie, zwołane przez króla Michała pod Gołębiem, uznało za najwiekszego wroga Ojczyzny właśnie hetmana wielkiego koronnego</w:t>
+      </w:r>
+      <w:r>
+        <w:rPr>
+          <w:lang w:val="pl-PL"/>
+        </w:rPr>
+        <w:t xml:space="preserve"> i</w:t>
+      </w:r>
+      <w:r>
+        <w:rPr>
+          <w:lang w:val="pl-PL"/>
+        </w:rPr>
+        <w:t xml:space="preserve"> zawiązało konfederację</w:t>
+      </w:r>
+      <w:r>
+        <w:rPr>
+          <w:lang w:val="pl-PL"/>
+        </w:rPr>
+        <w:t xml:space="preserve"> </w:t>
+      </w:r>
+      <w:r>
+        <w:rPr>
+          <w:lang w:val="pl-PL"/>
+        </w:rPr>
+        <w:t xml:space="preserve">przeciwko niemu. Właśnie wtedy gdy hetman rzucił sie na dziesięciokrotną przewagę liczebną przeciwnika, gdy uwalniał dziesiątki tysięcy jasyru, szlachta pustoszyła </w:t>
+      </w:r>
+      <w:r>
+        <w:rPr>
+          <w:lang w:val="pl-PL"/>
+        </w:rPr>
+        <w:t>włości Sobieskiego</w:t>
+      </w:r>
+      <w:r>
+        <w:rPr>
+          <w:lang w:val="pl-PL"/>
+        </w:rPr>
+        <w:t xml:space="preserve"> </w:t>
+      </w:r>
+      <w:r>
+        <w:rPr>
+          <w:lang w:val="pl-PL"/>
+        </w:rPr>
+        <w:t>w imię obrony złotej wolności oraz swego ukochanego króla</w:t>
+      </w:r>
+      <w:r>
+        <w:rPr>
+          <w:lang w:val="pl-PL"/>
+        </w:rPr>
+        <w:t xml:space="preserve">. </w:t>
+      </w:r>
+    </w:p>
+    <w:p>
+      <w:pPr>
+        <w:rPr>
+          <w:lang w:val="pl-PL"/>
+        </w:rPr>
+      </w:pPr>
+      <w:r>
+        <w:rPr>
+          <w:lang w:val="pl-PL"/>
+        </w:rPr>
+        <w:t xml:space="preserve">Tymczasem wojska hetmańskie powracały w rejon Szczebrzeszyna, gdzie oczekiwałay ich tabory. </w:t>
+      </w:r>
+      <w:r>
+        <w:rPr>
+          <w:lang w:val="pl-PL"/>
+        </w:rPr>
+        <w:t xml:space="preserve">Pan Starczyński ze swoim pocztem dołączył się do na czas tego przemarszu do chorągwi wołoskiej pana Miączyńskiego, w której teraz podporucznikował pan </w:t>
+      </w:r>
+      <w:r>
+        <w:rPr>
+          <w:lang w:val="pl-PL"/>
+        </w:rPr>
+        <w:t xml:space="preserve">Stefan </w:t>
+      </w:r>
+      <w:r>
+        <w:rPr>
+          <w:lang w:val="pl-PL"/>
+        </w:rPr>
+        <w:t>Ostrowski, zatem przyjaciele jechali razem i razem narzekali.</w:t>
+      </w:r>
+    </w:p>
+    <w:p>
+      <w:pPr>
+        <w:pStyle w:val="Dialog"/>
+      </w:pPr>
+      <w:r>
+        <w:t>- to jakowaś zdrada, miast na wroga ruszyć, to przeciw hetmanowi spiskują</w:t>
+      </w:r>
+      <w:r>
+        <w:t>, pospolitacy nie wojacy – mówił pan Ostrowski.</w:t>
+      </w:r>
+    </w:p>
+    <w:p>
+      <w:pPr>
+        <w:pStyle w:val="Dialog"/>
+      </w:pPr>
+      <w:r>
+        <w:t xml:space="preserve">- </w:t>
+      </w:r>
+      <w:r>
+        <w:t>pono króla jegomości chcieli osłonić, jakoby przed Tatary, a potem rzekli że pan hetman z Turczynem w zmowie</w:t>
+      </w:r>
+      <w:r>
+        <w:t>, i że absolutum dominium na sposób francuski chce wprowadzić – rozważał pan Wiśniewski</w:t>
+      </w:r>
+    </w:p>
+    <w:p>
+      <w:pPr>
+        <w:pStyle w:val="Dialog"/>
+      </w:pPr>
+      <w:r>
+        <w:t>- absolutum dominium być nie może, ale tu wojnę trza prowadzić, a nie politykować! – grzmiał pan Ostrowski</w:t>
+      </w:r>
+    </w:p>
+    <w:p>
+      <w:pPr>
+        <w:pStyle w:val="Dialog"/>
+      </w:pPr>
+      <w:r>
+        <w:t>- trudna ta wojna, bo już przecie nie pierwsza dla tej naszej ojczyzny. Od lat trzydziestu wojujemy bez wytchnienia, szlachta podatki na wojsko płaci, to że i sarkać  poczęła, nie dziwota – wtrącił pan Starczyński</w:t>
+      </w:r>
+    </w:p>
+    <w:p>
+      <w:pPr>
+        <w:pStyle w:val="Dialog"/>
+      </w:pPr>
+      <w:r>
+        <w:t xml:space="preserve">- </w:t>
+      </w:r>
+      <w:r>
+        <w:t xml:space="preserve">jakby szlachta podatki płaciła, tobyśmy wojsko mieli na granicach, a nie Turczyna w kraju – rzekł pan Żwański. </w:t>
+      </w:r>
+    </w:p>
+    <w:p>
+      <w:pPr>
+        <w:pStyle w:val="Dialog"/>
+      </w:pPr>
+      <w:r>
+        <w:t>- nie daj Bóg, aby się z tego nowa wojna domowa zrobiła...</w:t>
+      </w:r>
+    </w:p>
+    <w:p>
+      <w:pPr>
+        <w:pStyle w:val="Dialog"/>
+      </w:pPr>
+      <w:r>
+        <w:t>- ale pana hetmana bronić musim!</w:t>
+      </w:r>
+    </w:p>
+    <w:p>
+      <w:pPr>
+        <w:pStyle w:val="Dialog"/>
+      </w:pPr>
+      <w:r>
+        <w:t xml:space="preserve">- musi </w:t>
+      </w:r>
+      <w:r>
+        <w:t xml:space="preserve">przyjaciele Habsburgów </w:t>
+      </w:r>
+      <w:r>
+        <w:t>szlachtę</w:t>
+      </w:r>
+      <w:r>
+        <w:t xml:space="preserve"> podburzyli</w:t>
+      </w:r>
+      <w:r>
+        <w:t>,</w:t>
+      </w:r>
+      <w:r>
+        <w:t xml:space="preserve"> bo przecież wiadomo że jaśnie pan hetman Francuzów stronnik.</w:t>
+      </w:r>
+    </w:p>
+    <w:p>
+      <w:pPr>
+        <w:pStyle w:val="Dialog"/>
+      </w:pPr>
+      <w:r>
+        <w:t>- przecz z Rakuszanami, co zamiast z Turczynem, z Francją na wojnę idą! – zakrzyknął pan Mircea, jeden z niewielu prawdziwych Wołoch</w:t>
+      </w:r>
+      <w:r>
+        <w:t>ów</w:t>
+      </w:r>
+      <w:r>
+        <w:t xml:space="preserve"> w chorągwi.</w:t>
+      </w:r>
+    </w:p>
+    <w:p>
+      <w:pPr>
+        <w:pStyle w:val="Dialog"/>
+      </w:pPr>
+      <w:r>
+        <w:t>- niecz żyje</w:t>
+      </w:r>
+      <w:r>
+        <w:t xml:space="preserve"> </w:t>
+      </w:r>
+      <w:r>
+        <w:t xml:space="preserve">pan hetman, co sam </w:t>
+      </w:r>
+      <w:r>
+        <w:t xml:space="preserve">jeden naszej </w:t>
+      </w:r>
+      <w:r>
+        <w:t>Rze</w:t>
+      </w:r>
+      <w:r>
+        <w:t>czypospolitej broni! – zawołał pan Ostrowski</w:t>
+      </w:r>
+    </w:p>
+    <w:p>
+      <w:pPr>
+        <w:pStyle w:val="Dialog"/>
+      </w:pPr>
+      <w:r>
+        <w:t>- niech żyje</w:t>
+      </w:r>
+      <w:r>
+        <w:t xml:space="preserve"> </w:t>
+      </w:r>
+      <w:r>
+        <w:t>pan hetman! – zawtórowała chorągiew wołoska, potem pancerna, i poniosło się po całym wojsku.</w:t>
+      </w:r>
+    </w:p>
+    <w:p>
+      <w:pPr>
+        <w:rPr>
+          <w:lang w:val="pl-PL"/>
+        </w:rPr>
+      </w:pPr>
+      <w:r>
+        <w:rPr>
+          <w:lang w:val="pl-PL"/>
+        </w:rPr>
+        <w:t xml:space="preserve">Wkrótce zagrały trąbki i już w ordynku oddziały weszły do obozu pod Szczebrzeszynem. Tam zaś zawiązano konfederację ku obronie hetmana wielkiego i jego wojska koronnego. Szlachta zaś zebrana pod Gołębiem ustaliła powołać nowe powiatowe chorągwie, i bezpośrednio pod władzę króla je oddawszy, do starcia z hetmanem się gotowała. Tak więc stały na przeciw siebie dwa wrogie obozy, jednak </w:t>
+      </w:r>
+      <w:r>
+        <w:rPr>
+          <w:lang w:val="pl-PL"/>
+        </w:rPr>
+        <w:t>do bratobójczej walki nie dochodziło.</w:t>
+      </w:r>
+    </w:p>
+    <w:p>
+      <w:pPr>
+        <w:rPr>
+          <w:lang w:val="pl-PL"/>
+        </w:rPr>
+      </w:pPr>
+      <w:r>
+        <w:rPr>
+          <w:lang w:val="pl-PL"/>
+        </w:rPr>
+        <w:t>Pan hetman Sobieski</w:t>
+      </w:r>
+      <w:r>
+        <w:rPr>
+          <w:lang w:val="pl-PL"/>
+        </w:rPr>
+        <w:t xml:space="preserve"> ucieszył się z poparcia swych wojsk. Był go prawie pewien, teraz jednak mógł z optymizmem wyglądać zbrojnej konfrontacji. Podjął bowiem decyzję usunięcia niedołężnego a zawistnego króla, który w tak oczywisty sposób nie tylko </w:t>
+      </w:r>
+      <w:r>
+        <w:rPr>
+          <w:lang w:val="pl-PL"/>
+        </w:rPr>
+        <w:t xml:space="preserve">swoim prywatnym wrogom, w tym Sobieskiemu, szkodził, ale prowadził kraj w ruinę przez zaniedbywanie obronności. Zgniecenie konfederacji gołębiewskiej miało być zatem pierwszym krokiem w kierunku... czego? </w:t>
+      </w:r>
+      <w:r>
+        <w:rPr>
+          <w:lang w:val="pl-PL"/>
+        </w:rPr>
+        <w:t>Wyniesienia jego, hetmana, na tron? Zadrżał pan hetman na wspomnienie owego snu spod Petranki. S</w:t>
+      </w:r>
+      <w:r>
+        <w:rPr>
+          <w:lang w:val="pl-PL"/>
+        </w:rPr>
+        <w:t xml:space="preserve">am nie wiedział </w:t>
+      </w:r>
+      <w:r>
+        <w:rPr>
+          <w:lang w:val="pl-PL"/>
+        </w:rPr>
+        <w:t xml:space="preserve">już </w:t>
+      </w:r>
+      <w:r>
+        <w:rPr>
+          <w:lang w:val="pl-PL"/>
+        </w:rPr>
+        <w:t>co miałoby być celem politycznym jego wystąpień.</w:t>
+      </w:r>
+      <w:r>
+        <w:rPr>
+          <w:lang w:val="pl-PL"/>
+        </w:rPr>
+        <w:t xml:space="preserve"> Wiedział jednak,</w:t>
+      </w:r>
+      <w:r>
+        <w:rPr>
+          <w:lang w:val="pl-PL"/>
+        </w:rPr>
+        <w:t xml:space="preserve"> że w kraju wielkie </w:t>
+      </w:r>
+      <w:r>
+        <w:rPr>
+          <w:lang w:val="pl-PL"/>
+        </w:rPr>
+        <w:lastRenderedPageBreak/>
+        <w:t>nastąpić muszą zmiany, aby mógł</w:t>
+      </w:r>
+      <w:r>
+        <w:rPr>
+          <w:lang w:val="pl-PL"/>
+        </w:rPr>
+        <w:t xml:space="preserve"> on powrócić na drogę wielkości, którą już raz Opatrzność otworzyła poprzez panowanie starożytnego króla Jagiełły i jego następców.</w:t>
+      </w:r>
+    </w:p>
+    <w:p>
+      <w:pPr>
+        <w:rPr>
+          <w:lang w:val="pl-PL"/>
+        </w:rPr>
+      </w:pPr>
+      <w:r>
+        <w:rPr>
+          <w:lang w:val="pl-PL"/>
+        </w:rPr>
+        <w:t xml:space="preserve">Jednak zbrojna konfrontacja stronnictw nie nastąpiła. </w:t>
+      </w:r>
+      <w:r>
+        <w:rPr>
+          <w:lang w:val="pl-PL"/>
+        </w:rPr>
+        <w:t xml:space="preserve"> </w:t>
+      </w:r>
+      <w:r>
+        <w:rPr>
+          <w:lang w:val="pl-PL"/>
+        </w:rPr>
+        <w:t xml:space="preserve"> </w:t>
+      </w:r>
+    </w:p>
+    <w:p>
+      <w:pPr>
+        <w:rPr>
+          <w:lang w:val="pl-PL"/>
+        </w:rPr>
+      </w:pPr>
+      <w:r>
+        <w:rPr>
+          <w:lang w:val="pl-PL"/>
+        </w:rPr>
+        <w:t xml:space="preserve">Biskup Andrzej Trzebnicki podjął się trudnej sztuki mediacji pomiędzy zwaśnionymi obozami. </w:t>
+      </w:r>
+      <w:r>
+        <w:rPr>
+          <w:lang w:val="pl-PL"/>
+        </w:rPr>
+        <w:t>Znany skonfederowanej szlachcie</w:t>
+      </w:r>
+      <w:r>
+        <w:rPr>
+          <w:lang w:val="pl-PL"/>
+        </w:rPr>
+        <w:t xml:space="preserve"> jako </w:t>
+      </w:r>
+      <w:r>
+        <w:rPr>
+          <w:lang w:val="pl-PL"/>
+        </w:rPr>
+        <w:t>zadeklarowany zwolennik dworu, zawstydził zgromadzonych pod Gołębiem pospolitaków</w:t>
+      </w:r>
       <w:bookmarkStart w:id="0" w:name="_GoBack"/>
       <w:bookmarkEnd w:id="0"/>
-      <w:r>
-        <w:rPr>
-          <w:lang w:val="pl-PL"/>
-        </w:rPr>
-        <w:t xml:space="preserve">. </w:t>
-      </w:r>
-      <w:r>
-        <w:rPr>
-          <w:lang w:val="pl-PL"/>
-        </w:rPr>
-        <w:t>Odstąpienie Turków od</w:t>
-      </w:r>
-      <w:r>
-        <w:rPr>
-          <w:lang w:val="pl-PL"/>
-        </w:rPr>
-        <w:t xml:space="preserve"> Lwowa, przeprowadzka króla do Lwowa</w:t>
-      </w:r>
-      <w:r>
-        <w:rPr>
-          <w:lang w:val="pl-PL"/>
-        </w:rPr>
-        <w:t xml:space="preserve">. </w:t>
-      </w:r>
-    </w:p>
-    <w:p>
-      <w:pPr>
-        <w:rPr>
-          <w:lang w:val="pl-PL"/>
-        </w:rPr>
-      </w:pPr>
-      <w:r>
-        <w:rPr>
-          <w:lang w:val="pl-PL"/>
-        </w:rPr>
-        <w:t>Kiedy Sobieski się spotka z Ostrowskim itp?</w:t>
-      </w:r>
-    </w:p>
-    <w:p>
-      <w:pPr>
-        <w:rPr>
-          <w:lang w:val="pl-PL"/>
-        </w:rPr>
-      </w:pPr>
-      <w:r>
-        <w:rPr>
-          <w:lang w:val="pl-PL"/>
-        </w:rPr>
-        <w:t>A zatem porucznikuj Waść tej chorągwi, póki Gęsicki porucznik nie wróci uzdrowion.</w:t>
-      </w:r>
-    </w:p>
-    <w:p>
-      <w:pPr>
-        <w:jc w:val="center"/>
-        <w:rPr>
-          <w:lang w:val="pl-PL"/>
-        </w:rPr>
-      </w:pPr>
-      <w:r>
-        <w:rPr>
-          <w:lang w:val="pl-PL"/>
-        </w:rPr>
-        <w:t>*</w:t>
-      </w:r>
-      <w:r>
-        <w:rPr>
-          <w:lang w:val="pl-PL"/>
-        </w:rPr>
-        <w:t xml:space="preserve"> </w:t>
-      </w:r>
-      <w:r>
-        <w:rPr>
-          <w:lang w:val="pl-PL"/>
-        </w:rPr>
-        <w:t xml:space="preserve"> *  *</w:t>
-      </w:r>
-    </w:p>
-    <w:p>
-      <w:pPr>
-        <w:rPr>
-          <w:lang w:val="pl-PL"/>
-        </w:rPr>
-      </w:pPr>
-      <w:r>
-        <w:rPr>
-          <w:lang w:val="pl-PL"/>
-        </w:rPr>
-        <w:t xml:space="preserve">Królowi było duszno. Zawsze mu było duszno </w:t>
-      </w:r>
-      <w:r>
-        <w:rPr>
-          <w:color w:val="C00000"/>
-          <w:lang w:val="pl-PL"/>
-        </w:rPr>
-        <w:t>w tym małym zamku</w:t>
-      </w:r>
-      <w:r>
-        <w:rPr>
-          <w:lang w:val="pl-PL"/>
-        </w:rPr>
-        <w:t>. On był przecierz stworzony do wielkich rzeczy, chciał odzyskać władzę Rzeczypospolitej nad Ukrainą i władzę rodu Wiśniowieckich nad zadnieprzańskimi włościami. Tym planom stawali na drodze głupi ludzie. Król podszedł do okna. Z za okna dochodziło pogwizdywanie ogrodnika. Co za głupi człowiek, jak można sobie wesoło gwizdać w takiej sytuacji. Czy on nie wie, jak straszny wróg wlał się w granice Rzeczypospolitej? Tylko hetman Sobieski stał pomiędzy tym wrogiem a majestatem monarchy. Ten Sobieski też strasznie głupi, tak go krytykować za plany zbliżenia z Habsburgami. Przecież tylko oni są w stanie teraz pomóc w walce ze wspólnym wrogiem. Pewnie podburza go ta jego głupia francuska żonka. Zresztą ci Habsburgowie też głupi, zamiast ruszyć swoje wojska, no przynajmniej tych dzikich graniczarów puścić na Budę albo coś, to nic nie robią i chyba tylko cieszą się, że straszne tureckie uderzenie nie spadło na nich. Głupi, przecież i tak będą następni oni. Głupi jest ten cały świat, właściwie szkoda na niego wysiłku tak znamienitego władcy jak król Michał.</w:t>
-      </w:r>
-    </w:p>
-    <w:p>
-      <w:pPr>
-        <w:rPr>
-          <w:lang w:val="pl-PL"/>
-        </w:rPr>
-      </w:pPr>
-      <w:r>
-        <w:rPr>
-          <w:lang w:val="pl-PL"/>
-        </w:rPr>
-        <w:t xml:space="preserve">Pan hetman wielki czytał list od wojewody ruskiego, pana Jabłonowskiego, i nie wierzył własnym oczom. Pan wojewoda, przebywający u boku króla we Lwowie, donosił o pomyśle ugody tegoż z Sapiehami. Osobliwym punktem tej ugody miała być całkowita rezygnacja króla z wojsk własnych i kwarcianych, a także innych zaciąganych centralnie przez Rzeczpospolitą. Cała obrona królestwa miała się opierać </w:t>
-      </w:r>
-      <w:r>
-        <w:rPr>
-          <w:lang w:val="pl-PL"/>
-        </w:rPr>
-        <w:t xml:space="preserve">o wojska powiatowe a także </w:t>
-      </w:r>
-      <w:r>
-        <w:rPr>
-          <w:lang w:val="pl-PL"/>
-        </w:rPr>
-        <w:t xml:space="preserve">o prywatne wojska magnatów, którzy w zamian za te usługi mieli być całkowicie zwolnieni z opodatkowania. Sobieski znał dobrze problemy z </w:t>
-      </w:r>
-      <w:r>
-        <w:rPr>
-          <w:lang w:val="pl-PL"/>
-        </w:rPr>
-        <w:t>centralnym finansowaniem wojsk R</w:t>
-      </w:r>
-      <w:r>
-        <w:rPr>
-          <w:lang w:val="pl-PL"/>
-        </w:rPr>
-        <w:t xml:space="preserve">zeczypospolitej, ale oddawanie całej obronności w ręce samowolnych magnatów uważał za pomysł całkowicie pomylony. I żeby król coś takiego popierał? Na pewno tylko z powodu osobistych animozji z nim, hetmanem wielkim, który w nowym układzie wielce traciłby na znaczeniu. Coś trzeba z tym zrobić! Król nie może się pozbyć armii teraz, w samym środku wojny z Turkami! Finansowanie wojska też trzeba zmienić – tylko jak? Jak sprawić, aby ani samolubni magnaci, ani niesprawny Sejm, ani niedołężny król nie zepsuli tej siły, którą on, Sobieski, do obrony </w:t>
-      </w:r>
-      <w:r>
-        <w:rPr>
-          <w:lang w:val="pl-PL"/>
-        </w:rPr>
-        <w:lastRenderedPageBreak/>
-        <w:t xml:space="preserve">Rzeczypospolitej i całego Chrześcijaństwa przygotował? Jak sprawić, by ta siła działała sprawnie niezależnie od osobistych animozji potentatów – w których to animozjach on, Sobieski, jak najbardziej brał udział? Pan hetman widział już wcześniej wojska sprawne jak maszyny, finansowane podatkami płaconymi przez pokornych poddanych, prowadzone do długich kampanii i skomplikowanych oblężeń – czy to tylko tędy droga? Cała magnacka dusza Sobieskiego wzdragała się przed wizją urzędników w pludrach naliczających podatki w każdym majątku szlacheckim, pouczających karamzynów ile </w:t>
-      </w:r>
-      <w:r>
-        <w:rPr>
-          <w:lang w:val="pl-PL"/>
-        </w:rPr>
-        <w:t xml:space="preserve">gotówki </w:t>
-      </w:r>
-      <w:r>
-        <w:rPr>
-          <w:lang w:val="pl-PL"/>
-        </w:rPr>
-        <w:t>mają oddawać dla dobra wspólnego – ale tę wojnę trzeba jakoś wygrać, Kamieniec odbić! Ot, desperacja! Lecz póki co, do Kamieńca nawet daleka droga jeszcze...</w:t>
-      </w:r>
-    </w:p>
-    <w:p>
-      <w:pPr>
-        <w:jc w:val="center"/>
-        <w:rPr>
-          <w:lang w:val="pl-PL"/>
-        </w:rPr>
-      </w:pPr>
-      <w:r>
-        <w:rPr>
-          <w:lang w:val="pl-PL"/>
-        </w:rPr>
-        <w:t>*</w:t>
-      </w:r>
-      <w:r>
-        <w:rPr>
-          <w:lang w:val="pl-PL"/>
-        </w:rPr>
-        <w:t xml:space="preserve"> </w:t>
-      </w:r>
-      <w:r>
-        <w:rPr>
-          <w:lang w:val="pl-PL"/>
-        </w:rPr>
-        <w:t xml:space="preserve"> *  *</w:t>
-      </w:r>
-    </w:p>
-    <w:p>
-      <w:pPr>
-        <w:rPr>
-          <w:lang w:val="pl-PL"/>
-        </w:rPr>
-      </w:pPr>
-    </w:p>
-    <w:p>
-      <w:pPr>
-        <w:rPr>
-          <w:lang w:val="pl-PL"/>
-        </w:rPr>
-      </w:pPr>
-    </w:p>
-    <w:p>
-      <w:pPr>
-        <w:rPr>
-          <w:lang w:val="pl-PL"/>
-        </w:rPr>
-      </w:pPr>
-      <w:r>
-        <w:rPr>
-          <w:lang w:val="pl-PL"/>
-        </w:rPr>
-        <w:t xml:space="preserve">Gdy tylko wieści o tym zwycięstwie świetnym </w:t>
-      </w:r>
-      <w:r>
-        <w:rPr>
-          <w:lang w:val="pl-PL"/>
-        </w:rPr>
-        <w:t xml:space="preserve">Sobieskiego </w:t>
-      </w:r>
-      <w:r>
-        <w:rPr>
-          <w:lang w:val="pl-PL"/>
-        </w:rPr>
-        <w:t>dotarły do sułtana, a jeszcze bardziej, gdy niedobitki Tatarów pod Nuredynem Sołtanem wpadły do sułtańskiego obozu pod Złotnikami, zaraz przyspieszyły negocjacje w sprawie rozejmu. Sułtan zgodził się na warunki, które historia zna jako rozejm w Buczaczu, a zatem na ustąpienie przez Rzeczpospolitą Podola Turcji, a Ukrainy Doroszeńce, i na haracz 20 tysięcy złotych dukatów rocznie</w:t>
-      </w:r>
-      <w:r>
-        <w:rPr>
-          <w:lang w:val="pl-PL"/>
-        </w:rPr>
-        <w:t>. A</w:t>
-      </w:r>
-      <w:r>
-        <w:rPr>
-          <w:lang w:val="pl-PL"/>
-        </w:rPr>
-        <w:t xml:space="preserve"> przecież jeszcze dzień wcześniej </w:t>
-      </w:r>
-      <w:r>
-        <w:rPr>
-          <w:lang w:val="pl-PL"/>
-        </w:rPr>
-        <w:t xml:space="preserve">sułtan </w:t>
-      </w:r>
-      <w:r>
-        <w:rPr>
-          <w:lang w:val="pl-PL"/>
-        </w:rPr>
-        <w:t>groził</w:t>
-      </w:r>
-      <w:r>
-        <w:rPr>
-          <w:lang w:val="pl-PL"/>
-        </w:rPr>
-        <w:t xml:space="preserve"> komisarzom kasztelanowi Lubowickiemu, kasztelanowi Silinickiemu i podkarbiemu Szumowskiemu</w:t>
-      </w:r>
-      <w:r>
-        <w:rPr>
-          <w:lang w:val="pl-PL"/>
-        </w:rPr>
-        <w:t>, że za rok to i Gdańsk zdobędzie</w:t>
-      </w:r>
-      <w:r>
-        <w:rPr>
-          <w:lang w:val="pl-PL"/>
-        </w:rPr>
-        <w:t>, jeśli mu 100 tysięcy rocznie nie zapłacą i całej prawie Rusi nie ustąpią</w:t>
-      </w:r>
-      <w:r>
-        <w:rPr>
-          <w:lang w:val="pl-PL"/>
-        </w:rPr>
-        <w:t>.</w:t>
-      </w:r>
-      <w:r>
-        <w:rPr>
-          <w:lang w:val="pl-PL"/>
-        </w:rPr>
-        <w:t xml:space="preserve"> Teraz wojsko sułtańskie nawet z radością powitało rozejm, bo na wieść o marszu pana hetmana Sobieskiego już nawet strach je obleciał.</w:t>
-      </w:r>
-    </w:p>
-    <w:p>
-      <w:pPr>
-        <w:jc w:val="center"/>
-        <w:rPr>
-          <w:lang w:val="pl-PL"/>
-        </w:rPr>
-      </w:pPr>
-      <w:r>
-        <w:rPr>
-          <w:lang w:val="pl-PL"/>
-        </w:rPr>
-        <w:t>*</w:t>
-      </w:r>
-      <w:r>
-        <w:rPr>
-          <w:lang w:val="pl-PL"/>
-        </w:rPr>
-        <w:t xml:space="preserve"> </w:t>
-      </w:r>
-      <w:r>
-        <w:rPr>
-          <w:lang w:val="pl-PL"/>
-        </w:rPr>
-        <w:t xml:space="preserve"> *  *</w:t>
-      </w:r>
-    </w:p>
-    <w:p>
-      <w:pPr>
-        <w:rPr>
-          <w:lang w:val="pl-PL"/>
-        </w:rPr>
-      </w:pPr>
-      <w:r>
-        <w:rPr>
-          <w:lang w:val="pl-PL"/>
-        </w:rPr>
-        <w:t>P</w:t>
-      </w:r>
-      <w:r>
-        <w:rPr>
-          <w:lang w:val="pl-PL"/>
-        </w:rPr>
-        <w:t>o tym mógł wreszcie pan hetman pozwolić odpocząć swoim wojskom i sobie. Kampania jeszcze nie zakończona, wróg w granicach, lecz póki co, nie musiał pan hetman wreszcie zastanawiać się, czy prawym skrzydłem, czy lewym, nacierać, czy bronić się. Zasnął tedy pan hetman mocno, lecz we śnie opadły go koszmary. A może był to sen proroczy?</w:t>
-      </w:r>
-    </w:p>
-    <w:p>
-      <w:pPr>
-        <w:rPr>
-          <w:lang w:val="pl-PL"/>
-        </w:rPr>
-      </w:pPr>
-      <w:r>
-        <w:rPr>
-          <w:lang w:val="pl-PL"/>
-        </w:rPr>
-        <w:t xml:space="preserve">Śnił zatem pan hetman, że król Michał umrze wkrótce, a szlachta w porywie uniesienia po świetnych zwycięstwach, jego, Jana Sobieskiego, na króla wyniesie. Ta szlachta, której patriotyzmu nikt nie negował, lecz która </w:t>
-      </w:r>
-      <w:r>
-        <w:rPr>
-          <w:lang w:val="pl-PL"/>
-        </w:rPr>
-        <w:t>dała się porywać bezrozumnym uniesieniom, oddała mu prawie jednogłośnie władzę w kraju doświadczonym wojną od dziesięcioleci. Udał się więc Sobieski, we śnie już jako król, na kolejną kamapanię przeciw Turkom. Chciał odnieść świetne zwyc</w:t>
-      </w:r>
-      <w:r>
-        <w:rPr>
-          <w:lang w:val="pl-PL"/>
-        </w:rPr>
-        <w:t>ięstwo i wojnę zakończyć, bo nie</w:t>
-      </w:r>
-      <w:r>
-        <w:rPr>
-          <w:lang w:val="pl-PL"/>
-        </w:rPr>
-        <w:t xml:space="preserve"> mogła ona ani Polsce, ani nawet Turcji służyć. Służyła ona jednak obcym interesom, a one działały dalej na salonach i po dworach magnackich w kraju, kiedy król kampanie dalekie prowadził. </w:t>
-      </w:r>
-      <w:r>
-        <w:rPr>
-          <w:lang w:val="pl-PL"/>
-        </w:rPr>
-        <w:t xml:space="preserve">Dwory magnackie prowadziły politykę to dla Francji, to dla Cesarstwa, gdy król wraz z rycerstwem wojska tureckie gromił. Lecz za każdą rozgromioną armie Turcja nowe hufce jak spod ziemi wystawiała i zawarcia pokoju uparcie odmawiała. On, król, tak niewiele chciał od tego pokoju – zwrotu Kamieńca, który dla Turcji nic, dla Polski wiele przecie znaczył, i korony dla syna swego, Jakuba. Bo jakże to syna bez korony zostawić? Korony gdzieś, nad Dunajem, w Mołdawii może... Nic jednak wskórać nie mógł, przeto rzucał się pan hetman Sobieski na łożu przez sen, rzucał się </w:t>
-      </w:r>
-      <w:r>
-        <w:rPr>
-          <w:lang w:val="pl-PL"/>
-        </w:rPr>
-        <w:t xml:space="preserve">król Sobieski we śnie na wojska przemożne, zwycięstwa świetne odnosił, obce stolice ratował, a siły wątłe Rzeczypospolitej trwonił. A i to widział Sobieski we śnie, że gdy Rzeczpospolita krew przelewała, jej sąsiedzi w siłę rośli. </w:t>
-      </w:r>
-      <w:r>
-        <w:rPr>
-          <w:lang w:val="pl-PL"/>
-        </w:rPr>
-        <w:t xml:space="preserve">Austria </w:t>
-      </w:r>
-      <w:r>
-        <w:rPr>
-          <w:lang w:val="pl-PL"/>
-        </w:rPr>
-        <w:lastRenderedPageBreak/>
-        <w:t xml:space="preserve">po raz pierwszy od stuleci uwolniona od zagrożenia tureckiego została. Rosja, wróg zapomniany przez panów braci, o swoich ambicjach na wschodnich terenach Rzeczypospolitej nie zapomniała, a z błędów polskich się nauczywszy, ambicje swoje siłą, pieniądzem, i dyplomacją poprzeć mogła. Nawet Brandenburgia, pogardzany sąsiad na piaskach gospodarujący, administrację swą i wojskowość wzmocnił, a widząc słabość Rzeczypospolitej </w:t>
-      </w:r>
-      <w:r>
-        <w:rPr>
-          <w:lang w:val="pl-PL"/>
-        </w:rPr>
-        <w:t xml:space="preserve">łakomie swoimi dwoma oczami </w:t>
-      </w:r>
-      <w:r>
-        <w:rPr>
-          <w:lang w:val="pl-PL"/>
-        </w:rPr>
-        <w:t xml:space="preserve">spoglądać począł </w:t>
-      </w:r>
-      <w:r>
-        <w:rPr>
-          <w:lang w:val="pl-PL"/>
-        </w:rPr>
-        <w:t>-  wschodnim, Królewcem, na Gdańsk i Toruń, zachodnim, Berlinem, na Poznań. Tak więc ujrzał Sobieski we śnie chwałę swoją i poniżenie swoje, gdy potomni za zwycięstwa jego geniusz militarny wielbić będą, lecz powiedzą też, że siły królestwa roztrwonił i nic dla uratowania jego nie zrobił.</w:t>
-      </w:r>
-      <w:r>
-        <w:rPr>
-          <w:lang w:val="pl-PL"/>
-        </w:rPr>
-        <w:t xml:space="preserve"> On, który tak dokładnie widział, co trzeba zrobić, by Rzeczpospolitą ponownie na drogę wielkości wprowadzić!</w:t>
-      </w:r>
-    </w:p>
-    <w:p>
-      <w:pPr>
-        <w:rPr>
-          <w:lang w:val="pl-PL"/>
-        </w:rPr>
-      </w:pPr>
-      <w:r>
-        <w:rPr>
-          <w:lang w:val="pl-PL"/>
-        </w:rPr>
-        <w:t>Zimny pot oblewał już pana hetmana, lecz on śnił dalej. Zmora dusiła go – a może było to ostrzeżenie? Widział pan hetman śmierć swoją w</w:t>
-      </w:r>
-      <w:r>
-        <w:rPr>
-          <w:lang w:val="pl-PL"/>
-        </w:rPr>
-        <w:t xml:space="preserve"> </w:t>
-      </w:r>
-      <w:r>
-        <w:rPr>
-          <w:lang w:val="pl-PL"/>
-        </w:rPr>
-        <w:t xml:space="preserve">niemocy, gdy od wszystkich opuszczony, zostawiał po sobie wojnę niezakończoną, a rodzinie biedę i spory. Widział, jak naród wojną zmęczony, obcego króla na tron obiera, a ten miast obiecanego pokoju nową wojnę na północy roznieca. Widział, jak Szwed, z którym od pół wieku pokój i sojusz Rzeczpospolitą łączył, wiarołomstwem nowego </w:t>
-      </w:r>
-      <w:r>
-        <w:rPr>
-          <w:lang w:val="pl-PL"/>
-        </w:rPr>
-        <w:t>króla Polski oburzony, kraj w p</w:t>
-      </w:r>
-      <w:r>
-        <w:rPr>
-          <w:lang w:val="pl-PL"/>
-        </w:rPr>
-        <w:t xml:space="preserve">erzynę obraca. Widział jak kraj zmęczony wojną pękł i od królów własnych </w:t>
-      </w:r>
-      <w:r>
-        <w:rPr>
-          <w:lang w:val="pl-PL"/>
-        </w:rPr>
-        <w:t>niczego już nie oczekując, od sąsiada</w:t>
-      </w:r>
-      <w:r>
-        <w:rPr>
-          <w:lang w:val="pl-PL"/>
-        </w:rPr>
-        <w:t xml:space="preserve"> ze wschodu</w:t>
-      </w:r>
-      <w:r>
-        <w:rPr>
-          <w:lang w:val="pl-PL"/>
-        </w:rPr>
-        <w:t xml:space="preserve"> pomoc przyjmuje. Sąsiad i wojnę zakończyć pomógł, i spokój wewnętrzny zapewnił, i wolności szlacheckich strzec obiecał</w:t>
-      </w:r>
-      <w:r>
-        <w:rPr>
-          <w:lang w:val="pl-PL"/>
-        </w:rPr>
-        <w:t xml:space="preserve">, żadnej nagrody za to nie oczekując. Żadnej, z wyjątkiem tego, że Rzeczpospolita prowincją Moskwy stać się miała. Za późno ujrzeli to najlepsi synowie Rzeczypospolitej, powstali przeciw narzuconej przyjaźni, a wtedy sąsiad maskę przyjaciela odrzucił i zbójem się okazał. Zbój pojął tylko, że sam zdobyczy swej całej przełknąć nie zdołą, i skrzyknął innych sąsiadów – zbójów do pomocy. Widział pan hetman w swoim śnie, jak tedy najlepsi synowie Rzeczypospolitej na polu bitwy nierównej głowy położyli. Ci zaś co ocaleli, zapomnieli o swej dumnej sarmackiej przeszłości i szczęścia w wiernej służbie Moskwie, Berlinowi, Wiedniowi szukali. </w:t>
-      </w:r>
-      <w:r>
-        <w:rPr>
-          <w:lang w:val="pl-PL"/>
-        </w:rPr>
-        <w:t>Spoglądał</w:t>
-      </w:r>
-      <w:r>
-        <w:rPr>
-          <w:lang w:val="pl-PL"/>
-        </w:rPr>
-        <w:t xml:space="preserve"> pan hetman </w:t>
-      </w:r>
-      <w:r>
-        <w:rPr>
-          <w:lang w:val="pl-PL"/>
-        </w:rPr>
-        <w:t xml:space="preserve">w </w:t>
-      </w:r>
-      <w:r>
-        <w:rPr>
-          <w:lang w:val="pl-PL"/>
-        </w:rPr>
-        <w:t>przyszłość daleką, gdy</w:t>
-      </w:r>
-      <w:r>
-        <w:rPr>
-          <w:lang w:val="pl-PL"/>
-        </w:rPr>
-        <w:t xml:space="preserve"> bogaty</w:t>
-      </w:r>
-      <w:r>
-        <w:rPr>
-          <w:lang w:val="pl-PL"/>
-        </w:rPr>
-        <w:t xml:space="preserve"> świat zachodu zapomniał o Rzeczpospolitej, która go od zaborczego islamu i od barbarii moskiewskiej osłaniała, a w ludzie nad Wisłą, Niemnem</w:t>
-      </w:r>
-      <w:r>
-        <w:rPr>
-          <w:lang w:val="pl-PL"/>
-        </w:rPr>
-        <w:t xml:space="preserve"> i Dniestrem, niby-Niemców albo niby-Rosjan </w:t>
-      </w:r>
-      <w:r>
-        <w:rPr>
-          <w:lang w:val="pl-PL"/>
-        </w:rPr>
-        <w:t>widział</w:t>
-      </w:r>
-      <w:r>
-        <w:rPr>
-          <w:lang w:val="pl-PL"/>
-        </w:rPr>
-        <w:t>. A lud</w:t>
-      </w:r>
-      <w:r>
-        <w:rPr>
-          <w:lang w:val="pl-PL"/>
-        </w:rPr>
-        <w:t xml:space="preserve"> pogląd ten podzielał.</w:t>
-      </w:r>
-    </w:p>
-    <w:p>
-      <w:pPr>
-        <w:rPr>
-          <w:lang w:val="pl-PL"/>
-        </w:rPr>
-      </w:pPr>
-      <w:r>
-        <w:rPr>
-          <w:lang w:val="pl-PL"/>
-        </w:rPr>
-        <w:br w:type="page"/>
-      </w:r>
-    </w:p>
-    <w:p>
-      <w:pPr>
-        <w:pStyle w:val="Heading2"/>
-        <w:rPr>
-          <w:lang w:val="pl-PL"/>
-        </w:rPr>
-      </w:pPr>
-    </w:p>
-    <w:p>
-      <w:pPr>
-        <w:rPr>
-          <w:lang w:val="pl-PL"/>
-        </w:rPr>
-      </w:pPr>
-      <w:r>
-        <w:rPr>
-          <w:lang w:val="pl-PL"/>
-        </w:rPr>
-        <w:t xml:space="preserve">A jednak nie dane było panu hetmanowi ani jego wojsku zaznać długo wypoczynku, bo nowe niebezpieczeństwo im zagroziło od niespodziewanej strony. </w:t>
-      </w:r>
-      <w:r>
-        <w:rPr>
-          <w:lang w:val="pl-PL"/>
-        </w:rPr>
-        <w:t>Oto psoplite ruszenie, zwołane przez króla Michała pod Gołębiem, uznało za najwiekszego wroga Ojczyzny właśnie hetmana wielkiego koronnego</w:t>
-      </w:r>
-      <w:r>
-        <w:rPr>
-          <w:lang w:val="pl-PL"/>
-        </w:rPr>
-        <w:t xml:space="preserve"> i</w:t>
-      </w:r>
-      <w:r>
-        <w:rPr>
-          <w:lang w:val="pl-PL"/>
-        </w:rPr>
-        <w:t xml:space="preserve"> zawiązało konfederację</w:t>
-      </w:r>
-      <w:r>
-        <w:rPr>
-          <w:lang w:val="pl-PL"/>
-        </w:rPr>
-        <w:t xml:space="preserve"> </w:t>
-      </w:r>
-      <w:r>
-        <w:rPr>
-          <w:lang w:val="pl-PL"/>
-        </w:rPr>
-        <w:t xml:space="preserve">przeciwko niemu. Właśnie wtedy gdy hetman rzucił sie na dziesięciokrotną przewagę liczebną przeciwnika, gdy uwalniał dziesiątki tysięcy jasyru, szlachta pustoszyła </w:t>
-      </w:r>
-      <w:r>
-        <w:rPr>
-          <w:lang w:val="pl-PL"/>
-        </w:rPr>
-        <w:t>włości Sobieskiego</w:t>
-      </w:r>
-      <w:r>
-        <w:rPr>
-          <w:lang w:val="pl-PL"/>
-        </w:rPr>
-        <w:t xml:space="preserve"> </w:t>
-      </w:r>
-      <w:r>
-        <w:rPr>
-          <w:lang w:val="pl-PL"/>
-        </w:rPr>
-        <w:t>w imię obrony złotej wolności oraz swego ukochanego króla</w:t>
-      </w:r>
-      <w:r>
-        <w:rPr>
-          <w:lang w:val="pl-PL"/>
-        </w:rPr>
-        <w:t xml:space="preserve">. </w:t>
-      </w:r>
-    </w:p>
-    <w:p>
-      <w:pPr>
-        <w:rPr>
-          <w:lang w:val="pl-PL"/>
-        </w:rPr>
-      </w:pPr>
-      <w:r>
-        <w:rPr>
-          <w:lang w:val="pl-PL"/>
-        </w:rPr>
-        <w:t xml:space="preserve">Tymczasem wojska hetmańskie powracały w rejon Szczebrzeszyna, gdzie oczekiwałay ich tabory. </w:t>
-      </w:r>
-      <w:r>
-        <w:rPr>
-          <w:lang w:val="pl-PL"/>
-        </w:rPr>
-        <w:t xml:space="preserve">Pan Starczyński ze swoim pocztem dołączył się do na czas tego przemarszu do chorągwi wołoskiej pana Miączyńskiego, w której teraz podporucznikował pan </w:t>
-      </w:r>
-      <w:r>
-        <w:rPr>
-          <w:lang w:val="pl-PL"/>
-        </w:rPr>
-        <w:t xml:space="preserve">Stefan </w:t>
-      </w:r>
-      <w:r>
-        <w:rPr>
-          <w:lang w:val="pl-PL"/>
-        </w:rPr>
-        <w:t>Ostrowski, zatem przyjaciele jechali razem i razem narzekali.</w:t>
-      </w:r>
-    </w:p>
-    <w:p>
-      <w:pPr>
-        <w:pStyle w:val="Dialog"/>
-      </w:pPr>
-      <w:r>
-        <w:t>- to jakowaś zdrada, miast na wroga ruszyć, to przeciw hetmanowi spiskują</w:t>
-      </w:r>
-      <w:r>
-        <w:t>, pospolitacy nie wojacy – mówił pan Ostrowski.</w:t>
-      </w:r>
-    </w:p>
-    <w:p>
-      <w:pPr>
-        <w:pStyle w:val="Dialog"/>
-      </w:pPr>
-      <w:r>
-        <w:t xml:space="preserve">- </w:t>
-      </w:r>
-      <w:r>
-        <w:t>pono króla jegomości chcieli osłonić, jakoby przed Tatary, a potem rzekli że pan hetman z Turczynem w zmowie</w:t>
-      </w:r>
-      <w:r>
-        <w:t>, i że absolutum dominium na sposób francuski chce wprowadzić – rozważał pan Wiśniewski</w:t>
-      </w:r>
-    </w:p>
-    <w:p>
-      <w:pPr>
-        <w:pStyle w:val="Dialog"/>
-      </w:pPr>
-      <w:r>
-        <w:t>- absolutum dominium być nie może, ale tu wojnę trza prowadzić, a nie politykować! – grzmiał pan Ostrowski</w:t>
-      </w:r>
-    </w:p>
-    <w:p>
-      <w:pPr>
-        <w:pStyle w:val="Dialog"/>
-      </w:pPr>
-      <w:r>
-        <w:t>- trudna ta wojna, bo już przecie nie pierwsza dla tej naszej ojczyzny. Od lat trzydziestu wojujemy bez wytchnienia, szlachta podatki na wojsko płaci, to że i sarkać  poczęła, nie dziwota – wtrącił pan Starczyński</w:t>
-      </w:r>
-    </w:p>
-    <w:p>
-      <w:pPr>
-        <w:pStyle w:val="Dialog"/>
-      </w:pPr>
-      <w:r>
-        <w:t xml:space="preserve">- </w:t>
-      </w:r>
-      <w:r>
-        <w:t xml:space="preserve">jakby szlachta podatki płaciła, tobyśmy wojsko mieli na granicach, a nie Turczyna w kraju – rzekł pan Żwański. </w:t>
-      </w:r>
-    </w:p>
-    <w:p>
-      <w:pPr>
-        <w:pStyle w:val="Dialog"/>
-      </w:pPr>
-      <w:r>
-        <w:t>- nie daj Bóg, aby się z tego nowa wojna domowa zrobiła...</w:t>
-      </w:r>
-    </w:p>
-    <w:p>
-      <w:pPr>
-        <w:pStyle w:val="Dialog"/>
-      </w:pPr>
-      <w:r>
-        <w:t>- ale pana hetmana bronić musim!</w:t>
-      </w:r>
-    </w:p>
-    <w:p>
-      <w:pPr>
-        <w:pStyle w:val="Dialog"/>
-      </w:pPr>
-      <w:r>
-        <w:t xml:space="preserve">- musi </w:t>
-      </w:r>
-      <w:r>
-        <w:t xml:space="preserve">przyjaciele Habsburgów </w:t>
-      </w:r>
-      <w:r>
-        <w:t>szlachtę</w:t>
-      </w:r>
-      <w:r>
-        <w:t xml:space="preserve"> podburzyli</w:t>
-      </w:r>
-      <w:r>
-        <w:t>,</w:t>
-      </w:r>
-      <w:r>
-        <w:t xml:space="preserve"> bo przecież wiadomo że jaśnie pan hetman Francuzów stronnik.</w:t>
-      </w:r>
-    </w:p>
-    <w:p>
-      <w:pPr>
-        <w:pStyle w:val="Dialog"/>
-      </w:pPr>
-      <w:r>
-        <w:t>- przecz z Rakuszanami, co zamiast z Turczynem, z Francją na wojnę idą! – zakrzyknął pan Mircea, jeden z niewielu prawdziwych Wołoch</w:t>
-      </w:r>
-      <w:r>
-        <w:t>ów</w:t>
-      </w:r>
-      <w:r>
-        <w:t xml:space="preserve"> w chorągwi.</w:t>
-      </w:r>
-    </w:p>
-    <w:p>
-      <w:pPr>
-        <w:pStyle w:val="Dialog"/>
-      </w:pPr>
-      <w:r>
-        <w:t>- niecz żyje</w:t>
-      </w:r>
-      <w:r>
-        <w:t xml:space="preserve"> </w:t>
-      </w:r>
-      <w:r>
-        <w:t xml:space="preserve">pan hetman, co sam </w:t>
-      </w:r>
-      <w:r>
-        <w:t xml:space="preserve">jeden naszej </w:t>
-      </w:r>
-      <w:r>
-        <w:t>Rze</w:t>
-      </w:r>
-      <w:r>
-        <w:t>czypospolitej broni! – zawołał pan Ostrowski</w:t>
-      </w:r>
-    </w:p>
-    <w:p>
-      <w:pPr>
-        <w:pStyle w:val="Dialog"/>
-      </w:pPr>
-      <w:r>
-        <w:t>- niech żyje</w:t>
-      </w:r>
-      <w:r>
-        <w:t xml:space="preserve"> </w:t>
-      </w:r>
-      <w:r>
-        <w:t>pan hetman! – zawtórowała chorągiew wołoska, potem pancerna, i poniosło się po całym wojsku.</w:t>
-      </w:r>
-    </w:p>
-    <w:p>
-      <w:pPr>
-        <w:rPr>
-          <w:lang w:val="pl-PL"/>
-        </w:rPr>
-      </w:pPr>
-      <w:r>
-        <w:rPr>
-          <w:lang w:val="pl-PL"/>
-        </w:rPr>
-        <w:t xml:space="preserve">Wkrótce zagrały trąbki i już w ordynku oddziały weszły do obozu pod Szczebrzeszynem. Tam zaś zawiązano konfederację ku obronie hetmana wielkiego i jego wojska koronnego. Szlachta zaś zebrana pod Gołębiem ustaliła powołać nowe powiatowe chorągwie, i bezpośrednio pod władzę króla je oddawszy, do starcia z hetmanem się gotowała. Tak więc stały na przeciw siebie dwa wrogie obozy, jednak </w:t>
-      </w:r>
-      <w:r>
-        <w:rPr>
-          <w:lang w:val="pl-PL"/>
-        </w:rPr>
-        <w:t>do bratobójczej walki nie dochodziło.</w:t>
-      </w:r>
-    </w:p>
-    <w:p>
-      <w:pPr>
-        <w:rPr>
-          <w:lang w:val="pl-PL"/>
-        </w:rPr>
-      </w:pPr>
-      <w:r>
-        <w:rPr>
-          <w:lang w:val="pl-PL"/>
-        </w:rPr>
-        <w:t>Pan hetman Sobieski</w:t>
-      </w:r>
-      <w:r>
-        <w:rPr>
-          <w:lang w:val="pl-PL"/>
-        </w:rPr>
-        <w:t xml:space="preserve"> ucieszył się z poparcia swych wojsk. Był go prawie pewien, teraz jednak mógł z optymizmem wyglądać zbrojnej konfrontacji. Podjął bowiem decyzję usunięcia niedołężnego a zawistnego króla, który w tak oczywisty sposób nie tylko </w:t>
-      </w:r>
-      <w:r>
-        <w:rPr>
-          <w:lang w:val="pl-PL"/>
-        </w:rPr>
-        <w:t xml:space="preserve">swoim prywatnym wrogom, w tym Sobieskiemu, szkodził, ale prowadził kraj w ruinę przez zaniedbywanie obronności. Zgniecenie konfederacji gołębiewskiej miało być zatem pierwszym krokiem w kierunku... czego? </w:t>
-      </w:r>
-      <w:r>
-        <w:rPr>
-          <w:lang w:val="pl-PL"/>
-        </w:rPr>
-        <w:t>Wyniesienia jego, hetmana, na tron? Zadrżał pan hetman na wspomnienie owego snu spod Petranki. S</w:t>
-      </w:r>
-      <w:r>
-        <w:rPr>
-          <w:lang w:val="pl-PL"/>
-        </w:rPr>
-        <w:t xml:space="preserve">am nie wiedział </w:t>
-      </w:r>
-      <w:r>
-        <w:rPr>
-          <w:lang w:val="pl-PL"/>
-        </w:rPr>
-        <w:t xml:space="preserve">już </w:t>
-      </w:r>
-      <w:r>
-        <w:rPr>
-          <w:lang w:val="pl-PL"/>
-        </w:rPr>
-        <w:t>co miałoby być celem politycznym jego wystąpień.</w:t>
-      </w:r>
-      <w:r>
-        <w:rPr>
-          <w:lang w:val="pl-PL"/>
-        </w:rPr>
-        <w:t xml:space="preserve"> Wiedział jednak,</w:t>
-      </w:r>
-      <w:r>
-        <w:rPr>
-          <w:lang w:val="pl-PL"/>
-        </w:rPr>
-        <w:t xml:space="preserve"> że w kraju wielkie </w:t>
-      </w:r>
-      <w:r>
-        <w:rPr>
-          <w:lang w:val="pl-PL"/>
-        </w:rPr>
-        <w:lastRenderedPageBreak/>
-        <w:t>nastąpić muszą zmiany, aby mógł</w:t>
-      </w:r>
-      <w:r>
-        <w:rPr>
-          <w:lang w:val="pl-PL"/>
-        </w:rPr>
-        <w:t xml:space="preserve"> on powrócić na drogę wielkości, którą już raz Opatrzność otworzyła poprzez panowanie starożytnego króla Jagiełły i jego następców.</w:t>
-      </w:r>
-    </w:p>
-    <w:p>
-      <w:pPr>
-        <w:rPr>
-          <w:lang w:val="pl-PL"/>
-        </w:rPr>
-      </w:pPr>
-      <w:r>
-        <w:rPr>
-          <w:lang w:val="pl-PL"/>
-        </w:rPr>
-        <w:t xml:space="preserve">Jednak zbrojna konfrontacja stronnictw nie nastąpiła. </w:t>
-      </w:r>
-      <w:r>
-        <w:rPr>
-          <w:lang w:val="pl-PL"/>
-        </w:rPr>
-        <w:t xml:space="preserve"> </w:t>
-      </w:r>
-      <w:r>
-        <w:rPr>
-          <w:lang w:val="pl-PL"/>
-        </w:rPr>
-        <w:t xml:space="preserve"> </w:t>
-      </w:r>
     </w:p>
     <w:p>
       <w:pPr>
@@ -6225,13 +6381,7 @@
         <w:rPr>
           <w:lang w:val="pl-PL"/>
         </w:rPr>
-        <w:t>wedle Makiawela</w:t>
-      </w:r>
-      <w:r>
-        <w:rPr>
-          <w:lang w:val="pl-PL"/>
-        </w:rPr>
-        <w:t xml:space="preserve"> </w:t>
+        <w:t xml:space="preserve">wedle Makiawela </w:t>
       </w:r>
       <w:r>
         <w:rPr>
@@ -6603,6 +6753,27 @@
 <file path=word/numbering.xml><?xml version="1.0" encoding="utf-8"?>
 <w:numbering xmlns:wpc="http://schemas.microsoft.com/office/word/2010/wordprocessingCanvas" xmlns:mc="http://schemas.openxmlformats.org/markup-compatibility/2006" xmlns:o="urn:schemas-microsoft-com:office:office" xmlns:r="http://schemas.openxmlformats.org/officeDocument/2006/relationships" xmlns:m="http://schemas.openxmlformats.org/officeDocument/2006/math" xmlns:v="urn:schemas-microsoft-com:vml" xmlns:wp14="http://schemas.microsoft.com/office/word/2010/wordprocessingDrawing" xmlns:wp="http://schemas.openxmlformats.org/drawingml/2006/wordprocessingDrawing" xmlns:w10="urn:schemas-microsoft-com:office:word" xmlns:w="http://schemas.openxmlformats.org/wordprocessingml/2006/main" xmlns:w14="http://schemas.microsoft.com/office/word/2010/wordml" xmlns:wpg="http://schemas.microsoft.com/office/word/2010/wordprocessingGroup" xmlns:wpi="http://schemas.microsoft.com/office/word/2010/wordprocessingInk" xmlns:wne="http://schemas.microsoft.com/office/word/2006/wordml" xmlns:wps="http://schemas.microsoft.com/office/word/2010/wordprocessingShape" mc:Ignorable="w14 wp14">
   <w:abstractNum w:abstractNumId="0">
+    <w:nsid w:val="FFFFFF89"/>
+    <w:multiLevelType w:val="singleLevel"/>
+    <w:tmpl w:val="F788A440"/>
+    <w:lvl w:ilvl="0">
+      <w:start w:val="1"/>
+      <w:numFmt w:val="bullet"/>
+      <w:pStyle w:val="ListBullet"/>
+      <w:lvlText w:val=""/>
+      <w:lvlJc w:val="left"/>
+      <w:pPr>
+        <w:tabs>
+          <w:tab w:val="num" w:pos="360"/>
+        </w:tabs>
+        <w:ind w:left="360" w:hanging="360"/>
+      </w:pPr>
+      <w:rPr>
+        <w:rFonts w:ascii="Symbol" w:hAnsi="Symbol" w:hint="default"/>
+      </w:rPr>
+    </w:lvl>
+  </w:abstractNum>
+  <w:abstractNum w:abstractNumId="1">
     <w:nsid w:val="0BE92D23"/>
     <w:multiLevelType w:val="hybridMultilevel"/>
     <w:tmpl w:val="6BD09DC0"/>
@@ -6692,7 +6863,7 @@
       </w:pPr>
     </w:lvl>
   </w:abstractNum>
-  <w:abstractNum w:abstractNumId="1">
+  <w:abstractNum w:abstractNumId="2">
     <w:nsid w:val="5C36559E"/>
     <w:multiLevelType w:val="hybridMultilevel"/>
     <w:tmpl w:val="94ECC51A"/>
@@ -6781,7 +6952,7 @@
       </w:pPr>
     </w:lvl>
   </w:abstractNum>
-  <w:abstractNum w:abstractNumId="2">
+  <w:abstractNum w:abstractNumId="3">
     <w:nsid w:val="6C3628EB"/>
     <w:multiLevelType w:val="hybridMultilevel"/>
     <w:tmpl w:val="06BA553C"/>
@@ -6894,7 +7065,7 @@
       </w:rPr>
     </w:lvl>
   </w:abstractNum>
-  <w:abstractNum w:abstractNumId="3">
+  <w:abstractNum w:abstractNumId="4">
     <w:nsid w:val="71D84870"/>
     <w:multiLevelType w:val="hybridMultilevel"/>
     <w:tmpl w:val="94ECC51A"/>
@@ -6984,22 +7155,25 @@
     </w:lvl>
   </w:abstractNum>
   <w:num w:numId="1">
+    <w:abstractNumId w:val="3"/>
+  </w:num>
+  <w:num w:numId="2">
     <w:abstractNumId w:val="2"/>
   </w:num>
-  <w:num w:numId="2">
+  <w:num w:numId="3">
     <w:abstractNumId w:val="1"/>
   </w:num>
-  <w:num w:numId="3">
-    <w:abstractNumId w:val="0"/>
-  </w:num>
   <w:num w:numId="4">
-    <w:abstractNumId w:val="0"/>
+    <w:abstractNumId w:val="1"/>
     <w:lvlOverride w:ilvl="0">
       <w:startOverride w:val="1"/>
     </w:lvlOverride>
   </w:num>
   <w:num w:numId="5">
-    <w:abstractNumId w:val="3"/>
+    <w:abstractNumId w:val="4"/>
+  </w:num>
+  <w:num w:numId="6">
+    <w:abstractNumId w:val="0"/>
   </w:num>
 </w:numbering>
 </file>
@@ -7437,6 +7611,19 @@
       <w:lang w:val="pl-PL"/>
     </w:rPr>
   </w:style>
+  <w:style w:type="paragraph" w:styleId="ListBullet">
+    <w:name w:val="List Bullet"/>
+    <w:basedOn w:val="Normal"/>
+    <w:uiPriority w:val="99"/>
+    <w:unhideWhenUsed/>
+    <w:rsid w:val="00D01B8D"/>
+    <w:pPr>
+      <w:numPr>
+        <w:numId w:val="6"/>
+      </w:numPr>
+      <w:contextualSpacing/>
+    </w:pPr>
+  </w:style>
 </w:styles>
 </file>
 
@@ -7873,6 +8060,19 @@
       <w:lang w:val="pl-PL"/>
     </w:rPr>
   </w:style>
+  <w:style w:type="paragraph" w:styleId="ListBullet">
+    <w:name w:val="List Bullet"/>
+    <w:basedOn w:val="Normal"/>
+    <w:uiPriority w:val="99"/>
+    <w:unhideWhenUsed/>
+    <w:rsid w:val="00D01B8D"/>
+    <w:pPr>
+      <w:numPr>
+        <w:numId w:val="6"/>
+      </w:numPr>
+      <w:contextualSpacing/>
+    </w:pPr>
+  </w:style>
 </w:styles>
 </file>
 
@@ -8166,7 +8366,7 @@
 </file>
 
 <file path=customXml/itemProps1.xml><?xml version="1.0" encoding="utf-8"?>
-<ds:datastoreItem xmlns:ds="http://schemas.openxmlformats.org/officeDocument/2006/customXml" ds:itemID="{12CA041F-4DA7-41F7-831E-24A96C58B827}">
+<ds:datastoreItem xmlns:ds="http://schemas.openxmlformats.org/officeDocument/2006/customXml" ds:itemID="{2D9E7126-3E90-47B7-B17A-425D39A8DB43}">
   <ds:schemaRefs>
     <ds:schemaRef ds:uri="http://schemas.openxmlformats.org/officeDocument/2006/bibliography"/>
   </ds:schemaRefs>

</xml_diff>

<commit_message>
Rozdz. I - bitwa pod Kamiencem opisana
...i pochwala Sobieskiego dla Ostrowskiego jest tez.
Brakuje tylko bitwy pod Petranka do zakonczenia rozdz. I
</commit_message>
<xml_diff>
--- a/Powiesc Mikolaja/Orly na Krymie.docx
+++ b/Powiesc Mikolaja/Orly na Krymie.docx
@@ -1611,6 +1611,12 @@
         </w:rPr>
         <w:t xml:space="preserve"> -&gt; Oblężenie Lwowa i Trembowli</w:t>
       </w:r>
+      <w:r>
+        <w:rPr>
+          <w:lang w:val="pl-PL"/>
+        </w:rPr>
+        <w:t xml:space="preserve"> (nie jest ważne bo już nastąpił POD)</w:t>
+      </w:r>
     </w:p>
     <w:p>
       <w:pPr>
@@ -1658,6 +1664,12 @@
         </w:rPr>
         <w:t>Poprawić postaci historyczne dowódców chorągwi, którzy zginęli w bitwie pod Niemirowem – są to Pruszkowski i Łastowiecki</w:t>
       </w:r>
+      <w:r>
+        <w:rPr>
+          <w:lang w:val="pl-PL"/>
+        </w:rPr>
+        <w:t xml:space="preserve"> - zrobione</w:t>
+      </w:r>
     </w:p>
     <w:p>
       <w:pPr>
@@ -1688,7 +1700,19 @@
         <w:rPr>
           <w:lang w:val="pl-PL"/>
         </w:rPr>
-        <w:t>Poczet Ostrowskiego -&gt; Wiśniewski i kto jeszcze?</w:t>
+        <w:t xml:space="preserve">Poczet Ostrowskiego -&gt; Wiśniewski i </w:t>
+      </w:r>
+      <w:r>
+        <w:rPr>
+          <w:lang w:val="pl-PL"/>
+        </w:rPr>
+        <w:t>Piotr Ostrowski</w:t>
+      </w:r>
+      <w:r>
+        <w:rPr>
+          <w:lang w:val="pl-PL"/>
+        </w:rPr>
+        <w:t>, krewni Stefana</w:t>
       </w:r>
     </w:p>
     <w:p>
@@ -1708,6 +1732,12 @@
           <w:lang w:val="pl-PL"/>
         </w:rPr>
         <w:t>-&gt; Linkowicz (główne), Pruszkowski i Łastowiecki</w:t>
+      </w:r>
+      <w:r>
+        <w:rPr>
+          <w:lang w:val="pl-PL"/>
+        </w:rPr>
+        <w:t xml:space="preserve"> - zrobione</w:t>
       </w:r>
     </w:p>
     <w:p>
@@ -5068,221 +5098,839 @@
         <w:rPr>
           <w:lang w:val="pl-PL"/>
         </w:rPr>
-        <w:t xml:space="preserve">uciekali na zachód – w stronę pozostałych </w:t>
-      </w:r>
-      <w:r>
-        <w:rPr>
-          <w:lang w:val="pl-PL"/>
-        </w:rPr>
-        <w:t>chorągwi polskich.</w:t>
-      </w:r>
-    </w:p>
-    <w:p>
-      <w:pPr>
+        <w:t xml:space="preserve">uciekali na zachód – </w:t>
+      </w:r>
+      <w:r>
+        <w:rPr>
+          <w:lang w:val="pl-PL"/>
+        </w:rPr>
+        <w:t>byle dalej od tych strasznych Polaków</w:t>
+      </w:r>
+      <w:r>
+        <w:rPr>
+          <w:lang w:val="pl-PL"/>
+        </w:rPr>
+        <w:t>.</w:t>
+      </w:r>
+    </w:p>
+    <w:p>
+      <w:pPr>
+        <w:rPr>
+          <w:lang w:val="pl-PL"/>
+        </w:rPr>
+      </w:pPr>
+      <w:r>
+        <w:rPr>
+          <w:lang w:val="pl-PL"/>
+        </w:rPr>
+        <w:t xml:space="preserve">Tymczasem od zachodniej strony natarły główne siły </w:t>
+      </w:r>
+      <w:r>
+        <w:rPr>
+          <w:lang w:val="pl-PL"/>
+        </w:rPr>
+        <w:t>pod osobistym dowództ</w:t>
+      </w:r>
+      <w:r>
+        <w:rPr>
+          <w:lang w:val="pl-PL"/>
+        </w:rPr>
+        <w:t xml:space="preserve">wem hetmana Sobieskiego. Poprzedzony pancernymi kozakami żelazny taran husarii pana hetmana odebrał Tatarom wszelką nadzieję nie tylko zwycięstwa, ale nawet ujścia z życiem. Jedni padali zatem w walce, inni poddawali się po to tylko by i tak zginąć, bo serca polskie nie znały tego dnia litości. Gdy zaś nie było już kogo siec i gonić, </w:t>
+      </w:r>
+      <w:r>
+        <w:rPr>
+          <w:lang w:val="pl-PL"/>
+        </w:rPr>
+        <w:t>nastąpił czas wyzwalania jasyru. Miłe zadanie dla zmęczonych wojaków, hołdy wdzięczności składały im całe rodziny. Jednak tumult jakiś się począł pomiędzy chłopami – okrzyki „to kozacy!”, „bić ich!” – okazało się, że wśród jasyru poukrywali się Kozacy od Doroszeńki. Łatwo ich było wyłuskać, bo czupryny ko</w:t>
+      </w:r>
+      <w:r>
+        <w:rPr>
+          <w:lang w:val="pl-PL"/>
+        </w:rPr>
+        <w:t>zackie pod czapkami mieli, wzięt</w:t>
+      </w:r>
+      <w:r>
+        <w:rPr>
+          <w:lang w:val="pl-PL"/>
+        </w:rPr>
+        <w:t>o ich też zaraz na szable, pardonu jako zdrajcom nie dając.</w:t>
+      </w:r>
+    </w:p>
+    <w:p>
+      <w:pPr>
+        <w:rPr>
+          <w:lang w:val="pl-PL"/>
+        </w:rPr>
+      </w:pPr>
+      <w:r>
+        <w:rPr>
+          <w:lang w:val="pl-PL"/>
+        </w:rPr>
+        <w:t xml:space="preserve">Naraz Wiśniewski począł machać czapką, wskazując </w:t>
+      </w:r>
+      <w:r>
+        <w:rPr>
+          <w:lang w:val="pl-PL"/>
+        </w:rPr>
+        <w:t>na trakt wchodni – jakiś czambuł</w:t>
+      </w:r>
+      <w:r>
+        <w:rPr>
+          <w:lang w:val="pl-PL"/>
+        </w:rPr>
+        <w:t xml:space="preserve"> z jasyrem właśnie docierał do kosza, nie spodziewając się niczego. Huknęła salwa zaczajonych dragonów, na nowych Tatarów pogalopował </w:t>
+      </w:r>
+      <w:r>
+        <w:rPr>
+          <w:lang w:val="pl-PL"/>
+        </w:rPr>
+        <w:t>Bruski</w:t>
+      </w:r>
+      <w:r>
+        <w:rPr>
+          <w:lang w:val="pl-PL"/>
+        </w:rPr>
+        <w:t xml:space="preserve"> ze swoją chorągwią i Ostrowski ze swoją. </w:t>
+      </w:r>
+      <w:r>
+        <w:rPr>
+          <w:lang w:val="pl-PL"/>
+        </w:rPr>
+        <w:t xml:space="preserve">Minęłą ich znajoma </w:t>
+      </w:r>
+      <w:r>
+        <w:rPr>
+          <w:lang w:val="pl-PL"/>
+        </w:rPr>
+        <w:lastRenderedPageBreak/>
+        <w:t>chorągiew pancerna, uszykowana w klin jak na popisie, na czele kłusował Starczyński, bez hełmu i okrwawiony, za nim niesiono proporczyk hetmańskiej jazdy.</w:t>
+      </w:r>
+      <w:r>
+        <w:rPr>
+          <w:lang w:val="pl-PL"/>
+        </w:rPr>
+        <w:t xml:space="preserve"> Tatarzy, zmęczeni i zaskoczeni, p</w:t>
+      </w:r>
+      <w:r>
+        <w:rPr>
+          <w:lang w:val="pl-PL"/>
+        </w:rPr>
+        <w:t>a</w:t>
+      </w:r>
+      <w:r>
+        <w:rPr>
+          <w:lang w:val="pl-PL"/>
+        </w:rPr>
+        <w:t xml:space="preserve">dali jak muchy, wreszcie rozbiegli się. Długo ich jeszcze goniono, Starczyński jednak zebrał swoich </w:t>
+      </w:r>
+      <w:r>
+        <w:rPr>
+          <w:lang w:val="pl-PL"/>
+        </w:rPr>
+        <w:t xml:space="preserve">pancernych z </w:t>
+      </w:r>
+      <w:r>
+        <w:rPr>
+          <w:lang w:val="pl-PL"/>
+        </w:rPr>
+        <w:t>powrotem</w:t>
+      </w:r>
+      <w:r>
+        <w:rPr>
+          <w:lang w:val="pl-PL"/>
+        </w:rPr>
+        <w:t xml:space="preserve"> w koszu, </w:t>
+      </w:r>
+      <w:r>
+        <w:rPr>
+          <w:lang w:val="pl-PL"/>
+        </w:rPr>
+        <w:t>Linkiewicz</w:t>
+      </w:r>
+      <w:r>
+        <w:rPr>
+          <w:lang w:val="pl-PL"/>
+        </w:rPr>
+        <w:t xml:space="preserve"> osadził też ponownie dragonów. Kilka czambułów bowiem dotarło tej nocy do kosza nie spodziewając się zasadzki i przywitanie dostali odpowiednie od żołnierzy polskich.</w:t>
+      </w:r>
+    </w:p>
+    <w:p>
+      <w:pPr>
+        <w:rPr>
+          <w:lang w:val="pl-PL"/>
+        </w:rPr>
+      </w:pPr>
+      <w:r>
+        <w:rPr>
+          <w:lang w:val="pl-PL"/>
+        </w:rPr>
+        <w:t xml:space="preserve">Była to długa noc pogromu czambułów tatarskich. Z potężnej grupy Dżiambet-Girej-Sułtana ocalał on sam z kilkoma tylko towarzyszami. </w:t>
+      </w:r>
+      <w:r>
+        <w:rPr>
+          <w:lang w:val="pl-PL"/>
+        </w:rPr>
+        <w:t>Kilka tysięcy Tatarów padło, wielu wzięto do niewoli, k</w:t>
+      </w:r>
+      <w:r>
+        <w:rPr>
+          <w:lang w:val="pl-PL"/>
+        </w:rPr>
+        <w:t>ilkanaście tysięcy</w:t>
+      </w:r>
+      <w:r>
+        <w:rPr>
+          <w:lang w:val="pl-PL"/>
+        </w:rPr>
+        <w:t xml:space="preserve"> jasyru uwolniono. Radowało się wojsko polskie, które ten sukces nieznacznymi okupiło stratami. Radował się i pan Ostrowski. Towarzysze lekkiej chorągwi, nawet weterani</w:t>
+      </w:r>
+      <w:r>
+        <w:rPr>
+          <w:lang w:val="pl-PL"/>
+        </w:rPr>
+        <w:t xml:space="preserve"> z poprzedniej wojny, patrzyli się na niego z szacunkiem. </w:t>
+      </w:r>
+      <w:r>
+        <w:rPr>
+          <w:lang w:val="pl-PL"/>
+        </w:rPr>
+        <w:t xml:space="preserve">On to zachował rozsądek </w:t>
+      </w:r>
+      <w:r>
+        <w:rPr>
+          <w:lang w:val="pl-PL"/>
+        </w:rPr>
+        <w:t xml:space="preserve"> gdy panika groziła rozerwaniem oddziału i przemianą zwycięstwa w porażkę. </w:t>
+      </w:r>
+    </w:p>
+    <w:p>
+      <w:pPr>
+        <w:jc w:val="center"/>
+        <w:rPr>
+          <w:lang w:val="pl-PL"/>
+        </w:rPr>
+      </w:pPr>
+      <w:r>
+        <w:rPr>
+          <w:lang w:val="pl-PL"/>
+        </w:rPr>
+        <w:t>*</w:t>
+      </w:r>
+      <w:r>
+        <w:rPr>
+          <w:lang w:val="pl-PL"/>
+        </w:rPr>
+        <w:t xml:space="preserve"> </w:t>
+      </w:r>
+      <w:r>
+        <w:rPr>
+          <w:lang w:val="pl-PL"/>
+        </w:rPr>
+        <w:t xml:space="preserve"> *  *</w:t>
+      </w:r>
+    </w:p>
+    <w:p>
+      <w:pPr>
+        <w:rPr>
+          <w:lang w:val="pl-PL"/>
+        </w:rPr>
+      </w:pPr>
+      <w:r>
+        <w:rPr>
+          <w:lang w:val="pl-PL"/>
+        </w:rPr>
+        <w:t xml:space="preserve">Ciemno było jeszcze i zimno przeraźliwie, gdy hetman wojsko kazał zbidzić i do nowego pochodu szykować. </w:t>
+      </w:r>
+      <w:r>
+        <w:rPr>
+          <w:lang w:val="pl-PL"/>
+        </w:rPr>
+        <w:t>Lekkim chorągwiom</w:t>
+      </w:r>
+      <w:r>
+        <w:rPr>
+          <w:lang w:val="pl-PL"/>
+        </w:rPr>
+        <w:t xml:space="preserve">, a zatem </w:t>
+      </w:r>
+      <w:r>
+        <w:rPr>
+          <w:lang w:val="pl-PL"/>
+        </w:rPr>
+        <w:t xml:space="preserve">i </w:t>
+      </w:r>
+      <w:r>
+        <w:rPr>
+          <w:lang w:val="pl-PL"/>
+        </w:rPr>
+        <w:t>panu Ostrowskiemu, przypadło znowu iść przodem armii</w:t>
+      </w:r>
+      <w:r>
+        <w:rPr>
+          <w:lang w:val="pl-PL"/>
+        </w:rPr>
+        <w:t>. Pan hetman sam przybył obejrzeć wymarsz straży przedniej</w:t>
+      </w:r>
+      <w:r>
+        <w:rPr>
+          <w:lang w:val="pl-PL"/>
+        </w:rPr>
+        <w:t>. Właśnie pan strażnik koronny Bidziński</w:t>
+      </w:r>
+      <w:r>
+        <w:rPr>
+          <w:lang w:val="pl-PL"/>
+        </w:rPr>
+        <w:t xml:space="preserve"> wymarsz ten sprawiał, a zatem naprzód wysłał </w:t>
+      </w:r>
+      <w:r>
+        <w:rPr>
+          <w:lang w:val="pl-PL"/>
+        </w:rPr>
+        <w:t xml:space="preserve">swoją </w:t>
+      </w:r>
+      <w:r>
+        <w:rPr>
+          <w:lang w:val="pl-PL"/>
+        </w:rPr>
+        <w:t xml:space="preserve">chorągiew wołoską pod dowództwem pana Bruskiego, </w:t>
+      </w:r>
+      <w:r>
+        <w:rPr>
+          <w:lang w:val="pl-PL"/>
+        </w:rPr>
+        <w:t xml:space="preserve">a potem chorągiew </w:t>
+      </w:r>
+      <w:r>
+        <w:rPr>
+          <w:lang w:val="pl-PL"/>
+        </w:rPr>
+        <w:t>również</w:t>
+      </w:r>
+      <w:r>
+        <w:rPr>
+          <w:lang w:val="pl-PL"/>
+        </w:rPr>
+        <w:t xml:space="preserve"> wołoską pana Miączyńskiego pod dowództwem pana Stefana Ostrowskiego, bo pan porucznik Gęsicki ranny jeszcze nie wrócił do chrągwi, a pana Pruszkowskiego zabitego zniesiono z pola wczorajszej bitwy. </w:t>
+      </w:r>
+    </w:p>
+    <w:p>
+      <w:pPr>
+        <w:pStyle w:val="Dialog"/>
+      </w:pPr>
+      <w:r>
+        <w:t>- C</w:t>
+      </w:r>
+      <w:r>
+        <w:t>óż to mości strażniku, nowych ludzi na czele chorągwi mi puszczacie?</w:t>
+      </w:r>
+    </w:p>
+    <w:p>
+      <w:pPr>
+        <w:pStyle w:val="Dialog"/>
+      </w:pPr>
+      <w:r>
+        <w:t>- W</w:t>
+      </w:r>
+      <w:r>
+        <w:t>asza wielmożność, to pan Ostrowski zastąpił wczoraj pana Pruszkowskiego, gdy ten ubit...</w:t>
+      </w:r>
+    </w:p>
+    <w:p>
+      <w:pPr>
+        <w:pStyle w:val="Dialog"/>
+      </w:pPr>
+      <w:r>
+        <w:t>- A</w:t>
+      </w:r>
+      <w:r>
+        <w:t xml:space="preserve"> słyszałem, powiadali mi już jak to waszmość chorągiew zebrał i potężnie dalej gromił – zwrócił się hetman do Ostrowskiego – takich żołnierzów mi trzeba, co rezolucję w terminach extraordynaryjnych zachowują. </w:t>
+      </w:r>
+      <w:r>
+        <w:t>A zatem porucznikuj Waść tej chorągwi, póki Gęsicki porucznik nie wróci uzdrowion.</w:t>
+      </w:r>
+      <w:r>
+        <w:t xml:space="preserve"> </w:t>
+      </w:r>
+      <w:r>
+        <w:t xml:space="preserve">A sprawisz się i na tym pochodzie, to już i na przyszły rok o tobie pomyślę. </w:t>
+      </w:r>
+      <w:r>
+        <w:t>W</w:t>
+      </w:r>
+      <w:r>
+        <w:t xml:space="preserve">ażne zadanie przed wami – mówił dalej pan hetman do żołnierzy straży przedniej – bo języka mi trzeba, by inne kosze tatarskie zlokalizować. </w:t>
+      </w:r>
+    </w:p>
+    <w:p>
+      <w:pPr>
+        <w:rPr>
+          <w:lang w:val="pl-PL"/>
+        </w:rPr>
+      </w:pPr>
+    </w:p>
+    <w:p>
+      <w:pPr>
+        <w:rPr>
+          <w:lang w:val="pl-PL"/>
+        </w:rPr>
+      </w:pPr>
+      <w:r>
+        <w:rPr>
+          <w:lang w:val="pl-PL"/>
+        </w:rPr>
+        <w:t xml:space="preserve">Tak więc poszły obie chorągwie lekkie pana hetmana przodem, tuż za nimi chorągiew pancerna gdzie z kolei pan Starczyński po padłym </w:t>
+      </w:r>
+      <w:r>
+        <w:rPr>
+          <w:lang w:val="pl-PL"/>
+        </w:rPr>
+        <w:t>Łastowieckim</w:t>
+      </w:r>
+      <w:r>
+        <w:rPr>
+          <w:lang w:val="pl-PL"/>
+        </w:rPr>
+        <w:t>, dalej inne wojska</w:t>
+      </w:r>
+      <w:r>
+        <w:rPr>
+          <w:lang w:val="pl-PL"/>
+        </w:rPr>
+        <w:t xml:space="preserve">, a całością podjazdu dowodził zasłużony pan strażnik Bidziński. </w:t>
+      </w:r>
+      <w:r>
+        <w:rPr>
+          <w:lang w:val="pl-PL"/>
+        </w:rPr>
+        <w:t xml:space="preserve">Wkrótce dowiedzieli się, że głowny kosz tatarski pod Komarnem stoi, pan hetman zdecydował że podjazd Bidzińskiego na wabia od północy na Tatarów wyjdzie, zaś główne swoje siły od południa na nich skierował. Szły więc chorągwie wołoskie i pancerne przez Hoszany, Zawidowice i Buczały. Pod Buczałami wojska pana Bidzińskiego przeprawiły się na oczach zdumionego kosza tatarskiego przez rzeczkę Smotrycz i od razu uderzyły na Tatarów. </w:t>
+      </w:r>
+      <w:r>
+        <w:rPr>
+          <w:lang w:val="pl-PL"/>
+        </w:rPr>
+        <w:t>Ci</w:t>
+      </w:r>
+      <w:r>
+        <w:rPr>
+          <w:lang w:val="pl-PL"/>
+        </w:rPr>
+        <w:t>, widząc słabą siłę przed sobą, ruszyli na jej spotka</w:t>
+      </w:r>
+      <w:r>
+        <w:rPr>
+          <w:lang w:val="pl-PL"/>
+        </w:rPr>
+        <w:t xml:space="preserve">nie, </w:t>
+      </w:r>
+      <w:r>
+        <w:rPr>
+          <w:lang w:val="pl-PL"/>
+        </w:rPr>
+        <w:t>odsłaniając swe skrzydło i tyły.</w:t>
+      </w:r>
+      <w:r>
+        <w:rPr>
+          <w:lang w:val="pl-PL"/>
+        </w:rPr>
+        <w:t xml:space="preserve"> Niełatwo przyszło wojakom Bidzińskiego wytrzymać ten impet, i nie jeden raz pan Starczyński w sukurs przychodził panu Ostrowskiemu, a pan Ostrowski panu Starczyńskiemu. Wkrótce jednak Tatarzy spostrzegli wojska główne</w:t>
+      </w:r>
+      <w:r>
+        <w:rPr>
+          <w:lang w:val="pl-PL"/>
+        </w:rPr>
+        <w:t xml:space="preserve"> </w:t>
+      </w:r>
+      <w:r>
+        <w:rPr>
+          <w:lang w:val="pl-PL"/>
+        </w:rPr>
+        <w:t>Sobieski</w:t>
+      </w:r>
+      <w:r>
+        <w:rPr>
+          <w:lang w:val="pl-PL"/>
+        </w:rPr>
+        <w:t>ego, które im na plecy wsiadły</w:t>
+      </w:r>
+      <w:r>
+        <w:rPr>
+          <w:lang w:val="pl-PL"/>
+        </w:rPr>
+        <w:t>,</w:t>
+      </w:r>
+      <w:r>
+        <w:rPr>
+          <w:lang w:val="pl-PL"/>
+        </w:rPr>
+        <w:t xml:space="preserve">grając </w:t>
+      </w:r>
+      <w:r>
+        <w:rPr>
+          <w:lang w:val="pl-PL"/>
+        </w:rPr>
+        <w:t>muzykę marsową.</w:t>
+      </w:r>
+      <w:r>
+        <w:rPr>
+          <w:lang w:val="pl-PL"/>
+        </w:rPr>
+        <w:t xml:space="preserve"> Pogrom był niemal zupełny, gdy chłopi okoliczni, </w:t>
+      </w:r>
+      <w:r>
+        <w:rPr>
+          <w:lang w:val="pl-PL"/>
+        </w:rPr>
+        <w:t>mszcząc się za swoje krzywdy</w:t>
+      </w:r>
+      <w:r>
+        <w:rPr>
+          <w:lang w:val="pl-PL"/>
+        </w:rPr>
+        <w:t>, do żołnierzy dołączyli i ostatnie drogi ucieczki Tatarom zamknęli. Tylko kilka setek Tatarów wraz ze swym wodzem, Nuradynem, umknęło, aby połączyć się z ostatnią już hordą tatarską najm</w:t>
+      </w:r>
+      <w:r>
+        <w:rPr>
+          <w:lang w:val="pl-PL"/>
+        </w:rPr>
+        <w:t xml:space="preserve">łodzego </w:t>
+      </w:r>
+      <w:r>
+        <w:rPr>
+          <w:lang w:val="pl-PL"/>
+        </w:rPr>
+        <w:t>z Sołtanów, Adżi-Girej</w:t>
+      </w:r>
+      <w:r>
+        <w:rPr>
+          <w:lang w:val="pl-PL"/>
+        </w:rPr>
+        <w:t>a.</w:t>
+      </w:r>
+      <w:r>
+        <w:rPr>
+          <w:lang w:val="pl-PL"/>
+        </w:rPr>
+        <w:t xml:space="preserve"> </w:t>
+      </w:r>
+    </w:p>
+    <w:p>
+      <w:pPr>
+        <w:rPr>
+          <w:lang w:val="pl-PL"/>
+        </w:rPr>
+      </w:pPr>
+      <w:r>
+        <w:rPr>
+          <w:lang w:val="pl-PL"/>
+        </w:rPr>
+        <w:lastRenderedPageBreak/>
+        <w:t xml:space="preserve">Wojska polskie jednak musiały odpocząć, nim z tym wrogiem się zmierzyły. </w:t>
+      </w:r>
+      <w:r>
+        <w:rPr>
+          <w:lang w:val="pl-PL"/>
+        </w:rPr>
+        <w:t>Tymczasem podjazd wysłany w kierunku Lwowa stwierdził, że nieprzyjaciel spod tego miasta się wycofał, jak to już umówili komisarze króla z chanem tatarskim. Zaraz pchnął pan hetman gońca z wieścią o tym i o dotychczasowych przewagach do króla. Król też przybył wkrótce do Lwo</w:t>
+      </w:r>
+      <w:r>
+        <w:rPr>
+          <w:lang w:val="pl-PL"/>
+        </w:rPr>
+        <w:t>w</w:t>
+      </w:r>
+      <w:r>
+        <w:rPr>
+          <w:lang w:val="pl-PL"/>
+        </w:rPr>
+        <w:t>a, aby być bliżej centrum wydarzeń.</w:t>
+      </w:r>
+      <w:r>
+        <w:rPr>
+          <w:lang w:val="pl-PL"/>
+        </w:rPr>
+        <w:t xml:space="preserve"> Zatem odpoczynek wojsk wykorzystał pan hetman dla korespondencji z królem i innymi osobami.</w:t>
+      </w:r>
+    </w:p>
+    <w:p>
+      <w:pPr>
+        <w:rPr>
+          <w:lang w:val="pl-PL"/>
+        </w:rPr>
+      </w:pPr>
+    </w:p>
+    <w:p>
+      <w:pPr>
+        <w:jc w:val="center"/>
+        <w:rPr>
+          <w:lang w:val="pl-PL"/>
+        </w:rPr>
+      </w:pPr>
+      <w:r>
+        <w:rPr>
+          <w:lang w:val="pl-PL"/>
+        </w:rPr>
+        <w:t>*</w:t>
+      </w:r>
+      <w:r>
+        <w:rPr>
+          <w:lang w:val="pl-PL"/>
+        </w:rPr>
+        <w:t xml:space="preserve"> </w:t>
+      </w:r>
+      <w:r>
+        <w:rPr>
+          <w:lang w:val="pl-PL"/>
+        </w:rPr>
+        <w:t xml:space="preserve"> *  *</w:t>
+      </w:r>
+    </w:p>
+    <w:p>
+      <w:pPr>
+        <w:rPr>
+          <w:lang w:val="pl-PL"/>
+        </w:rPr>
+      </w:pPr>
+      <w:r>
+        <w:rPr>
+          <w:lang w:val="pl-PL"/>
+        </w:rPr>
+        <w:t xml:space="preserve">Królowi było duszno. Zawsze mu było duszno </w:t>
+      </w:r>
+      <w:r>
         <w:rPr>
           <w:color w:val="C00000"/>
           <w:lang w:val="pl-PL"/>
         </w:rPr>
-      </w:pPr>
-      <w:r>
-        <w:rPr>
-          <w:color w:val="C00000"/>
-          <w:lang w:val="pl-PL"/>
-        </w:rPr>
-        <w:t>Tu będzie opis akcji od stron</w:t>
-      </w:r>
-      <w:r>
-        <w:rPr>
-          <w:color w:val="C00000"/>
-          <w:lang w:val="pl-PL"/>
-        </w:rPr>
-        <w:t>y głównych wojsk pod Lubaczowem i</w:t>
-      </w:r>
-      <w:r>
-        <w:rPr>
-          <w:color w:val="C00000"/>
-          <w:lang w:val="pl-PL"/>
-        </w:rPr>
-        <w:t xml:space="preserve"> kapitulacja Tatarów w koszu</w:t>
-      </w:r>
-    </w:p>
-    <w:p>
-      <w:pPr>
-        <w:rPr>
-          <w:lang w:val="pl-PL"/>
-        </w:rPr>
-      </w:pPr>
-      <w:r>
-        <w:rPr>
-          <w:lang w:val="pl-PL"/>
-        </w:rPr>
-        <w:t>Te</w:t>
-      </w:r>
-      <w:r>
-        <w:rPr>
-          <w:lang w:val="pl-PL"/>
-        </w:rPr>
-        <w:t>raz nastąpił czas wyzwalania jasyru. Miłe zadanie dla zmęczonych wojaków, hołdy wdzięczności składały im całe rodziny. Jednak tumult jakiś się począł pomiędzy chłopami – okrzyki „to kozacy!”, „bić ich!” – okazało się, że wśród jasyru poukrywali się Kozacy od Doroszeńki. Łatwo ich było wyłuskać, bo czupryny ko</w:t>
-      </w:r>
-      <w:r>
-        <w:rPr>
-          <w:lang w:val="pl-PL"/>
-        </w:rPr>
-        <w:t>zackie pod czapkami mieli, wzięt</w:t>
-      </w:r>
-      <w:r>
-        <w:rPr>
-          <w:lang w:val="pl-PL"/>
-        </w:rPr>
-        <w:t>o ich też zaraz na szable, pardonu jako zdrajcom nie dając.</w:t>
-      </w:r>
-    </w:p>
-    <w:p>
-      <w:pPr>
-        <w:rPr>
-          <w:lang w:val="pl-PL"/>
-        </w:rPr>
-      </w:pPr>
-      <w:r>
-        <w:rPr>
-          <w:lang w:val="pl-PL"/>
-        </w:rPr>
-        <w:t xml:space="preserve">Naraz Wiśniewski począł machać czapką, wskazując </w:t>
-      </w:r>
-      <w:r>
-        <w:rPr>
-          <w:lang w:val="pl-PL"/>
-        </w:rPr>
-        <w:t>na trakt wchodni – jakiś czambuł</w:t>
-      </w:r>
-      <w:r>
-        <w:rPr>
-          <w:lang w:val="pl-PL"/>
-        </w:rPr>
-        <w:t xml:space="preserve"> z jasyrem właśnie docierał do kosza, nie spodziewając się niczego. Huknęła salwa zaczajonych dragonów, na nowych Tatarów pogalopował </w:t>
-      </w:r>
-      <w:r>
-        <w:rPr>
-          <w:lang w:val="pl-PL"/>
-        </w:rPr>
-        <w:t>Bruski</w:t>
-      </w:r>
-      <w:r>
-        <w:rPr>
-          <w:lang w:val="pl-PL"/>
-        </w:rPr>
-        <w:t xml:space="preserve"> ze swoją chorągwią i Ostrowski ze swoją. </w:t>
-      </w:r>
-      <w:r>
-        <w:rPr>
-          <w:lang w:val="pl-PL"/>
-        </w:rPr>
-        <w:t>Minęłą ich znajoma chorągiew pancerna, uszykowana w klin jak na popisie, na czele kłusował Starczyński, bez hełmu i okrwawiony, za nim niesiono proporczyk hetmańskiej jazdy.</w:t>
-      </w:r>
-      <w:r>
-        <w:rPr>
-          <w:lang w:val="pl-PL"/>
-        </w:rPr>
-        <w:t xml:space="preserve"> Tatarzy, zmęczeni i zaskoczeni, p</w:t>
-      </w:r>
-      <w:r>
-        <w:rPr>
-          <w:lang w:val="pl-PL"/>
-        </w:rPr>
-        <w:t>a</w:t>
-      </w:r>
-      <w:r>
-        <w:rPr>
-          <w:lang w:val="pl-PL"/>
-        </w:rPr>
-        <w:t xml:space="preserve">dali jak </w:t>
-      </w:r>
+        <w:t>w tym małym zamku</w:t>
+      </w:r>
+      <w:r>
+        <w:rPr>
+          <w:lang w:val="pl-PL"/>
+        </w:rPr>
+        <w:t>. On był przecierz stworzony do wielkich rzeczy, chciał odzyskać władzę Rzeczypospolitej nad Ukrainą i władzę rodu Wiśniowieckich nad zadnieprzańskimi włościami. Tym planom stawali na drodze głupi ludzie. Król podszedł do okna. Z za okna dochodziło pogwizdywanie ogrodnika. Co za głupi człowiek, jak można sobie wesoło gwizdać w takiej sytuacji. Czy on nie wie, jak straszny wróg wlał się w granice Rzeczypospolitej? Tylko hetman Sobieski stał pomiędzy tym wrogiem a majestatem monarchy. Ten Sobieski też strasznie głupi, tak go krytykować za plany zbliżenia z Habsburgami. Przecież tylko oni są w stanie teraz pomóc w walce ze wspólnym wrogiem. Pewnie podburza go ta jego głupia francuska żonka. Zresztą ci Habsburgowie też głupi, zamiast ruszyć swoje wojska, no przynajmniej tych dzikich graniczarów puścić na Budę albo coś, to nic nie robią i chyba tylko cieszą się, że straszne tureckie uderzenie nie spadło na nich. Głupi, przecież i tak będą następni oni. Głupi jest ten cały świat, właściwie szkoda na niego wysiłku tak znamienitego władcy jak król Michał.</w:t>
+      </w:r>
+    </w:p>
+    <w:p>
+      <w:pPr>
+        <w:jc w:val="center"/>
+        <w:rPr>
+          <w:lang w:val="pl-PL"/>
+        </w:rPr>
+      </w:pPr>
+      <w:r>
+        <w:rPr>
+          <w:lang w:val="pl-PL"/>
+        </w:rPr>
+        <w:t>*</w:t>
+      </w:r>
+      <w:r>
+        <w:rPr>
+          <w:lang w:val="pl-PL"/>
+        </w:rPr>
+        <w:t xml:space="preserve"> </w:t>
+      </w:r>
+      <w:r>
+        <w:rPr>
+          <w:lang w:val="pl-PL"/>
+        </w:rPr>
+        <w:t xml:space="preserve"> *  *</w:t>
+      </w:r>
+    </w:p>
+    <w:p>
+      <w:pPr>
+        <w:rPr>
+          <w:lang w:val="pl-PL"/>
+        </w:rPr>
+      </w:pPr>
+      <w:r>
+        <w:rPr>
+          <w:lang w:val="pl-PL"/>
+        </w:rPr>
+        <w:t xml:space="preserve">Pan hetman wielki czytał list od wojewody ruskiego, pana Jabłonowskiego, i nie wierzył własnym oczom. Pan wojewoda, przebywający u boku króla we Lwowie, donosił o pomyśle ugody tegoż z Sapiehami. Osobliwym punktem tej ugody miała być całkowita rezygnacja króla z wojsk własnych i kwarcianych, a także innych zaciąganych centralnie przez Rzeczpospolitą. Cała obrona królestwa miała się opierać </w:t>
+      </w:r>
+      <w:r>
+        <w:rPr>
+          <w:lang w:val="pl-PL"/>
+        </w:rPr>
+        <w:t xml:space="preserve">o wojska powiatowe a także </w:t>
+      </w:r>
+      <w:r>
+        <w:rPr>
+          <w:lang w:val="pl-PL"/>
+        </w:rPr>
+        <w:t xml:space="preserve">o prywatne wojska magnatów, którzy w zamian za te usługi mieli być całkowicie zwolnieni z opodatkowania. Sobieski znał dobrze problemy z </w:t>
+      </w:r>
+      <w:r>
+        <w:rPr>
+          <w:lang w:val="pl-PL"/>
+        </w:rPr>
+        <w:t>centralnym finansowaniem wojsk R</w:t>
+      </w:r>
+      <w:r>
+        <w:rPr>
+          <w:lang w:val="pl-PL"/>
+        </w:rPr>
+        <w:t xml:space="preserve">zeczypospolitej, ale oddawanie całej obronności w ręce samowolnych magnatów uważał za pomysł całkowicie pomylony. I żeby król coś takiego popierał? Na pewno tylko z powodu osobistych animozji z nim, hetmanem wielkim, który w nowym układzie wielce traciłby na znaczeniu. Coś trzeba z tym zrobić! Król nie może się pozbyć armii teraz, w samym środku wojny z Turkami! Finansowanie wojska też trzeba zmienić – tylko jak? Jak sprawić, aby ani samolubni magnaci, ani niesprawny Sejm, ani niedołężny król nie zepsuli tej siły, którą on, Sobieski, do obrony Rzeczypospolitej i całego Chrześcijaństwa przygotował? Jak sprawić, by ta siła działała sprawnie niezależnie od osobistych animozji potentatów – w których to animozjach on, Sobieski, jak najbardziej brał udział? Pan hetman widział już wcześniej wojska sprawne jak maszyny, finansowane podatkami płaconymi przez pokornych poddanych, prowadzone do długich kampanii i skomplikowanych oblężeń – czy to tylko tędy droga? Cała magnacka dusza Sobieskiego wzdragała się przed wizją urzędników w pludrach naliczających podatki w każdym majątku szlacheckim, pouczających karamzynów ile </w:t>
+      </w:r>
+      <w:r>
+        <w:rPr>
+          <w:lang w:val="pl-PL"/>
+        </w:rPr>
+        <w:t xml:space="preserve">gotówki </w:t>
+      </w:r>
+      <w:r>
+        <w:rPr>
+          <w:lang w:val="pl-PL"/>
+        </w:rPr>
+        <w:t>mają oddawać dla dobra wspólnego – ale tę wojnę trzeba jakoś wygrać, Kamieniec odbić! Ot, desperacja! Lecz póki co, do Kamieńca nawet daleka droga jeszcze...</w:t>
+      </w:r>
+    </w:p>
+    <w:p>
+      <w:pPr>
+        <w:jc w:val="center"/>
+        <w:rPr>
+          <w:lang w:val="pl-PL"/>
+        </w:rPr>
+      </w:pPr>
       <w:r>
         <w:rPr>
           <w:lang w:val="pl-PL"/>
         </w:rPr>
         <w:lastRenderedPageBreak/>
-        <w:t xml:space="preserve">muchy, wreszcie rozbiegli się. Długo ich jeszcze goniono, Starczyński jednak zebrał swoich </w:t>
-      </w:r>
-      <w:r>
-        <w:rPr>
-          <w:lang w:val="pl-PL"/>
-        </w:rPr>
-        <w:t xml:space="preserve">pancernych z </w:t>
-      </w:r>
-      <w:r>
-        <w:rPr>
-          <w:lang w:val="pl-PL"/>
-        </w:rPr>
-        <w:t>powrotem</w:t>
-      </w:r>
-      <w:r>
-        <w:rPr>
-          <w:lang w:val="pl-PL"/>
-        </w:rPr>
-        <w:t xml:space="preserve"> w koszu, </w:t>
-      </w:r>
-      <w:r>
-        <w:rPr>
-          <w:lang w:val="pl-PL"/>
-        </w:rPr>
-        <w:t>Linkiewicz</w:t>
-      </w:r>
-      <w:r>
-        <w:rPr>
-          <w:lang w:val="pl-PL"/>
-        </w:rPr>
-        <w:t xml:space="preserve"> osadził też ponownie dragonów. Kilka czambułów bowiem dotarło tej nocy do kosza nie spodziewając się zasadzki i przywitanie dostali odpowiednie od żołnierzy polskich.</w:t>
-      </w:r>
-    </w:p>
-    <w:p>
-      <w:pPr>
-        <w:rPr>
-          <w:lang w:val="pl-PL"/>
-        </w:rPr>
-      </w:pPr>
-      <w:r>
-        <w:rPr>
-          <w:lang w:val="pl-PL"/>
-        </w:rPr>
-        <w:t xml:space="preserve">Była to długa noc pogromu czambułów tatarskich. Z potężnej grupy Dżiambet-Girej-Sułtana ocalał on sam z kilkoma tylko towarzyszami. </w:t>
-      </w:r>
-      <w:r>
-        <w:rPr>
-          <w:lang w:val="pl-PL"/>
-        </w:rPr>
-        <w:t>Kilka tysięcy Tatarów padło, wielu wzięto do niewoli, k</w:t>
-      </w:r>
-      <w:r>
-        <w:rPr>
-          <w:lang w:val="pl-PL"/>
-        </w:rPr>
-        <w:t>ilkanaście tysięcy</w:t>
-      </w:r>
-      <w:r>
-        <w:rPr>
-          <w:lang w:val="pl-PL"/>
-        </w:rPr>
-        <w:t xml:space="preserve"> jasyru uwolniono. Radowało się wojsko polskie, które ten sukces nieznacznymi okupiło stratami. Radował się i pan Ostrowski. Towarzysze lekkiej chorągwi, nawet weterani</w:t>
-      </w:r>
-      <w:r>
-        <w:rPr>
-          <w:lang w:val="pl-PL"/>
-        </w:rPr>
-        <w:t xml:space="preserve"> z poprzedniej wojny, patrzyli się na niego z szacunkiem. </w:t>
-      </w:r>
-      <w:r>
-        <w:rPr>
-          <w:color w:val="C00000"/>
-          <w:lang w:val="pl-PL"/>
-        </w:rPr>
-        <w:t>On to nie stracił głowy</w:t>
-      </w:r>
-      <w:r>
-        <w:rPr>
-          <w:lang w:val="pl-PL"/>
-        </w:rPr>
-        <w:t xml:space="preserve">, gdy panika groziła rozerwaniem oddziału i przemianą zwycięstwa w porażkę. </w:t>
+        <w:t>*</w:t>
+      </w:r>
+      <w:r>
+        <w:rPr>
+          <w:lang w:val="pl-PL"/>
+        </w:rPr>
+        <w:t xml:space="preserve"> </w:t>
+      </w:r>
+      <w:r>
+        <w:rPr>
+          <w:lang w:val="pl-PL"/>
+        </w:rPr>
+        <w:t xml:space="preserve"> *  *</w:t>
+      </w:r>
+    </w:p>
+    <w:p>
+      <w:pPr>
+        <w:rPr>
+          <w:lang w:val="pl-PL"/>
+        </w:rPr>
+      </w:pPr>
+      <w:r>
+        <w:rPr>
+          <w:lang w:val="pl-PL"/>
+        </w:rPr>
+        <w:t xml:space="preserve">Tymczasem wojska wypoczęły i można było pomyśleć o ściganiu Tatarów, którzy obciążeni nieszczęsnym jasyrem już do Dniestru, do </w:t>
+      </w:r>
+      <w:bookmarkStart w:id="0" w:name="_GoBack"/>
+      <w:bookmarkEnd w:id="0"/>
+      <w:r>
+        <w:rPr>
+          <w:lang w:val="pl-PL"/>
+        </w:rPr>
+        <w:t xml:space="preserve">granicy z Mołdawią się zbliżali. </w:t>
+      </w:r>
+    </w:p>
+    <w:p>
+      <w:pPr>
+        <w:rPr>
+          <w:lang w:val="pl-PL"/>
+        </w:rPr>
+      </w:pPr>
+      <w:r>
+        <w:rPr>
+          <w:lang w:val="pl-PL"/>
+        </w:rPr>
+        <w:t>Petranka</w:t>
+      </w:r>
+    </w:p>
+    <w:p>
+      <w:pPr>
+        <w:rPr>
+          <w:lang w:val="pl-PL"/>
+        </w:rPr>
+      </w:pPr>
+    </w:p>
+    <w:p>
+      <w:pPr>
+        <w:rPr>
+          <w:lang w:val="pl-PL"/>
+        </w:rPr>
+      </w:pPr>
+      <w:r>
+        <w:rPr>
+          <w:lang w:val="pl-PL"/>
+        </w:rPr>
+        <w:t xml:space="preserve">Gdy tylko wieści o tym zwycięstwie świetnym </w:t>
+      </w:r>
+      <w:r>
+        <w:rPr>
+          <w:lang w:val="pl-PL"/>
+        </w:rPr>
+        <w:t xml:space="preserve">Sobieskiego </w:t>
+      </w:r>
+      <w:r>
+        <w:rPr>
+          <w:lang w:val="pl-PL"/>
+        </w:rPr>
+        <w:t>dotarły do sułtana, a jeszcze bardziej, gdy niedobitki Tatarów pod Nuredynem Sołtanem wpadły do sułtańskiego obozu pod Złotnikami, zaraz przyspieszyły negocjacje w sprawie rozejmu. Sułtan zgodził się na warunki, które historia zna jako rozejm w Buczaczu, a zatem na ustąpienie przez Rzeczpospolitą Podola Turcji, a Ukrainy Doroszeńce, i na haracz 20 tysięcy złotych dukatów rocznie</w:t>
+      </w:r>
+      <w:r>
+        <w:rPr>
+          <w:lang w:val="pl-PL"/>
+        </w:rPr>
+        <w:t>. A</w:t>
+      </w:r>
+      <w:r>
+        <w:rPr>
+          <w:lang w:val="pl-PL"/>
+        </w:rPr>
+        <w:t xml:space="preserve"> przecież jeszcze dzień wcześniej </w:t>
+      </w:r>
+      <w:r>
+        <w:rPr>
+          <w:lang w:val="pl-PL"/>
+        </w:rPr>
+        <w:t xml:space="preserve">sułtan </w:t>
+      </w:r>
+      <w:r>
+        <w:rPr>
+          <w:lang w:val="pl-PL"/>
+        </w:rPr>
+        <w:t>groził</w:t>
+      </w:r>
+      <w:r>
+        <w:rPr>
+          <w:lang w:val="pl-PL"/>
+        </w:rPr>
+        <w:t xml:space="preserve"> komisarzom kasztelanowi Lubowickiemu, kasztelanowi Silinickiemu i podkarbiemu Szumowskiemu</w:t>
+      </w:r>
+      <w:r>
+        <w:rPr>
+          <w:lang w:val="pl-PL"/>
+        </w:rPr>
+        <w:t>, że za rok to i Gdańsk zdobędzie</w:t>
+      </w:r>
+      <w:r>
+        <w:rPr>
+          <w:lang w:val="pl-PL"/>
+        </w:rPr>
+        <w:t>, jeśli mu 100 tysięcy rocznie nie zapłacą i całej prawie Rusi nie ustąpią</w:t>
+      </w:r>
+      <w:r>
+        <w:rPr>
+          <w:lang w:val="pl-PL"/>
+        </w:rPr>
+        <w:t>.</w:t>
+      </w:r>
+      <w:r>
+        <w:rPr>
+          <w:lang w:val="pl-PL"/>
+        </w:rPr>
+        <w:t xml:space="preserve"> Teraz wojsko sułtańskie nawet z radością powitało rozejm, bo na wieść o marszu pana hetmana Sobieskiego już nawet strach je obleciał.</w:t>
       </w:r>
     </w:p>
     <w:p>
@@ -5317,420 +5965,103 @@
           <w:lang w:val="pl-PL"/>
         </w:rPr>
       </w:pPr>
-    </w:p>
-    <w:p>
-      <w:pPr>
-        <w:rPr>
-          <w:lang w:val="pl-PL"/>
-        </w:rPr>
-      </w:pPr>
-      <w:r>
-        <w:rPr>
-          <w:lang w:val="pl-PL"/>
-        </w:rPr>
-        <w:t>Komarno</w:t>
-      </w:r>
-      <w:r>
-        <w:rPr>
-          <w:lang w:val="pl-PL"/>
-        </w:rPr>
-        <w:t>, Petranka</w:t>
-      </w:r>
-      <w:r>
-        <w:rPr>
-          <w:lang w:val="pl-PL"/>
-        </w:rPr>
-        <w:t xml:space="preserve">. </w:t>
-      </w:r>
-      <w:r>
-        <w:rPr>
-          <w:lang w:val="pl-PL"/>
-        </w:rPr>
-        <w:t>Odstąpienie Turków od</w:t>
-      </w:r>
-      <w:r>
-        <w:rPr>
-          <w:lang w:val="pl-PL"/>
-        </w:rPr>
-        <w:t xml:space="preserve"> Lwowa, przeprowadzka króla do Lwowa</w:t>
-      </w:r>
-      <w:r>
-        <w:rPr>
-          <w:lang w:val="pl-PL"/>
-        </w:rPr>
-        <w:t xml:space="preserve">. </w:t>
-      </w:r>
-    </w:p>
-    <w:p>
-      <w:pPr>
-        <w:rPr>
-          <w:lang w:val="pl-PL"/>
-        </w:rPr>
-      </w:pPr>
-      <w:r>
-        <w:rPr>
-          <w:lang w:val="pl-PL"/>
-        </w:rPr>
-        <w:t>Kiedy Sobieski się spotka z Ostrowskim itp?</w:t>
-      </w:r>
-    </w:p>
-    <w:p>
-      <w:pPr>
-        <w:rPr>
-          <w:lang w:val="pl-PL"/>
-        </w:rPr>
-      </w:pPr>
-      <w:r>
-        <w:rPr>
-          <w:lang w:val="pl-PL"/>
-        </w:rPr>
-        <w:t>A zatem porucznikuj Waść tej chorągwi, póki Gęsicki porucznik nie wróci uzdrowion.</w:t>
-      </w:r>
-    </w:p>
-    <w:p>
-      <w:pPr>
-        <w:jc w:val="center"/>
-        <w:rPr>
-          <w:lang w:val="pl-PL"/>
-        </w:rPr>
-      </w:pPr>
-      <w:r>
-        <w:rPr>
-          <w:lang w:val="pl-PL"/>
-        </w:rPr>
-        <w:t>*</w:t>
-      </w:r>
-      <w:r>
-        <w:rPr>
-          <w:lang w:val="pl-PL"/>
-        </w:rPr>
-        <w:t xml:space="preserve"> </w:t>
-      </w:r>
-      <w:r>
-        <w:rPr>
-          <w:lang w:val="pl-PL"/>
-        </w:rPr>
-        <w:t xml:space="preserve"> *  *</w:t>
-      </w:r>
-    </w:p>
-    <w:p>
-      <w:pPr>
-        <w:rPr>
-          <w:lang w:val="pl-PL"/>
-        </w:rPr>
-      </w:pPr>
-      <w:r>
-        <w:rPr>
-          <w:lang w:val="pl-PL"/>
-        </w:rPr>
-        <w:t xml:space="preserve">Królowi było duszno. Zawsze mu było duszno </w:t>
-      </w:r>
-      <w:r>
-        <w:rPr>
-          <w:color w:val="C00000"/>
-          <w:lang w:val="pl-PL"/>
-        </w:rPr>
-        <w:t>w tym małym zamku</w:t>
-      </w:r>
-      <w:r>
-        <w:rPr>
-          <w:lang w:val="pl-PL"/>
-        </w:rPr>
-        <w:t>. On był przecierz stworzony do wielkich rzeczy, chciał odzyskać władzę Rzeczypospolitej nad Ukrainą i władzę rodu Wiśniowieckich nad zadnieprzańskimi włościami. Tym planom stawali na drodze głupi ludzie. Król podszedł do okna. Z za okna dochodziło pogwizdywanie ogrodnika. Co za głupi człowiek, jak można sobie wesoło gwizdać w takiej sytuacji. Czy on nie wie, jak straszny wróg wlał się w granice Rzeczypospolitej? Tylko hetman Sobieski stał pomiędzy tym wrogiem a majestatem monarchy. Ten Sobieski też strasznie głupi, tak go krytykować za plany zbliżenia z Habsburgami. Przecież tylko oni są w stanie teraz pomóc w walce ze wspólnym wrogiem. Pewnie podburza go ta jego głupia francuska żonka. Zresztą ci Habsburgowie też głupi, zamiast ruszyć swoje wojska, no przynajmniej tych dzikich graniczarów puścić na Budę albo coś, to nic nie robią i chyba tylko cieszą się, że straszne tureckie uderzenie nie spadło na nich. Głupi, przecież i tak będą następni oni. Głupi jest ten cały świat, właściwie szkoda na niego wysiłku tak znamienitego władcy jak król Michał.</w:t>
-      </w:r>
-    </w:p>
-    <w:p>
-      <w:pPr>
-        <w:rPr>
-          <w:lang w:val="pl-PL"/>
-        </w:rPr>
-      </w:pPr>
-      <w:r>
-        <w:rPr>
-          <w:lang w:val="pl-PL"/>
-        </w:rPr>
-        <w:t xml:space="preserve">Pan hetman wielki czytał list od wojewody ruskiego, pana Jabłonowskiego, i nie wierzył własnym oczom. Pan wojewoda, przebywający u boku króla we Lwowie, donosił o pomyśle ugody tegoż z Sapiehami. Osobliwym punktem tej ugody miała być całkowita rezygnacja króla z wojsk własnych i kwarcianych, a także innych zaciąganych centralnie przez Rzeczpospolitą. Cała obrona królestwa miała się opierać </w:t>
-      </w:r>
-      <w:r>
-        <w:rPr>
-          <w:lang w:val="pl-PL"/>
-        </w:rPr>
-        <w:t xml:space="preserve">o wojska powiatowe a także </w:t>
-      </w:r>
-      <w:r>
-        <w:rPr>
-          <w:lang w:val="pl-PL"/>
-        </w:rPr>
-        <w:t xml:space="preserve">o prywatne wojska magnatów, którzy w zamian za te usługi mieli być całkowicie zwolnieni z opodatkowania. Sobieski znał dobrze problemy z </w:t>
-      </w:r>
-      <w:r>
-        <w:rPr>
-          <w:lang w:val="pl-PL"/>
-        </w:rPr>
-        <w:t>centralnym finansowaniem wojsk R</w:t>
-      </w:r>
-      <w:r>
-        <w:rPr>
-          <w:lang w:val="pl-PL"/>
-        </w:rPr>
-        <w:t xml:space="preserve">zeczypospolitej, ale oddawanie całej obronności w ręce samowolnych magnatów uważał za pomysł całkowicie pomylony. I żeby król coś takiego popierał? Na pewno tylko z powodu osobistych animozji z nim, hetmanem wielkim, który w nowym układzie wielce traciłby na znaczeniu. Coś trzeba z tym zrobić! Król nie może się pozbyć armii teraz, w samym środku wojny z Turkami! Finansowanie wojska też trzeba zmienić – tylko jak? Jak sprawić, aby ani samolubni magnaci, ani niesprawny Sejm, ani niedołężny król nie zepsuli tej siły, którą on, Sobieski, do obrony </w:t>
+      <w:r>
+        <w:rPr>
+          <w:lang w:val="pl-PL"/>
+        </w:rPr>
+        <w:t>P</w:t>
+      </w:r>
+      <w:r>
+        <w:rPr>
+          <w:lang w:val="pl-PL"/>
+        </w:rPr>
+        <w:t xml:space="preserve">o </w:t>
+      </w:r>
+      <w:r>
+        <w:rPr>
+          <w:lang w:val="pl-PL"/>
+        </w:rPr>
+        <w:t>bitwie pod Petranką i po otrzymaniu wieści o rozejmie</w:t>
+      </w:r>
+      <w:r>
+        <w:rPr>
+          <w:lang w:val="pl-PL"/>
+        </w:rPr>
+        <w:t xml:space="preserve"> mógł wreszcie pan hetman pozwolić odpocząć swoim wojskom i sobie. Kampania jeszcze nie zakończona, wróg w granicach, lecz póki co, nie musiał pan hetman wreszcie zastanawiać się, czy prawym skrzydłem, czy lewym, nacierać, czy bronić się. Zasnął tedy pan hetman mocno, lecz we śnie opadły go koszmary. A może był to sen proroczy?</w:t>
+      </w:r>
+    </w:p>
+    <w:p>
+      <w:pPr>
+        <w:rPr>
+          <w:lang w:val="pl-PL"/>
+        </w:rPr>
+      </w:pPr>
+      <w:r>
+        <w:rPr>
+          <w:lang w:val="pl-PL"/>
+        </w:rPr>
+        <w:t xml:space="preserve">Śnił zatem pan hetman, że król Michał umrze wkrótce, a szlachta w porywie uniesienia po świetnych zwycięstwach, jego, Jana Sobieskiego, na króla wyniesie. Ta szlachta, której patriotyzmu nikt nie negował, lecz która </w:t>
+      </w:r>
+      <w:r>
+        <w:rPr>
+          <w:lang w:val="pl-PL"/>
+        </w:rPr>
+        <w:t>dała się porywać bezrozumnym uniesieniom, oddała mu prawie jednogłośnie władzę w kraju doświadczonym wojną od dziesięcioleci. Udał się więc Sobieski, we śnie już jako król, na kolejną kamapanię przeciw Turkom. Chciał odnieść świetne zwyc</w:t>
+      </w:r>
+      <w:r>
+        <w:rPr>
+          <w:lang w:val="pl-PL"/>
+        </w:rPr>
+        <w:t>ięstwo i wojnę zakończyć, bo nie</w:t>
+      </w:r>
+      <w:r>
+        <w:rPr>
+          <w:lang w:val="pl-PL"/>
+        </w:rPr>
+        <w:t xml:space="preserve"> mogła ona ani Polsce, ani nawet Turcji służyć. Służyła ona jednak obcym interesom, a one działały dalej na salonach i po dworach magnackich w kraju, kiedy król kampanie dalekie prowadził. </w:t>
+      </w:r>
+      <w:r>
+        <w:rPr>
+          <w:lang w:val="pl-PL"/>
+        </w:rPr>
+        <w:t xml:space="preserve">Dwory magnackie prowadziły politykę to dla Francji, to dla Cesarstwa, gdy król wraz z rycerstwem wojska tureckie gromił. Lecz za każdą rozgromioną armie Turcja nowe hufce jak spod ziemi wystawiała i zawarcia pokoju uparcie odmawiała. On, król, tak niewiele chciał od tego pokoju – zwrotu Kamieńca, który dla Turcji nic, dla Polski wiele przecie znaczył, i korony dla syna swego, Jakuba. Bo jakże to syna bez korony zostawić? Korony gdzieś, nad Dunajem, w Mołdawii może... Nic jednak wskórać nie mógł, przeto rzucał się pan hetman Sobieski na łożu przez sen, rzucał się </w:t>
+      </w:r>
+      <w:r>
+        <w:rPr>
+          <w:lang w:val="pl-PL"/>
+        </w:rPr>
+        <w:t xml:space="preserve">król Sobieski we śnie na wojska przemożne, zwycięstwa świetne odnosił, obce stolice ratował, a siły wątłe Rzeczypospolitej trwonił. A i to widział Sobieski we śnie, że gdy Rzeczpospolita krew przelewała, jej sąsiedzi w siłę rośli. </w:t>
+      </w:r>
+      <w:r>
+        <w:rPr>
+          <w:lang w:val="pl-PL"/>
+        </w:rPr>
+        <w:t xml:space="preserve">Austria po raz pierwszy od stuleci uwolniona od zagrożenia tureckiego została. Rosja, wróg zapomniany przez panów braci, o swoich ambicjach na wschodnich terenach Rzeczypospolitej nie zapomniała, a z błędów polskich się nauczywszy, ambicje swoje siłą, pieniądzem, i dyplomacją poprzeć mogła. Nawet Brandenburgia, pogardzany sąsiad na piaskach gospodarujący, administrację swą i wojskowość wzmocnił, a widząc słabość Rzeczypospolitej </w:t>
+      </w:r>
+      <w:r>
+        <w:rPr>
+          <w:lang w:val="pl-PL"/>
+        </w:rPr>
+        <w:t xml:space="preserve">łakomie swoimi dwoma oczami </w:t>
+      </w:r>
+      <w:r>
+        <w:rPr>
+          <w:lang w:val="pl-PL"/>
+        </w:rPr>
+        <w:t xml:space="preserve">spoglądać począł </w:t>
+      </w:r>
+      <w:r>
+        <w:rPr>
+          <w:lang w:val="pl-PL"/>
+        </w:rPr>
+        <w:t xml:space="preserve">-  wschodnim, Królewcem, na Gdańsk i Toruń, zachodnim, Berlinem, na Poznań. Tak więc ujrzał Sobieski </w:t>
       </w:r>
       <w:r>
         <w:rPr>
           <w:lang w:val="pl-PL"/>
         </w:rPr>
         <w:lastRenderedPageBreak/>
-        <w:t xml:space="preserve">Rzeczypospolitej i całego Chrześcijaństwa przygotował? Jak sprawić, by ta siła działała sprawnie niezależnie od osobistych animozji potentatów – w których to animozjach on, Sobieski, jak najbardziej brał udział? Pan hetman widział już wcześniej wojska sprawne jak maszyny, finansowane podatkami płaconymi przez pokornych poddanych, prowadzone do długich kampanii i skomplikowanych oblężeń – czy to tylko tędy droga? Cała magnacka dusza Sobieskiego wzdragała się przed wizją urzędników w pludrach naliczających podatki w każdym majątku szlacheckim, pouczających karamzynów ile </w:t>
-      </w:r>
-      <w:r>
-        <w:rPr>
-          <w:lang w:val="pl-PL"/>
-        </w:rPr>
-        <w:t xml:space="preserve">gotówki </w:t>
-      </w:r>
-      <w:r>
-        <w:rPr>
-          <w:lang w:val="pl-PL"/>
-        </w:rPr>
-        <w:t>mają oddawać dla dobra wspólnego – ale tę wojnę trzeba jakoś wygrać, Kamieniec odbić! Ot, desperacja! Lecz póki co, do Kamieńca nawet daleka droga jeszcze...</w:t>
-      </w:r>
-    </w:p>
-    <w:p>
-      <w:pPr>
-        <w:jc w:val="center"/>
-        <w:rPr>
-          <w:lang w:val="pl-PL"/>
-        </w:rPr>
-      </w:pPr>
-      <w:r>
-        <w:rPr>
-          <w:lang w:val="pl-PL"/>
-        </w:rPr>
-        <w:t>*</w:t>
-      </w:r>
-      <w:r>
-        <w:rPr>
-          <w:lang w:val="pl-PL"/>
-        </w:rPr>
-        <w:t xml:space="preserve"> </w:t>
-      </w:r>
-      <w:r>
-        <w:rPr>
-          <w:lang w:val="pl-PL"/>
-        </w:rPr>
-        <w:t xml:space="preserve"> *  *</w:t>
-      </w:r>
-    </w:p>
-    <w:p>
-      <w:pPr>
-        <w:rPr>
-          <w:lang w:val="pl-PL"/>
-        </w:rPr>
-      </w:pPr>
-    </w:p>
-    <w:p>
-      <w:pPr>
-        <w:rPr>
-          <w:lang w:val="pl-PL"/>
-        </w:rPr>
-      </w:pPr>
-    </w:p>
-    <w:p>
-      <w:pPr>
-        <w:rPr>
-          <w:lang w:val="pl-PL"/>
-        </w:rPr>
-      </w:pPr>
-      <w:r>
-        <w:rPr>
-          <w:lang w:val="pl-PL"/>
-        </w:rPr>
-        <w:t xml:space="preserve">Gdy tylko wieści o tym zwycięstwie świetnym </w:t>
-      </w:r>
-      <w:r>
-        <w:rPr>
-          <w:lang w:val="pl-PL"/>
-        </w:rPr>
-        <w:t xml:space="preserve">Sobieskiego </w:t>
-      </w:r>
-      <w:r>
-        <w:rPr>
-          <w:lang w:val="pl-PL"/>
-        </w:rPr>
-        <w:t>dotarły do sułtana, a jeszcze bardziej, gdy niedobitki Tatarów pod Nuredynem Sołtanem wpadły do sułtańskiego obozu pod Złotnikami, zaraz przyspieszyły negocjacje w sprawie rozejmu. Sułtan zgodził się na warunki, które historia zna jako rozejm w Buczaczu, a zatem na ustąpienie przez Rzeczpospolitą Podola Turcji, a Ukrainy Doroszeńce, i na haracz 20 tysięcy złotych dukatów rocznie</w:t>
-      </w:r>
-      <w:r>
-        <w:rPr>
-          <w:lang w:val="pl-PL"/>
-        </w:rPr>
-        <w:t>. A</w:t>
-      </w:r>
-      <w:r>
-        <w:rPr>
-          <w:lang w:val="pl-PL"/>
-        </w:rPr>
-        <w:t xml:space="preserve"> przecież jeszcze dzień wcześniej </w:t>
-      </w:r>
-      <w:r>
-        <w:rPr>
-          <w:lang w:val="pl-PL"/>
-        </w:rPr>
-        <w:t xml:space="preserve">sułtan </w:t>
-      </w:r>
-      <w:r>
-        <w:rPr>
-          <w:lang w:val="pl-PL"/>
-        </w:rPr>
-        <w:t>groził</w:t>
-      </w:r>
-      <w:r>
-        <w:rPr>
-          <w:lang w:val="pl-PL"/>
-        </w:rPr>
-        <w:t xml:space="preserve"> komisarzom kasztelanowi Lubowickiemu, kasztelanowi Silinickiemu i podkarbiemu Szumowskiemu</w:t>
-      </w:r>
-      <w:r>
-        <w:rPr>
-          <w:lang w:val="pl-PL"/>
-        </w:rPr>
-        <w:t>, że za rok to i Gdańsk zdobędzie</w:t>
-      </w:r>
-      <w:r>
-        <w:rPr>
-          <w:lang w:val="pl-PL"/>
-        </w:rPr>
-        <w:t>, jeśli mu 100 tysięcy rocznie nie zapłacą i całej prawie Rusi nie ustąpią</w:t>
-      </w:r>
-      <w:r>
-        <w:rPr>
-          <w:lang w:val="pl-PL"/>
-        </w:rPr>
-        <w:t>.</w:t>
-      </w:r>
-      <w:r>
-        <w:rPr>
-          <w:lang w:val="pl-PL"/>
-        </w:rPr>
-        <w:t xml:space="preserve"> Teraz wojsko sułtańskie nawet z radością powitało rozejm, bo na wieść o marszu pana hetmana Sobieskiego już nawet strach je obleciał.</w:t>
-      </w:r>
-    </w:p>
-    <w:p>
-      <w:pPr>
-        <w:jc w:val="center"/>
-        <w:rPr>
-          <w:lang w:val="pl-PL"/>
-        </w:rPr>
-      </w:pPr>
-      <w:r>
-        <w:rPr>
-          <w:lang w:val="pl-PL"/>
-        </w:rPr>
-        <w:t>*</w:t>
-      </w:r>
-      <w:r>
-        <w:rPr>
-          <w:lang w:val="pl-PL"/>
-        </w:rPr>
-        <w:t xml:space="preserve"> </w:t>
-      </w:r>
-      <w:r>
-        <w:rPr>
-          <w:lang w:val="pl-PL"/>
-        </w:rPr>
-        <w:t xml:space="preserve"> *  *</w:t>
-      </w:r>
-    </w:p>
-    <w:p>
-      <w:pPr>
-        <w:rPr>
-          <w:lang w:val="pl-PL"/>
-        </w:rPr>
-      </w:pPr>
-      <w:r>
-        <w:rPr>
-          <w:lang w:val="pl-PL"/>
-        </w:rPr>
-        <w:t>P</w:t>
-      </w:r>
-      <w:r>
-        <w:rPr>
-          <w:lang w:val="pl-PL"/>
-        </w:rPr>
-        <w:t>o tym mógł wreszcie pan hetman pozwolić odpocząć swoim wojskom i sobie. Kampania jeszcze nie zakończona, wróg w granicach, lecz póki co, nie musiał pan hetman wreszcie zastanawiać się, czy prawym skrzydłem, czy lewym, nacierać, czy bronić się. Zasnął tedy pan hetman mocno, lecz we śnie opadły go koszmary. A może był to sen proroczy?</w:t>
-      </w:r>
-    </w:p>
-    <w:p>
-      <w:pPr>
-        <w:rPr>
-          <w:lang w:val="pl-PL"/>
-        </w:rPr>
-      </w:pPr>
-      <w:r>
-        <w:rPr>
-          <w:lang w:val="pl-PL"/>
-        </w:rPr>
-        <w:t xml:space="preserve">Śnił zatem pan hetman, że król Michał umrze wkrótce, a szlachta w porywie uniesienia po świetnych zwycięstwach, jego, Jana Sobieskiego, na króla wyniesie. Ta szlachta, której patriotyzmu nikt nie negował, lecz która </w:t>
-      </w:r>
-      <w:r>
-        <w:rPr>
-          <w:lang w:val="pl-PL"/>
-        </w:rPr>
-        <w:t>dała się porywać bezrozumnym uniesieniom, oddała mu prawie jednogłośnie władzę w kraju doświadczonym wojną od dziesięcioleci. Udał się więc Sobieski, we śnie już jako król, na kolejną kamapanię przeciw Turkom. Chciał odnieść świetne zwyc</w:t>
-      </w:r>
-      <w:r>
-        <w:rPr>
-          <w:lang w:val="pl-PL"/>
-        </w:rPr>
-        <w:t>ięstwo i wojnę zakończyć, bo nie</w:t>
-      </w:r>
-      <w:r>
-        <w:rPr>
-          <w:lang w:val="pl-PL"/>
-        </w:rPr>
-        <w:t xml:space="preserve"> mogła ona ani Polsce, ani nawet Turcji służyć. Służyła ona jednak obcym interesom, a one działały dalej na salonach i po dworach magnackich w kraju, kiedy król kampanie dalekie prowadził. </w:t>
-      </w:r>
-      <w:r>
-        <w:rPr>
-          <w:lang w:val="pl-PL"/>
-        </w:rPr>
-        <w:t xml:space="preserve">Dwory magnackie prowadziły politykę to dla Francji, to dla Cesarstwa, gdy król wraz z rycerstwem wojska tureckie gromił. Lecz za każdą rozgromioną armie Turcja nowe hufce jak spod ziemi wystawiała i zawarcia pokoju uparcie odmawiała. On, król, tak niewiele chciał od tego pokoju – zwrotu Kamieńca, który dla Turcji nic, dla Polski wiele przecie znaczył, i korony dla syna swego, Jakuba. Bo jakże to syna bez korony zostawić? Korony gdzieś, nad Dunajem, w Mołdawii może... Nic jednak wskórać nie mógł, przeto rzucał się pan hetman Sobieski na łożu przez sen, rzucał się </w:t>
-      </w:r>
-      <w:r>
-        <w:rPr>
-          <w:lang w:val="pl-PL"/>
-        </w:rPr>
-        <w:t xml:space="preserve">król Sobieski we śnie na wojska przemożne, zwycięstwa świetne odnosił, obce stolice ratował, a siły wątłe Rzeczypospolitej trwonił. A i to widział Sobieski we śnie, że gdy Rzeczpospolita krew przelewała, jej sąsiedzi w siłę rośli. </w:t>
-      </w:r>
-      <w:r>
-        <w:rPr>
-          <w:lang w:val="pl-PL"/>
-        </w:rPr>
-        <w:t xml:space="preserve">Austria </w:t>
-      </w:r>
-      <w:r>
-        <w:rPr>
-          <w:lang w:val="pl-PL"/>
-        </w:rPr>
-        <w:lastRenderedPageBreak/>
-        <w:t xml:space="preserve">po raz pierwszy od stuleci uwolniona od zagrożenia tureckiego została. Rosja, wróg zapomniany przez panów braci, o swoich ambicjach na wschodnich terenach Rzeczypospolitej nie zapomniała, a z błędów polskich się nauczywszy, ambicje swoje siłą, pieniądzem, i dyplomacją poprzeć mogła. Nawet Brandenburgia, pogardzany sąsiad na piaskach gospodarujący, administrację swą i wojskowość wzmocnił, a widząc słabość Rzeczypospolitej </w:t>
-      </w:r>
-      <w:r>
-        <w:rPr>
-          <w:lang w:val="pl-PL"/>
-        </w:rPr>
-        <w:t xml:space="preserve">łakomie swoimi dwoma oczami </w:t>
-      </w:r>
-      <w:r>
-        <w:rPr>
-          <w:lang w:val="pl-PL"/>
-        </w:rPr>
-        <w:t xml:space="preserve">spoglądać począł </w:t>
-      </w:r>
-      <w:r>
-        <w:rPr>
-          <w:lang w:val="pl-PL"/>
-        </w:rPr>
-        <w:t>-  wschodnim, Królewcem, na Gdańsk i Toruń, zachodnim, Berlinem, na Poznań. Tak więc ujrzał Sobieski we śnie chwałę swoją i poniżenie swoje, gdy potomni za zwycięstwa jego geniusz militarny wielbić będą, lecz powiedzą też, że siły królestwa roztrwonił i nic dla uratowania jego nie zrobił.</w:t>
+        <w:t>we śnie chwałę swoją i poniżenie swoje, gdy potomni za zwycięstwa jego geniusz militarny wielbić będą, lecz powiedzą też, że siły królestwa roztrwonił i nic dla uratowania jego nie zrobił.</w:t>
       </w:r>
       <w:r>
         <w:rPr>
@@ -6269,40 +6600,49 @@
         </w:rPr>
         <w:t>zadeklarowany zwolennik dworu, zawstydził zgromadzonych pod Gołębiem pospolitaków</w:t>
       </w:r>
-      <w:bookmarkStart w:id="0" w:name="_GoBack"/>
-      <w:bookmarkEnd w:id="0"/>
-    </w:p>
-    <w:p>
-      <w:pPr>
-        <w:rPr>
-          <w:lang w:val="pl-PL"/>
-        </w:rPr>
-      </w:pPr>
-    </w:p>
-    <w:p>
-      <w:pPr>
-        <w:rPr>
-          <w:lang w:val="pl-PL"/>
-        </w:rPr>
-      </w:pPr>
-      <w:r>
-        <w:rPr>
-          <w:lang w:val="pl-PL"/>
-        </w:rPr>
-        <w:t>TODO: pośrednictwo biskupa Trzebickiego i rozmowa z nim</w:t>
-      </w:r>
-    </w:p>
-    <w:p>
-      <w:pPr>
-        <w:rPr>
-          <w:lang w:val="pl-PL"/>
-        </w:rPr>
-      </w:pPr>
-      <w:r>
-        <w:rPr>
-          <w:lang w:val="pl-PL"/>
-        </w:rPr>
-        <w:t>- Zatem widzisz mości hetmanie, nie cała szlachta rozum potraciła. Ci z Rusi, Zamoyszczyzny, Mazowsza do konfederacji królewskiej przystąpić nie chcą. Chorągwie przez konfederatów najęte tobie, he</w:t>
+      <w:r>
+        <w:rPr>
+          <w:lang w:val="pl-PL"/>
+        </w:rPr>
+        <w:t xml:space="preserve"> konfrontując rezolucję hetmana z rozpolitykowaniem szlachty w czasie inwazji tatarskiej. Zaiste, rozmiar najazdu i dysproporcja sił dopiero teraz do panów braci dotarła. Wiernych sekundantów wśród szlachty ruskiej już wcześniej miał pan hetman, teraz oni pomogli reszcie szlachty uświadomić  sobie, że nie sejmikowaniem z takim zagrożeniem walczyć trzeba. Zawstydzili się panowie bracia, i jak wcześniej rozgorączkowani hetmana jako zdrajcę bigosować chcieli, tak teraz jemu – a raczej jego wysłannikom – gremialnie do nóg padali, i na kolanach o wybaczenie prosili. </w:t>
+      </w:r>
+    </w:p>
+    <w:p>
+      <w:pPr>
+        <w:rPr>
+          <w:lang w:val="pl-PL"/>
+        </w:rPr>
+      </w:pPr>
+      <w:r>
+        <w:rPr>
+          <w:lang w:val="pl-PL"/>
+        </w:rPr>
+        <w:t>Również biskup Trzebnicki prosił hetmana, aby marsz wojsk na Gołąb wstrzymał. Zaplanował sobie sędziwy biskup, że wszystkie niesnaski na sejmie najbliższym da się ułagodzić.</w:t>
+      </w:r>
+    </w:p>
+    <w:p>
+      <w:pPr>
+        <w:rPr>
+          <w:lang w:val="pl-PL"/>
+        </w:rPr>
+      </w:pPr>
+      <w:r>
+        <w:rPr>
+          <w:lang w:val="pl-PL"/>
+        </w:rPr>
+        <w:t>- Zatem widzisz mości hetmanie, nie cała szlachta rozum potraciła. Ci z Rusi, Zamoyszczyzny, Mazowsza do konfederacji królewskiej przystąpić nie chcą. Chorągwie przez konfederatów najęte</w:t>
+      </w:r>
+      <w:r>
+        <w:rPr>
+          <w:lang w:val="pl-PL"/>
+        </w:rPr>
+        <w:t>,</w:t>
+      </w:r>
+      <w:r>
+        <w:rPr>
+          <w:lang w:val="pl-PL"/>
+        </w:rPr>
+        <w:t xml:space="preserve"> tobie, he</w:t>
       </w:r>
       <w:r>
         <w:rPr>
@@ -6334,7 +6674,19 @@
         <w:rPr>
           <w:lang w:val="pl-PL"/>
         </w:rPr>
-        <w:t>TODO: rozważania hetmana po rozmowie z Trzebickim, plany użycia wsparcia finansowego ze str. Francji</w:t>
+        <w:t>TODO: rozważania hetmana po rozmowie z Trzeb</w:t>
+      </w:r>
+      <w:r>
+        <w:rPr>
+          <w:lang w:val="pl-PL"/>
+        </w:rPr>
+        <w:t>n</w:t>
+      </w:r>
+      <w:r>
+        <w:rPr>
+          <w:lang w:val="pl-PL"/>
+        </w:rPr>
+        <w:t>ickim, plany użycia wsparcia finansowego ze str. Francji</w:t>
       </w:r>
     </w:p>
     <w:p>
@@ -6470,50 +6822,30 @@
           <w:lang w:val="pl-PL"/>
         </w:rPr>
       </w:pPr>
-    </w:p>
-    <w:p>
-      <w:pPr>
-        <w:pStyle w:val="Heading2"/>
-        <w:numPr>
-          <w:ilvl w:val="0"/>
-          <w:numId w:val="0"/>
-        </w:numPr>
-        <w:ind w:left="360"/>
-        <w:rPr>
-          <w:lang w:val="pl-PL"/>
-        </w:rPr>
-      </w:pPr>
+      <w:r>
+        <w:rPr>
+          <w:lang w:val="pl-PL"/>
+        </w:rPr>
+        <w:t>Teraz wreszcie k</w:t>
+      </w:r>
+      <w:r>
+        <w:rPr>
+          <w:lang w:val="pl-PL"/>
+        </w:rPr>
+        <w:t xml:space="preserve">ról zgodził się wydać wojsku </w:t>
+      </w:r>
+      <w:r>
+        <w:rPr>
+          <w:lang w:val="pl-PL"/>
+        </w:rPr>
+        <w:t>zimowy</w:t>
+      </w:r>
       <w:r>
         <w:rPr>
           <w:lang w:val="pl-PL"/>
         </w:rPr>
         <w:t xml:space="preserve"> </w:t>
       </w:r>
-    </w:p>
-    <w:p>
-      <w:pPr>
-        <w:rPr>
-          <w:lang w:val="pl-PL"/>
-        </w:rPr>
-      </w:pPr>
-      <w:r>
-        <w:rPr>
-          <w:lang w:val="pl-PL"/>
-        </w:rPr>
-        <w:t xml:space="preserve">Król zgodził się wydać wojsku </w:t>
-      </w:r>
-      <w:r>
-        <w:rPr>
-          <w:lang w:val="pl-PL"/>
-        </w:rPr>
-        <w:t>zimowy</w:t>
-      </w:r>
-      <w:r>
-        <w:rPr>
-          <w:lang w:val="pl-PL"/>
-        </w:rPr>
-        <w:t xml:space="preserve"> </w:t>
-      </w:r>
       <w:r>
         <w:rPr>
           <w:lang w:val="pl-PL"/>
@@ -6726,6 +7058,24 @@
       <w:pPr>
         <w:pStyle w:val="Dialog"/>
       </w:pPr>
+    </w:p>
+    <w:p>
+      <w:pPr>
+        <w:pStyle w:val="Dialog"/>
+      </w:pPr>
+      <w:r>
+        <w:t>Jechali dalej, tak rozmawiając, a mijali wzgórza i wąwozy Zamojszczyzny, gdzie wsie rozłożyły się w malowniczych dolinach wśr</w:t>
+      </w:r>
+      <w:r>
+        <w:t xml:space="preserve">ód gaików. Mijali dworki szlacheckie, do których prowadziły aleje porządnie wysadzane strzelistymi topolami, a z tych dworków i z folwarków pozdrawiano ich serdecznie, bo już i tutaj dotarła wieść o mężnym odporze, jaki stawił pan hetman nawale tatarskiej. Mijali potem sady i sosnowe bory Mazowsza, i wśród tych borów i wśród piasków przycupnięte </w:t>
+      </w:r>
+      <w:r>
+        <w:lastRenderedPageBreak/>
+        <w:t xml:space="preserve">zaścianki ubogiej szlachty, a ztych zaścianków pozdrawiano ich bojowymi okrzykami, bo już i tutaj dotarła wieść </w:t>
+      </w:r>
+      <w:r>
+        <w:t>o haniebnych postanowieniach rozejmu buczackiego. Wszędzie gdzie</w:t>
+      </w:r>
     </w:p>
     <w:p>
       <w:pPr>
@@ -8366,7 +8716,7 @@
 </file>
 
 <file path=customXml/itemProps1.xml><?xml version="1.0" encoding="utf-8"?>
-<ds:datastoreItem xmlns:ds="http://schemas.openxmlformats.org/officeDocument/2006/customXml" ds:itemID="{2D9E7126-3E90-47B7-B17A-425D39A8DB43}">
+<ds:datastoreItem xmlns:ds="http://schemas.openxmlformats.org/officeDocument/2006/customXml" ds:itemID="{A58D1420-4088-4DF8-BB08-78A40FE88F9B}">
   <ds:schemaRefs>
     <ds:schemaRef ds:uri="http://schemas.openxmlformats.org/officeDocument/2006/bibliography"/>
   </ds:schemaRefs>

</xml_diff>

<commit_message>
Rozdz. II poczatek poprawiony
Poprawnie opisane konfederacja Golabska i Szczebrzeszynska
</commit_message>
<xml_diff>
--- a/Powiesc Mikolaja/Orly na Krymie.docx
+++ b/Powiesc Mikolaja/Orly na Krymie.docx
@@ -537,7 +537,19 @@
         <w:rPr>
           <w:lang w:val="pl-PL"/>
         </w:rPr>
-        <w:t>, następnie będzie w zdecydowanej opozycji do królów Sobieskich, w imię dawnych ideałów, a następnie zginie zamordowany albow pojedynku.</w:t>
+        <w:t>, następnie będzie w zdecydowanej opozycji do królów Sobieskich, w imię dawnych ideałów, a następnie zginie zamordowany albo</w:t>
+      </w:r>
+      <w:r>
+        <w:rPr>
+          <w:lang w:val="pl-PL"/>
+        </w:rPr>
+        <w:t xml:space="preserve"> </w:t>
+      </w:r>
+      <w:r>
+        <w:rPr>
+          <w:lang w:val="pl-PL"/>
+        </w:rPr>
+        <w:t>w pojedynku.</w:t>
       </w:r>
     </w:p>
     <w:p>
@@ -849,19 +861,6 @@
           <w:lang w:val="pl-PL"/>
         </w:rPr>
         <w:t>, pułkownik m.in. chorągwi wołoskiej koronnej</w:t>
-      </w:r>
-    </w:p>
-    <w:p>
-      <w:pPr>
-        <w:rPr>
-          <w:lang w:val="pl-PL"/>
-        </w:rPr>
-      </w:pPr>
-      <w:r>
-        <w:rPr>
-          <w:lang w:val="pl-PL"/>
-        </w:rPr>
-        <w:t>Pruszkowski – dowódca podjazdu u Sobieskiego</w:t>
       </w:r>
     </w:p>
     <w:p>
@@ -5399,19 +5398,7 @@
         <w:rPr>
           <w:lang w:val="pl-PL"/>
         </w:rPr>
-        <w:t xml:space="preserve">a potem chorągiew </w:t>
-      </w:r>
-      <w:r>
-        <w:rPr>
-          <w:lang w:val="pl-PL"/>
-        </w:rPr>
-        <w:t>również</w:t>
-      </w:r>
-      <w:r>
-        <w:rPr>
-          <w:lang w:val="pl-PL"/>
-        </w:rPr>
-        <w:t xml:space="preserve"> wołoską pana Miączyńskiego pod dowództwem pana Stefana Ostrowskiego, bo pan porucznik Gęsicki ranny jeszcze nie wrócił do chrągwi, a pana Pruszkowskiego zabitego zniesiono z pola wczorajszej bitwy. </w:t>
+        <w:t xml:space="preserve">a potem chorągiew również wołoską pana Miączyńskiego pod dowództwem pana Stefana Ostrowskiego, bo pan porucznik Gęsicki ranny jeszcze nie wrócił do chrągwi, a pana Pruszkowskiego zabitego zniesiono z pola wczorajszej bitwy. </w:t>
       </w:r>
     </w:p>
     <w:p>
@@ -5823,386 +5810,1119 @@
         <w:rPr>
           <w:lang w:val="pl-PL"/>
         </w:rPr>
-        <w:t xml:space="preserve">Tymczasem wojska wypoczęły i można było pomyśleć o ściganiu Tatarów, którzy obciążeni nieszczęsnym jasyrem już do Dniestru, do </w:t>
+        <w:t xml:space="preserve">Tymczasem wojska wypoczęły i można było pomyśleć o ściganiu Tatarów, którzy obciążeni nieszczęsnym jasyrem już do Dniestru, do granicy z Mołdawią się zbliżali. </w:t>
+      </w:r>
+    </w:p>
+    <w:p>
+      <w:pPr>
+        <w:rPr>
+          <w:lang w:val="pl-PL"/>
+        </w:rPr>
+      </w:pPr>
+      <w:r>
+        <w:rPr>
+          <w:lang w:val="pl-PL"/>
+        </w:rPr>
+        <w:t>Petranka</w:t>
+      </w:r>
+    </w:p>
+    <w:p>
+      <w:pPr>
+        <w:rPr>
+          <w:lang w:val="pl-PL"/>
+        </w:rPr>
+      </w:pPr>
+    </w:p>
+    <w:p>
+      <w:pPr>
+        <w:rPr>
+          <w:lang w:val="pl-PL"/>
+        </w:rPr>
+      </w:pPr>
+      <w:r>
+        <w:rPr>
+          <w:lang w:val="pl-PL"/>
+        </w:rPr>
+        <w:t xml:space="preserve">Gdy tylko wieści o tym zwycięstwie świetnym </w:t>
+      </w:r>
+      <w:r>
+        <w:rPr>
+          <w:lang w:val="pl-PL"/>
+        </w:rPr>
+        <w:t xml:space="preserve">Sobieskiego </w:t>
+      </w:r>
+      <w:r>
+        <w:rPr>
+          <w:lang w:val="pl-PL"/>
+        </w:rPr>
+        <w:t>dotarły do sułtana, a jeszcze bardziej, gdy niedobitki Tatarów pod Nuredynem Sołtanem wpadły do sułtańskiego obozu pod Złotnikami, zaraz przyspieszyły negocjacje w sprawie rozejmu. Sułtan zgodził się na warunki, które historia zna jako rozejm w Buczaczu, a zatem na ustąpienie przez Rzeczpospolitą Podola Turcji, a Ukrainy Doroszeńce, i na haracz 20 tysięcy złotych dukatów rocznie</w:t>
+      </w:r>
+      <w:r>
+        <w:rPr>
+          <w:lang w:val="pl-PL"/>
+        </w:rPr>
+        <w:t>. A</w:t>
+      </w:r>
+      <w:r>
+        <w:rPr>
+          <w:lang w:val="pl-PL"/>
+        </w:rPr>
+        <w:t xml:space="preserve"> przecież jeszcze dzień wcześniej </w:t>
+      </w:r>
+      <w:r>
+        <w:rPr>
+          <w:lang w:val="pl-PL"/>
+        </w:rPr>
+        <w:t xml:space="preserve">sułtan </w:t>
+      </w:r>
+      <w:r>
+        <w:rPr>
+          <w:lang w:val="pl-PL"/>
+        </w:rPr>
+        <w:t>groził</w:t>
+      </w:r>
+      <w:r>
+        <w:rPr>
+          <w:lang w:val="pl-PL"/>
+        </w:rPr>
+        <w:t xml:space="preserve"> komisarzom kasztelanowi Lubowickiemu, kasztelanowi Silinickiemu i podkarbiemu Szumowskiemu</w:t>
+      </w:r>
+      <w:r>
+        <w:rPr>
+          <w:lang w:val="pl-PL"/>
+        </w:rPr>
+        <w:t>, że za rok to i Gdańsk zdobędzie</w:t>
+      </w:r>
+      <w:r>
+        <w:rPr>
+          <w:lang w:val="pl-PL"/>
+        </w:rPr>
+        <w:t>, jeśli mu 100 tysięcy rocznie nie zapłacą i całej prawie Rusi nie ustąpią</w:t>
+      </w:r>
+      <w:r>
+        <w:rPr>
+          <w:lang w:val="pl-PL"/>
+        </w:rPr>
+        <w:t>.</w:t>
+      </w:r>
+      <w:r>
+        <w:rPr>
+          <w:lang w:val="pl-PL"/>
+        </w:rPr>
+        <w:t xml:space="preserve"> Teraz wojsko sułtańskie nawet z radością powitało rozejm, bo na wieść o marszu pana hetmana Sobieskiego już nawet strach je obleciał.</w:t>
+      </w:r>
+    </w:p>
+    <w:p>
+      <w:pPr>
+        <w:jc w:val="center"/>
+        <w:rPr>
+          <w:lang w:val="pl-PL"/>
+        </w:rPr>
+      </w:pPr>
+      <w:r>
+        <w:rPr>
+          <w:lang w:val="pl-PL"/>
+        </w:rPr>
+        <w:t>*</w:t>
+      </w:r>
+      <w:r>
+        <w:rPr>
+          <w:lang w:val="pl-PL"/>
+        </w:rPr>
+        <w:t xml:space="preserve"> </w:t>
+      </w:r>
+      <w:r>
+        <w:rPr>
+          <w:lang w:val="pl-PL"/>
+        </w:rPr>
+        <w:t xml:space="preserve"> *  *</w:t>
+      </w:r>
+    </w:p>
+    <w:p>
+      <w:pPr>
+        <w:rPr>
+          <w:lang w:val="pl-PL"/>
+        </w:rPr>
+      </w:pPr>
+      <w:r>
+        <w:rPr>
+          <w:lang w:val="pl-PL"/>
+        </w:rPr>
+        <w:t>P</w:t>
+      </w:r>
+      <w:r>
+        <w:rPr>
+          <w:lang w:val="pl-PL"/>
+        </w:rPr>
+        <w:t xml:space="preserve">o </w:t>
+      </w:r>
+      <w:r>
+        <w:rPr>
+          <w:lang w:val="pl-PL"/>
+        </w:rPr>
+        <w:t>bitwie pod Petranką i po otrzymaniu wieści o rozejmie</w:t>
+      </w:r>
+      <w:r>
+        <w:rPr>
+          <w:lang w:val="pl-PL"/>
+        </w:rPr>
+        <w:t xml:space="preserve"> mógł wreszcie pan hetman pozwolić odpocząć swoim wojskom i sobie. Kampania jeszcze nie zakończona, wróg w granicach, lecz póki co, nie musiał pan hetman wreszcie zastanawiać się, czy prawym skrzydłem, czy lewym, nacierać, czy bronić się. Zasnął tedy pan hetman mocno, lecz we śnie opadły go koszmary. A może był to sen proroczy?</w:t>
+      </w:r>
+    </w:p>
+    <w:p>
+      <w:pPr>
+        <w:rPr>
+          <w:lang w:val="pl-PL"/>
+        </w:rPr>
+      </w:pPr>
+      <w:r>
+        <w:rPr>
+          <w:lang w:val="pl-PL"/>
+        </w:rPr>
+        <w:t xml:space="preserve">Śnił zatem pan hetman, że król Michał umrze wkrótce, a szlachta w porywie uniesienia po świetnych zwycięstwach, jego, Jana Sobieskiego, na króla wyniesie. Ta szlachta, której patriotyzmu nikt nie negował, lecz która </w:t>
+      </w:r>
+      <w:r>
+        <w:rPr>
+          <w:lang w:val="pl-PL"/>
+        </w:rPr>
+        <w:t>dała się porywać bezrozumnym uniesieniom, oddała mu prawie jednogłośnie władzę w kraju doświadczonym wojną od dziesięcioleci. Udał się więc Sobieski, we śnie już jako król, na kolejną kamapanię przeciw Turkom. Chciał odnieść świetne zwyc</w:t>
+      </w:r>
+      <w:r>
+        <w:rPr>
+          <w:lang w:val="pl-PL"/>
+        </w:rPr>
+        <w:t>ięstwo i wojnę zakończyć, bo nie</w:t>
+      </w:r>
+      <w:r>
+        <w:rPr>
+          <w:lang w:val="pl-PL"/>
+        </w:rPr>
+        <w:t xml:space="preserve"> mogła ona ani Polsce, ani nawet Turcji służyć. Służyła ona jednak obcym interesom, a one działały dalej na salonach i po dworach magnackich w kraju, kiedy król kampanie dalekie prowadził. </w:t>
+      </w:r>
+      <w:r>
+        <w:rPr>
+          <w:lang w:val="pl-PL"/>
+        </w:rPr>
+        <w:t xml:space="preserve">Dwory magnackie prowadziły politykę to dla Francji, to dla Cesarstwa, gdy król wraz z rycerstwem wojska tureckie gromił. Lecz za każdą rozgromioną armie Turcja nowe hufce jak spod ziemi wystawiała i zawarcia pokoju uparcie odmawiała. On, król, tak niewiele chciał od tego pokoju – zwrotu Kamieńca, który dla Turcji nic, dla Polski wiele przecie znaczył, i korony dla syna swego, Jakuba. Bo jakże to syna bez korony zostawić? Korony gdzieś, nad Dunajem, w Mołdawii może... Nic jednak wskórać nie mógł, przeto rzucał się pan hetman Sobieski na łożu przez sen, rzucał się </w:t>
+      </w:r>
+      <w:r>
+        <w:rPr>
+          <w:lang w:val="pl-PL"/>
+        </w:rPr>
+        <w:t xml:space="preserve">król Sobieski we śnie na wojska przemożne, zwycięstwa świetne odnosił, obce stolice ratował, a siły wątłe Rzeczypospolitej trwonił. A i to widział Sobieski we śnie, że gdy Rzeczpospolita krew przelewała, jej sąsiedzi w siłę rośli. </w:t>
+      </w:r>
+      <w:r>
+        <w:rPr>
+          <w:lang w:val="pl-PL"/>
+        </w:rPr>
+        <w:t xml:space="preserve">Austria po raz pierwszy od stuleci uwolniona od zagrożenia tureckiego została. Rosja, wróg zapomniany przez panów braci, o swoich ambicjach na wschodnich terenach Rzeczypospolitej nie zapomniała, a z błędów polskich się nauczywszy, ambicje swoje siłą, pieniądzem, i dyplomacją poprzeć mogła. Nawet Brandenburgia, pogardzany sąsiad na piaskach gospodarujący, administrację swą i wojskowość wzmocnił, a widząc słabość Rzeczypospolitej </w:t>
+      </w:r>
+      <w:r>
+        <w:rPr>
+          <w:lang w:val="pl-PL"/>
+        </w:rPr>
+        <w:t xml:space="preserve">łakomie swoimi dwoma oczami </w:t>
+      </w:r>
+      <w:r>
+        <w:rPr>
+          <w:lang w:val="pl-PL"/>
+        </w:rPr>
+        <w:t xml:space="preserve">spoglądać począł </w:t>
+      </w:r>
+      <w:r>
+        <w:rPr>
+          <w:lang w:val="pl-PL"/>
+        </w:rPr>
+        <w:t xml:space="preserve">-  wschodnim, Królewcem, na Gdańsk i Toruń, zachodnim, Berlinem, na Poznań. Tak więc ujrzał Sobieski </w:t>
+      </w:r>
+      <w:r>
+        <w:rPr>
+          <w:lang w:val="pl-PL"/>
+        </w:rPr>
+        <w:lastRenderedPageBreak/>
+        <w:t>we śnie chwałę swoją i poniżenie swoje, gdy potomni za zwycięstwa jego geniusz militarny wielbić będą, lecz powiedzą też, że siły królestwa roztrwonił i nic dla uratowania jego nie zrobił.</w:t>
+      </w:r>
+      <w:r>
+        <w:rPr>
+          <w:lang w:val="pl-PL"/>
+        </w:rPr>
+        <w:t xml:space="preserve"> On, który tak dokładnie widział, co trzeba zrobić, by Rzeczpospolitą ponownie na drogę wielkości wprowadzić!</w:t>
+      </w:r>
+    </w:p>
+    <w:p>
+      <w:pPr>
+        <w:rPr>
+          <w:lang w:val="pl-PL"/>
+        </w:rPr>
+      </w:pPr>
+      <w:r>
+        <w:rPr>
+          <w:lang w:val="pl-PL"/>
+        </w:rPr>
+        <w:t>Zimny pot oblewał już pana hetmana, lecz on śnił dalej. Zmora dusiła go – a może było to ostrzeżenie? Widział pan hetman śmierć swoją w</w:t>
+      </w:r>
+      <w:r>
+        <w:rPr>
+          <w:lang w:val="pl-PL"/>
+        </w:rPr>
+        <w:t xml:space="preserve"> </w:t>
+      </w:r>
+      <w:r>
+        <w:rPr>
+          <w:lang w:val="pl-PL"/>
+        </w:rPr>
+        <w:t xml:space="preserve">niemocy, gdy od wszystkich opuszczony, zostawiał po sobie wojnę niezakończoną, a rodzinie biedę i spory. Widział, jak naród wojną zmęczony, obcego króla na tron obiera, a ten miast obiecanego pokoju nową wojnę na północy roznieca. Widział, jak Szwed, z którym od pół wieku pokój i sojusz Rzeczpospolitą łączył, wiarołomstwem nowego </w:t>
+      </w:r>
+      <w:r>
+        <w:rPr>
+          <w:lang w:val="pl-PL"/>
+        </w:rPr>
+        <w:t>króla Polski oburzony, kraj w p</w:t>
+      </w:r>
+      <w:r>
+        <w:rPr>
+          <w:lang w:val="pl-PL"/>
+        </w:rPr>
+        <w:t xml:space="preserve">erzynę obraca. Widział jak kraj zmęczony wojną pękł i od królów własnych </w:t>
+      </w:r>
+      <w:r>
+        <w:rPr>
+          <w:lang w:val="pl-PL"/>
+        </w:rPr>
+        <w:t>niczego już nie oczekując, od sąsiada</w:t>
+      </w:r>
+      <w:r>
+        <w:rPr>
+          <w:lang w:val="pl-PL"/>
+        </w:rPr>
+        <w:t xml:space="preserve"> ze wschodu</w:t>
+      </w:r>
+      <w:r>
+        <w:rPr>
+          <w:lang w:val="pl-PL"/>
+        </w:rPr>
+        <w:t xml:space="preserve"> pomoc przyjmuje. Sąsiad i wojnę zakończyć pomógł, i spokój wewnętrzny zapewnił, i wolności szlacheckich strzec obiecał</w:t>
+      </w:r>
+      <w:r>
+        <w:rPr>
+          <w:lang w:val="pl-PL"/>
+        </w:rPr>
+        <w:t xml:space="preserve">, żadnej nagrody za to nie oczekując. Żadnej, z wyjątkiem tego, że Rzeczpospolita prowincją Moskwy stać się miała. Za późno ujrzeli to najlepsi synowie Rzeczypospolitej, powstali przeciw narzuconej przyjaźni, a wtedy sąsiad maskę przyjaciela odrzucił i zbójem się okazał. Zbój pojął tylko, że sam zdobyczy swej całej przełknąć nie zdołą, i skrzyknął innych sąsiadów – zbójów do pomocy. Widział pan hetman w swoim śnie, jak tedy najlepsi synowie Rzeczypospolitej na polu bitwy nierównej głowy położyli. Ci zaś co ocaleli, zapomnieli o swej dumnej sarmackiej przeszłości i szczęścia w wiernej służbie Moskwie, Berlinowi, Wiedniowi szukali. </w:t>
+      </w:r>
+      <w:r>
+        <w:rPr>
+          <w:lang w:val="pl-PL"/>
+        </w:rPr>
+        <w:t>Spoglądał</w:t>
+      </w:r>
+      <w:r>
+        <w:rPr>
+          <w:lang w:val="pl-PL"/>
+        </w:rPr>
+        <w:t xml:space="preserve"> pan hetman </w:t>
+      </w:r>
+      <w:r>
+        <w:rPr>
+          <w:lang w:val="pl-PL"/>
+        </w:rPr>
+        <w:t xml:space="preserve">w </w:t>
+      </w:r>
+      <w:r>
+        <w:rPr>
+          <w:lang w:val="pl-PL"/>
+        </w:rPr>
+        <w:t>przyszłość daleką, gdy</w:t>
+      </w:r>
+      <w:r>
+        <w:rPr>
+          <w:lang w:val="pl-PL"/>
+        </w:rPr>
+        <w:t xml:space="preserve"> bogaty</w:t>
+      </w:r>
+      <w:r>
+        <w:rPr>
+          <w:lang w:val="pl-PL"/>
+        </w:rPr>
+        <w:t xml:space="preserve"> świat zachodu zapomniał o Rzeczpospolitej, która go od zaborczego islamu i od barbarii moskiewskiej osłaniała, a w ludzie nad Wisłą, Niemnem</w:t>
+      </w:r>
+      <w:r>
+        <w:rPr>
+          <w:lang w:val="pl-PL"/>
+        </w:rPr>
+        <w:t xml:space="preserve"> i Dniestrem, niby-Niemców albo niby-Rosjan </w:t>
+      </w:r>
+      <w:r>
+        <w:rPr>
+          <w:lang w:val="pl-PL"/>
+        </w:rPr>
+        <w:t>widział</w:t>
+      </w:r>
+      <w:r>
+        <w:rPr>
+          <w:lang w:val="pl-PL"/>
+        </w:rPr>
+        <w:t>. A lud</w:t>
+      </w:r>
+      <w:r>
+        <w:rPr>
+          <w:lang w:val="pl-PL"/>
+        </w:rPr>
+        <w:t xml:space="preserve"> pogląd ten podzielał.</w:t>
+      </w:r>
+    </w:p>
+    <w:p>
+      <w:pPr>
+        <w:rPr>
+          <w:lang w:val="pl-PL"/>
+        </w:rPr>
+      </w:pPr>
+      <w:r>
+        <w:rPr>
+          <w:lang w:val="pl-PL"/>
+        </w:rPr>
+        <w:br w:type="page"/>
+      </w:r>
+    </w:p>
+    <w:p>
+      <w:pPr>
+        <w:pStyle w:val="Heading2"/>
+        <w:rPr>
+          <w:lang w:val="pl-PL"/>
+        </w:rPr>
+      </w:pPr>
+    </w:p>
+    <w:p>
+      <w:pPr>
+        <w:rPr>
+          <w:lang w:val="pl-PL"/>
+        </w:rPr>
+      </w:pPr>
+      <w:r>
+        <w:rPr>
+          <w:lang w:val="pl-PL"/>
+        </w:rPr>
+        <w:t xml:space="preserve">A jednak nie dane było panu hetmanowi ani jego wojsku zaznać długo wypoczynku, bo nowe niebezpieczeństwo im zagroziło od niespodziewanej strony. </w:t>
+      </w:r>
+      <w:r>
+        <w:rPr>
+          <w:lang w:val="pl-PL"/>
+        </w:rPr>
+        <w:t>Oto psoplite ruszenie, zwołane przez króla Michała pod Gołębiem, uznało za najwiekszego wroga Ojczyzny właśnie hetmana wielkiego koronnego</w:t>
+      </w:r>
+      <w:r>
+        <w:rPr>
+          <w:lang w:val="pl-PL"/>
+        </w:rPr>
+        <w:t xml:space="preserve"> i</w:t>
+      </w:r>
+      <w:r>
+        <w:rPr>
+          <w:lang w:val="pl-PL"/>
+        </w:rPr>
+        <w:t xml:space="preserve"> zawiązało konfederację</w:t>
+      </w:r>
+      <w:r>
+        <w:rPr>
+          <w:lang w:val="pl-PL"/>
+        </w:rPr>
+        <w:t xml:space="preserve"> </w:t>
+      </w:r>
+      <w:r>
+        <w:rPr>
+          <w:lang w:val="pl-PL"/>
+        </w:rPr>
+        <w:t xml:space="preserve">przeciwko niemu. Właśnie wtedy gdy hetman rzucił sie na dziesięciokrotną przewagę liczebną przeciwnika, gdy uwalniał dziesiątki tysięcy jasyru, szlachta pustoszyła </w:t>
+      </w:r>
+      <w:r>
+        <w:rPr>
+          <w:lang w:val="pl-PL"/>
+        </w:rPr>
+        <w:t>włości Sobieskiego</w:t>
+      </w:r>
+      <w:r>
+        <w:rPr>
+          <w:lang w:val="pl-PL"/>
+        </w:rPr>
+        <w:t xml:space="preserve"> </w:t>
+      </w:r>
+      <w:r>
+        <w:rPr>
+          <w:lang w:val="pl-PL"/>
+        </w:rPr>
+        <w:t>w imię obrony złotej wolności oraz swego ukochanego króla</w:t>
+      </w:r>
+      <w:r>
+        <w:rPr>
+          <w:lang w:val="pl-PL"/>
+        </w:rPr>
+        <w:t xml:space="preserve">. </w:t>
+      </w:r>
+    </w:p>
+    <w:p>
+      <w:pPr>
+        <w:rPr>
+          <w:lang w:val="pl-PL"/>
+        </w:rPr>
+      </w:pPr>
+      <w:r>
+        <w:rPr>
+          <w:lang w:val="pl-PL"/>
+        </w:rPr>
+        <w:t xml:space="preserve">Tymczasem wojska hetmańskie powracały w rejon Szczebrzeszyna, gdzie oczekiwałay ich tabory. </w:t>
+      </w:r>
+      <w:r>
+        <w:rPr>
+          <w:lang w:val="pl-PL"/>
+        </w:rPr>
+        <w:t xml:space="preserve">Pan Starczyński ze swoim pocztem dołączył się do na czas tego przemarszu do chorągwi wołoskiej pana Miączyńskiego, w której teraz podporucznikował pan </w:t>
+      </w:r>
+      <w:r>
+        <w:rPr>
+          <w:lang w:val="pl-PL"/>
+        </w:rPr>
+        <w:t xml:space="preserve">Stefan </w:t>
+      </w:r>
+      <w:r>
+        <w:rPr>
+          <w:lang w:val="pl-PL"/>
+        </w:rPr>
+        <w:t>Ostrowski, zatem przyjaciele jechali razem i razem narzekali.</w:t>
+      </w:r>
+    </w:p>
+    <w:p>
+      <w:pPr>
+        <w:pStyle w:val="Dialog"/>
+      </w:pPr>
+      <w:r>
+        <w:t>- to jakowaś zdrada, miast na wroga ruszyć, to przeciw hetmanowi spiskują</w:t>
+      </w:r>
+      <w:r>
+        <w:t>, pospolitacy nie wojacy – mówił pan Ostrowski.</w:t>
+      </w:r>
+    </w:p>
+    <w:p>
+      <w:pPr>
+        <w:pStyle w:val="Dialog"/>
+      </w:pPr>
+      <w:r>
+        <w:t xml:space="preserve">- </w:t>
+      </w:r>
+      <w:r>
+        <w:t>pono króla jegomości chcieli osłonić, jakoby przed Tatary, a potem rzekli że pan hetman z Turczynem w zmowie</w:t>
+      </w:r>
+      <w:r>
+        <w:t>, i że absolutum dominium na sposób francuski chce wprowadzić – rozważał pan Wiśniewski</w:t>
+      </w:r>
+    </w:p>
+    <w:p>
+      <w:pPr>
+        <w:pStyle w:val="Dialog"/>
+      </w:pPr>
+      <w:r>
+        <w:t>- absolutum dominium być nie może, ale tu wojnę trza prowadzić, a nie politykować! – grzmiał pan Ostrowski</w:t>
+      </w:r>
+    </w:p>
+    <w:p>
+      <w:pPr>
+        <w:pStyle w:val="Dialog"/>
+      </w:pPr>
+      <w:r>
+        <w:t>- trudna ta wojna, bo już przecie nie pierwsza dla tej naszej ojczyzny. Od lat trzydziestu wojujemy bez wytchnienia, szlachta podatki na wojsko płaci, to że i sarkać  poczęła, nie dziwota – wtrącił pan Starczyński</w:t>
+      </w:r>
+    </w:p>
+    <w:p>
+      <w:pPr>
+        <w:pStyle w:val="Dialog"/>
+      </w:pPr>
+      <w:r>
+        <w:t xml:space="preserve">- </w:t>
+      </w:r>
+      <w:r>
+        <w:t xml:space="preserve">jakby szlachta podatki płaciła, tobyśmy wojsko mieli na granicach, a nie Turczyna w kraju – rzekł pan Żwański. </w:t>
+      </w:r>
+    </w:p>
+    <w:p>
+      <w:pPr>
+        <w:pStyle w:val="Dialog"/>
+      </w:pPr>
+      <w:r>
+        <w:t>- nie daj Bóg, aby się z tego nowa wojna domowa zrobiła...</w:t>
+      </w:r>
+    </w:p>
+    <w:p>
+      <w:pPr>
+        <w:pStyle w:val="Dialog"/>
+      </w:pPr>
+      <w:r>
+        <w:t>- ale pana hetmana bronić musim!</w:t>
+      </w:r>
+    </w:p>
+    <w:p>
+      <w:pPr>
+        <w:pStyle w:val="Dialog"/>
+      </w:pPr>
+      <w:r>
+        <w:t xml:space="preserve">- musi </w:t>
+      </w:r>
+      <w:r>
+        <w:t xml:space="preserve">przyjaciele Habsburgów </w:t>
+      </w:r>
+      <w:r>
+        <w:t>szlachtę</w:t>
+      </w:r>
+      <w:r>
+        <w:t xml:space="preserve"> podburzyli</w:t>
+      </w:r>
+      <w:r>
+        <w:t>,</w:t>
+      </w:r>
+      <w:r>
+        <w:t xml:space="preserve"> bo przecież wiadomo że jaśnie pan hetman Francuzów stronnik.</w:t>
+      </w:r>
+    </w:p>
+    <w:p>
+      <w:pPr>
+        <w:pStyle w:val="Dialog"/>
+      </w:pPr>
+      <w:r>
+        <w:t>- przecz z Rakuszanami, co zamiast z Turczynem, z Francją na wojnę idą! – zakrzyknął pan Mircea, jeden z niewielu prawdziwych Wołoch</w:t>
+      </w:r>
+      <w:r>
+        <w:t>ów</w:t>
+      </w:r>
+      <w:r>
+        <w:t xml:space="preserve"> w chorągwi.</w:t>
+      </w:r>
+    </w:p>
+    <w:p>
+      <w:pPr>
+        <w:pStyle w:val="Dialog"/>
+      </w:pPr>
+      <w:r>
+        <w:t>- niecz żyje</w:t>
+      </w:r>
+      <w:r>
+        <w:t xml:space="preserve"> </w:t>
+      </w:r>
+      <w:r>
+        <w:t xml:space="preserve">pan hetman, co sam </w:t>
+      </w:r>
+      <w:r>
+        <w:t xml:space="preserve">jeden naszej </w:t>
+      </w:r>
+      <w:r>
+        <w:t>Rze</w:t>
+      </w:r>
+      <w:r>
+        <w:t>czypospolitej broni! – zawołał pan Ostrowski</w:t>
+      </w:r>
+    </w:p>
+    <w:p>
+      <w:pPr>
+        <w:pStyle w:val="Dialog"/>
+      </w:pPr>
+      <w:r>
+        <w:t>- niech żyje</w:t>
+      </w:r>
+      <w:r>
+        <w:t xml:space="preserve"> </w:t>
+      </w:r>
+      <w:r>
+        <w:t>pan hetman! – zawtórowała chorągiew wołoska, potem pancerna, i poniosło się po całym wojsku.</w:t>
+      </w:r>
+    </w:p>
+    <w:p>
+      <w:pPr>
+        <w:rPr>
+          <w:lang w:val="pl-PL"/>
+        </w:rPr>
+      </w:pPr>
+      <w:r>
+        <w:rPr>
+          <w:lang w:val="pl-PL"/>
+        </w:rPr>
+        <w:t xml:space="preserve">Wkrótce zagrały trąbki i już w ordynku oddziały weszły do obozu pod Szczebrzeszynem. Tam zaś zawiązano konfederację ku obronie hetmana wielkiego i jego wojska koronnego. Szlachta zaś zebrana pod Gołębiem ustaliła powołać nowe powiatowe chorągwie, i bezpośrednio pod władzę króla je oddawszy, do starcia z hetmanem się gotowała. Tak więc stały na przeciw siebie dwa wrogie obozy, jednak </w:t>
+      </w:r>
+      <w:r>
+        <w:rPr>
+          <w:lang w:val="pl-PL"/>
+        </w:rPr>
+        <w:t>do bratobójczej walki nie dochodziło.</w:t>
+      </w:r>
+    </w:p>
+    <w:p>
+      <w:pPr>
+        <w:rPr>
+          <w:lang w:val="pl-PL"/>
+        </w:rPr>
+      </w:pPr>
+      <w:r>
+        <w:rPr>
+          <w:lang w:val="pl-PL"/>
+        </w:rPr>
+        <w:t>Pan hetman Sobieski</w:t>
+      </w:r>
+      <w:r>
+        <w:rPr>
+          <w:lang w:val="pl-PL"/>
+        </w:rPr>
+        <w:t xml:space="preserve"> ucieszył się z poparcia swych wojsk. Był go prawie pewien, teraz jednak mógł z optymizmem wyglądać zbrojnej konfrontacji. Podjął bowiem decyzję usunięcia niedołężnego a zawistnego króla, który w tak oczywisty sposób nie tylko </w:t>
+      </w:r>
+      <w:r>
+        <w:rPr>
+          <w:lang w:val="pl-PL"/>
+        </w:rPr>
+        <w:t xml:space="preserve">swoim prywatnym wrogom, w tym Sobieskiemu, szkodził, ale prowadził kraj w ruinę przez zaniedbywanie obronności. Zgniecenie konfederacji gołębiewskiej miało być zatem pierwszym krokiem w kierunku... czego? </w:t>
+      </w:r>
+      <w:r>
+        <w:rPr>
+          <w:lang w:val="pl-PL"/>
+        </w:rPr>
+        <w:t>Wyniesienia jego, hetmana, na tron? Zadrżał pan hetman na wspomnienie owego snu spod Petranki. S</w:t>
+      </w:r>
+      <w:r>
+        <w:rPr>
+          <w:lang w:val="pl-PL"/>
+        </w:rPr>
+        <w:t xml:space="preserve">am nie wiedział </w:t>
+      </w:r>
+      <w:r>
+        <w:rPr>
+          <w:lang w:val="pl-PL"/>
+        </w:rPr>
+        <w:t xml:space="preserve">już </w:t>
+      </w:r>
+      <w:r>
+        <w:rPr>
+          <w:lang w:val="pl-PL"/>
+        </w:rPr>
+        <w:t>co miałoby być celem politycznym jego wystąpień.</w:t>
+      </w:r>
+      <w:r>
+        <w:rPr>
+          <w:lang w:val="pl-PL"/>
+        </w:rPr>
+        <w:t xml:space="preserve"> Wiedział jednak,</w:t>
+      </w:r>
+      <w:r>
+        <w:rPr>
+          <w:lang w:val="pl-PL"/>
+        </w:rPr>
+        <w:t xml:space="preserve"> że w kraju wielkie </w:t>
+      </w:r>
+      <w:r>
+        <w:rPr>
+          <w:lang w:val="pl-PL"/>
+        </w:rPr>
+        <w:lastRenderedPageBreak/>
+        <w:t>nastąpić muszą zmiany, aby mógł</w:t>
+      </w:r>
+      <w:r>
+        <w:rPr>
+          <w:lang w:val="pl-PL"/>
+        </w:rPr>
+        <w:t xml:space="preserve"> on powrócić na drogę wielkości, którą już raz Opatrzność otworzyła poprzez panowanie starożytnego króla Jagiełły i jego następców.</w:t>
+      </w:r>
+    </w:p>
+    <w:p>
+      <w:pPr>
+        <w:rPr>
+          <w:lang w:val="pl-PL"/>
+        </w:rPr>
+      </w:pPr>
+      <w:r>
+        <w:rPr>
+          <w:lang w:val="pl-PL"/>
+        </w:rPr>
+        <w:t xml:space="preserve">Jednak zbrojna konfrontacja stronnictw nie nastąpiła. </w:t>
+      </w:r>
+      <w:r>
+        <w:rPr>
+          <w:lang w:val="pl-PL"/>
+        </w:rPr>
+        <w:t xml:space="preserve"> </w:t>
+      </w:r>
+      <w:r>
+        <w:rPr>
+          <w:lang w:val="pl-PL"/>
+        </w:rPr>
+        <w:t xml:space="preserve"> </w:t>
+      </w:r>
+    </w:p>
+    <w:p>
+      <w:pPr>
+        <w:rPr>
+          <w:lang w:val="pl-PL"/>
+        </w:rPr>
+      </w:pPr>
+      <w:r>
+        <w:rPr>
+          <w:lang w:val="pl-PL"/>
+        </w:rPr>
+        <w:t xml:space="preserve">Biskup Andrzej Trzebicki podjął się trudnej sztuki mediacji pomiędzy zwaśnionymi obozami. </w:t>
+      </w:r>
+      <w:r>
+        <w:rPr>
+          <w:lang w:val="pl-PL"/>
+        </w:rPr>
+        <w:t>Znany skonfederowanej szlachcie</w:t>
+      </w:r>
+      <w:r>
+        <w:rPr>
+          <w:lang w:val="pl-PL"/>
+        </w:rPr>
+        <w:t xml:space="preserve"> jako </w:t>
+      </w:r>
+      <w:r>
+        <w:rPr>
+          <w:lang w:val="pl-PL"/>
+        </w:rPr>
+        <w:t>zadeklarowany zwolennik dworu, zawstydził zgromadzonych pod Gołębiem pospolitaków</w:t>
+      </w:r>
+      <w:r>
+        <w:rPr>
+          <w:lang w:val="pl-PL"/>
+        </w:rPr>
+        <w:t xml:space="preserve"> konfrontując rezolucję hetmana z rozpolitykowaniem szlachty w czasie inwazji tatarskiej. Zaiste, rozmiar najazdu i dysproporcja sił dopiero teraz do panów braci dotarła. Wiernych sekundantów wśród szlachty ruskiej już wcześniej miał pan hetman, teraz oni pomogli reszcie szlachty uświadomić  sobie, że nie sejmikowaniem z takim zagrożeniem walczyć trzeba. Zawstydzili się panowie bracia, i jak wcześniej rozgorączkowani hetmana jako zdrajcę bigosować chcieli, tak teraz jemu – a raczej jego wysłannikom – gremialnie do nóg padali, i na kolanach o wybaczenie prosili. </w:t>
+      </w:r>
+    </w:p>
+    <w:p>
+      <w:pPr>
+        <w:rPr>
+          <w:lang w:val="pl-PL"/>
+        </w:rPr>
+      </w:pPr>
+      <w:r>
+        <w:rPr>
+          <w:lang w:val="pl-PL"/>
+        </w:rPr>
+        <w:t>Również biskup Trzebicki prosił hetmana, aby marsz wojsk na Gołąb wstrzymał. Zaplanował sobie sędziwy biskup, że wszystkie niesnaski na sejmie najbliższym da się ułagodzić.</w:t>
+      </w:r>
+    </w:p>
+    <w:p>
+      <w:pPr>
+        <w:pStyle w:val="Dialog"/>
+      </w:pPr>
+      <w:r>
+        <w:t>- Zatem widzisz mości hetmanie, nie cała szlachta rozum potraciła. Ci z Rusi, Zamoyszczyzny, Mazowsza do konfederacji królewskiej przystąpić nie chcą. Chorągwie przez konfederatów najęte</w:t>
+      </w:r>
+      <w:r>
+        <w:t>,</w:t>
+      </w:r>
+      <w:r>
+        <w:t xml:space="preserve"> tobie, he</w:t>
+      </w:r>
+      <w:r>
+        <w:t>tmanie, raczej służyć chcą, jak</w:t>
+      </w:r>
+      <w:r>
+        <w:t xml:space="preserve"> mnie wieści dochodzą. </w:t>
+      </w:r>
+    </w:p>
+    <w:p>
+      <w:pPr>
+        <w:pStyle w:val="Dialog"/>
+      </w:pPr>
+      <w:r>
+        <w:t>- Karać trzeba niesubordynacyję taką</w:t>
+      </w:r>
+      <w:r>
+        <w:t xml:space="preserve"> trzeba! M</w:t>
+      </w:r>
+      <w:r>
+        <w:t>iast na wroga ruszyć, to politykować tylko by chcieli.</w:t>
+      </w:r>
+    </w:p>
+    <w:p>
+      <w:pPr>
+        <w:pStyle w:val="Dialog"/>
+      </w:pPr>
+      <w:r>
+        <w:t>- Król jegomość pospolite ruszenie wezwał, na wroga ruszać nie kazał, to i do polityki się jęli.</w:t>
+      </w:r>
+      <w:r>
+        <w:t xml:space="preserve"> Na k</w:t>
+      </w:r>
+      <w:r>
+        <w:t>róla zaś, mości hetmanie</w:t>
+      </w:r>
+      <w:r>
+        <w:t xml:space="preserve">, </w:t>
+      </w:r>
+      <w:r>
+        <w:t>sierdzić się</w:t>
+      </w:r>
+      <w:r>
+        <w:t xml:space="preserve"> nie będziesz...</w:t>
+      </w:r>
+    </w:p>
+    <w:p>
+      <w:pPr>
+        <w:rPr>
+          <w:lang w:val="pl-PL"/>
+        </w:rPr>
+      </w:pPr>
+    </w:p>
+    <w:p>
+      <w:pPr>
+        <w:rPr>
+          <w:lang w:val="pl-PL"/>
+        </w:rPr>
+      </w:pPr>
+      <w:r>
+        <w:rPr>
+          <w:lang w:val="pl-PL"/>
+        </w:rPr>
+        <w:t xml:space="preserve">A zdałoby się, pomyślał pan </w:t>
+      </w:r>
+      <w:r>
+        <w:rPr>
+          <w:lang w:val="pl-PL"/>
+        </w:rPr>
+        <w:t xml:space="preserve">hetman, nie tylko </w:t>
+      </w:r>
+      <w:r>
+        <w:rPr>
+          <w:lang w:val="pl-PL"/>
+        </w:rPr>
+        <w:t>sierdzić się</w:t>
+      </w:r>
+      <w:r>
+        <w:rPr>
+          <w:lang w:val="pl-PL"/>
+        </w:rPr>
+        <w:t xml:space="preserve">, ale nawet zastąpić takiego króla kim innym. </w:t>
+      </w:r>
+      <w:r>
+        <w:rPr>
+          <w:lang w:val="pl-PL"/>
+        </w:rPr>
+        <w:t xml:space="preserve">Zbrojna konfrontacja z </w:t>
+      </w:r>
+      <w:r>
+        <w:rPr>
+          <w:lang w:val="pl-PL"/>
+        </w:rPr>
+        <w:t xml:space="preserve">prokrólewską konfederacją byłaby doskonałym pretekstem do rozprawy z samym królem. </w:t>
+      </w:r>
+      <w:r>
+        <w:rPr>
+          <w:lang w:val="pl-PL"/>
+        </w:rPr>
+        <w:t xml:space="preserve">Wprawdzie Sobieski nie spodziewał się, żeby król Michał stanął na czele swoich zwolenników i padłdzielnie w walnej bitwie, </w:t>
+      </w:r>
+      <w:r>
+        <w:rPr>
+          <w:lang w:val="pl-PL"/>
+        </w:rPr>
+        <w:t>ale za to zbroj</w:t>
+      </w:r>
+      <w:r>
+        <w:rPr>
+          <w:lang w:val="pl-PL"/>
+        </w:rPr>
+        <w:t>n</w:t>
+      </w:r>
+      <w:r>
+        <w:rPr>
+          <w:lang w:val="pl-PL"/>
+        </w:rPr>
+        <w:t xml:space="preserve">e starcia umożliwiłyby </w:t>
+      </w:r>
+      <w:r>
+        <w:rPr>
+          <w:lang w:val="pl-PL"/>
+        </w:rPr>
+        <w:t xml:space="preserve">może postawienie króla przed sądem za prywatę w czasie wojennym. Zatem trzeba doprowadzić do usunięcia tego nieudolnego władcy inaczej. Może trutkę jaką podesłać, aby w czasie uczty padł, skoro na pole bitwy mu niespieszno? Może publikować paszkwile i odwrócić szlachtę od niego tak, aby sama domagała się sądu nad królem? Użyć francuskich pieniędzy, aby autorów wybitnych zjednać? </w:t>
+      </w:r>
+      <w:r>
+        <w:rPr>
+          <w:lang w:val="pl-PL"/>
+        </w:rPr>
+        <w:t xml:space="preserve">Czy naprawdę </w:t>
+      </w:r>
+      <w:r>
+        <w:rPr>
+          <w:lang w:val="pl-PL"/>
+        </w:rPr>
+        <w:t xml:space="preserve">wedle Makiawela </w:t>
+      </w:r>
+      <w:r>
+        <w:rPr>
+          <w:lang w:val="pl-PL"/>
+        </w:rPr>
+        <w:t>trzeba teraz prowadzić politykę w Rzeczypospolitej? Apteką a kałamarzem, a nie szablą, w otwartej walce?</w:t>
+      </w:r>
+    </w:p>
+    <w:p>
+      <w:pPr>
+        <w:pStyle w:val="Dialog"/>
+      </w:pPr>
+    </w:p>
+    <w:p>
+      <w:pPr>
+        <w:rPr>
+          <w:lang w:val="pl-PL"/>
+        </w:rPr>
+      </w:pPr>
+      <w:r>
+        <w:t xml:space="preserve">Delegaci obu konfederacji szlacheckich, prohetmańskiej spod Szczebrzeszyna i prokrólewskiej spod Gołębia, ustalili przekształcenie się obu zgromadzeń w sejm i przeniesienie jego obrad do Warszawy. W rzadkim zdawałoby się przebłysku troski o los Rzeczypospolitej zrezygnowano </w:t>
+      </w:r>
+      <w:r>
+        <w:t>z wysuwania osobistych oskarżeń i zdecydowano się od stycznia radzić nad obronnością kraju i przygotowaniem kampanii wojennej na rok 1674, która miała zmazać hańbę traktatu z Buczacza.</w:t>
+      </w:r>
+      <w:r>
+        <w:t xml:space="preserve"> </w:t>
+      </w:r>
+      <w:r>
+        <w:rPr>
+          <w:lang w:val="pl-PL"/>
+        </w:rPr>
+        <w:t xml:space="preserve">Teraz wreszcie król zgodził się wydać wojsku zimowy chleb i leże w swoich posiadłościach, głównie na Wołyniu. Wielu żołnierzy zdecydowało się jednak wrócić do domów, jeśli miało dokąd. Wyjechał zatem pan Ostrowski razem z panem Wiśniewskim na rodzinne Mazowsze, towarzyszył im też pan Starczyński i kilku innych. Jechali przez Sanok i potem Lublin, a gdzie się nie zatrzymywali, tam widzieli wielkie </w:t>
+      </w:r>
+      <w:r>
+        <w:rPr>
+          <w:lang w:val="pl-PL"/>
+        </w:rPr>
+        <w:lastRenderedPageBreak/>
+        <w:t>oburzenie z powodu warunków rozejmu. Rozumiano wszakże, że szczupłość wojska przyczyną ciężkich terminów była, które na Rzeczpospolitą spadły. Rzekł tedy pan Starczyński:</w:t>
+      </w:r>
+    </w:p>
+    <w:p>
+      <w:pPr>
+        <w:pStyle w:val="Dialog"/>
+      </w:pPr>
+      <w:r>
+        <w:t>- Ciekawym, jakie wojska na wiosnę wystawi pan hetman. Lepszym nam trzeba zakończyć tę wojnę niż tymże rozejmem.</w:t>
+      </w:r>
+    </w:p>
+    <w:p>
+      <w:pPr>
+        <w:pStyle w:val="Dialog"/>
+      </w:pPr>
+      <w:r>
+        <w:t>- Rzeczpospolita hetmana wesprzeć winna. Dla całego narodu wstyd wielki, traktat taki – dodał pan Ostrowski.</w:t>
+      </w:r>
+    </w:p>
+    <w:p>
+      <w:pPr>
+        <w:pStyle w:val="Dialog"/>
+      </w:pPr>
+      <w:r>
+        <w:t>- Rzeczpospolita wesprze, jeśli król i hetman na Sejmie razem konstytucje ku obronie, ku wzmocnieniu wojska promować będą.</w:t>
+      </w:r>
+    </w:p>
+    <w:p>
+      <w:pPr>
+        <w:pStyle w:val="Dialog"/>
+      </w:pPr>
+      <w:r>
+        <w:t>- Teraz, gdy już się pan hetman z królem jegomością dorozumieli, to i konstytucję razem powezmą? – dopytywał się pan Ostrowski, mało dotychczas na polityce się wyznający.</w:t>
+      </w:r>
+    </w:p>
+    <w:p>
+      <w:pPr>
+        <w:pStyle w:val="Dialog"/>
+      </w:pPr>
+      <w:r>
+        <w:t xml:space="preserve">- </w:t>
+      </w:r>
+      <w:r>
+        <w:t>Król jegomość i jaśnie wielmożny pan hetman koronny różne na wiele rzeczy mają poglądy. Pan hetman ma pretensje do króla, że wypłat</w:t>
+      </w:r>
+      <w:r>
+        <w:t>ę żołdu nam żołnierzom opóźnia – rzekł pan Starczyński, który jako wojak doświadczony lubił wiedzieć, gdzie pieniądze publiczne się podziewają.</w:t>
+      </w:r>
+    </w:p>
+    <w:p>
+      <w:pPr>
+        <w:pStyle w:val="Dialog"/>
+      </w:pPr>
+      <w:r>
+        <w:t>- A przecież król tych pieniędzy w cholewę nie wkłada, jeno że szlachta wolno podatki płaci.</w:t>
+      </w:r>
+    </w:p>
+    <w:p>
+      <w:pPr>
+        <w:pStyle w:val="Dialog"/>
+      </w:pPr>
+      <w:r>
+        <w:t>- Zawsze to już tak w Rzeczypospolitej było, że hetmani wpierw swoje łożyć musieli, aby wojsko na wojnę naszykować.</w:t>
+      </w:r>
+    </w:p>
+    <w:p>
+      <w:pPr>
+        <w:pStyle w:val="Dialog"/>
+      </w:pPr>
+      <w:r>
+        <w:t>- Ale nam teraz już dwie ćwierci skarb zalega. Już towarzysze sarkają.</w:t>
+      </w:r>
+    </w:p>
+    <w:p>
+      <w:pPr>
+        <w:pStyle w:val="Dialog"/>
+      </w:pPr>
+      <w:r>
+        <w:t>- Towarzysze niech nie sarkają, bo to hetmana głowa w tym, aby wojsku żołd wyszykować. Niech tam się pan hetman z królem znosi, nam nic do tego.</w:t>
+      </w:r>
+    </w:p>
+    <w:p>
+      <w:pPr>
+        <w:pStyle w:val="Dialog"/>
+      </w:pPr>
+    </w:p>
+    <w:p>
+      <w:pPr>
+        <w:pStyle w:val="Dialog"/>
+      </w:pPr>
+    </w:p>
+    <w:p>
+      <w:pPr>
+        <w:pStyle w:val="Dialog"/>
+      </w:pPr>
+      <w:r>
+        <w:t>Jechali dalej, tak rozmawiając, a mijali wzgórza i wąwozy Zamojszczyzny, gdzie wsie rozłożyły się w malowniczych dolinach wśród gaików. Mijali dworki szlacheckie, do których prowadziły aleje porządnie wysadzane strzelistymi topolami, a z tych dworków i z folwarków pozdrawiano ich serdecznie, bo już i tutaj dotarła wieść o mężnym odporze, jaki stawił pan hetman nawale tatarskiej. Mijali potem sady i sosnowe bory Mazowsza, i wśród tych borów i wśród piasków przycupnięte zaścianki ubogiej szlachty, a z</w:t>
+      </w:r>
+      <w:r>
+        <w:t xml:space="preserve"> </w:t>
+      </w:r>
+      <w:r>
+        <w:t xml:space="preserve">tych zaścianków pozdrawiano ich bojowymi okrzykami, bo już i tutaj dotarła wieść o haniebnych postanowieniach rozejmu buczackiego. </w:t>
       </w:r>
       <w:bookmarkStart w:id="0" w:name="_GoBack"/>
       <w:bookmarkEnd w:id="0"/>
-      <w:r>
-        <w:rPr>
-          <w:lang w:val="pl-PL"/>
-        </w:rPr>
-        <w:t xml:space="preserve">granicy z Mołdawią się zbliżali. </w:t>
-      </w:r>
-    </w:p>
-    <w:p>
-      <w:pPr>
-        <w:rPr>
-          <w:lang w:val="pl-PL"/>
-        </w:rPr>
-      </w:pPr>
-      <w:r>
-        <w:rPr>
-          <w:lang w:val="pl-PL"/>
-        </w:rPr>
-        <w:t>Petranka</w:t>
-      </w:r>
-    </w:p>
-    <w:p>
-      <w:pPr>
-        <w:rPr>
-          <w:lang w:val="pl-PL"/>
-        </w:rPr>
-      </w:pPr>
-    </w:p>
-    <w:p>
-      <w:pPr>
-        <w:rPr>
-          <w:lang w:val="pl-PL"/>
-        </w:rPr>
-      </w:pPr>
-      <w:r>
-        <w:rPr>
-          <w:lang w:val="pl-PL"/>
-        </w:rPr>
-        <w:t xml:space="preserve">Gdy tylko wieści o tym zwycięstwie świetnym </w:t>
-      </w:r>
-      <w:r>
-        <w:rPr>
-          <w:lang w:val="pl-PL"/>
-        </w:rPr>
-        <w:t xml:space="preserve">Sobieskiego </w:t>
-      </w:r>
-      <w:r>
-        <w:rPr>
-          <w:lang w:val="pl-PL"/>
-        </w:rPr>
-        <w:t>dotarły do sułtana, a jeszcze bardziej, gdy niedobitki Tatarów pod Nuredynem Sołtanem wpadły do sułtańskiego obozu pod Złotnikami, zaraz przyspieszyły negocjacje w sprawie rozejmu. Sułtan zgodził się na warunki, które historia zna jako rozejm w Buczaczu, a zatem na ustąpienie przez Rzeczpospolitą Podola Turcji, a Ukrainy Doroszeńce, i na haracz 20 tysięcy złotych dukatów rocznie</w:t>
-      </w:r>
-      <w:r>
-        <w:rPr>
-          <w:lang w:val="pl-PL"/>
-        </w:rPr>
-        <w:t>. A</w:t>
-      </w:r>
-      <w:r>
-        <w:rPr>
-          <w:lang w:val="pl-PL"/>
-        </w:rPr>
-        <w:t xml:space="preserve"> przecież jeszcze dzień wcześniej </w:t>
-      </w:r>
-      <w:r>
-        <w:rPr>
-          <w:lang w:val="pl-PL"/>
-        </w:rPr>
-        <w:t xml:space="preserve">sułtan </w:t>
-      </w:r>
-      <w:r>
-        <w:rPr>
-          <w:lang w:val="pl-PL"/>
-        </w:rPr>
-        <w:t>groził</w:t>
-      </w:r>
-      <w:r>
-        <w:rPr>
-          <w:lang w:val="pl-PL"/>
-        </w:rPr>
-        <w:t xml:space="preserve"> komisarzom kasztelanowi Lubowickiemu, kasztelanowi Silinickiemu i podkarbiemu Szumowskiemu</w:t>
-      </w:r>
-      <w:r>
-        <w:rPr>
-          <w:lang w:val="pl-PL"/>
-        </w:rPr>
-        <w:t>, że za rok to i Gdańsk zdobędzie</w:t>
-      </w:r>
-      <w:r>
-        <w:rPr>
-          <w:lang w:val="pl-PL"/>
-        </w:rPr>
-        <w:t>, jeśli mu 100 tysięcy rocznie nie zapłacą i całej prawie Rusi nie ustąpią</w:t>
-      </w:r>
-      <w:r>
-        <w:rPr>
-          <w:lang w:val="pl-PL"/>
-        </w:rPr>
-        <w:t>.</w:t>
-      </w:r>
-      <w:r>
-        <w:rPr>
-          <w:lang w:val="pl-PL"/>
-        </w:rPr>
-        <w:t xml:space="preserve"> Teraz wojsko sułtańskie nawet z radością powitało rozejm, bo na wieść o marszu pana hetmana Sobieskiego już nawet strach je obleciał.</w:t>
-      </w:r>
-    </w:p>
-    <w:p>
-      <w:pPr>
-        <w:jc w:val="center"/>
-        <w:rPr>
-          <w:lang w:val="pl-PL"/>
-        </w:rPr>
-      </w:pPr>
-      <w:r>
-        <w:rPr>
-          <w:lang w:val="pl-PL"/>
-        </w:rPr>
-        <w:t>*</w:t>
-      </w:r>
-      <w:r>
-        <w:rPr>
-          <w:lang w:val="pl-PL"/>
-        </w:rPr>
-        <w:t xml:space="preserve"> </w:t>
-      </w:r>
-      <w:r>
-        <w:rPr>
-          <w:lang w:val="pl-PL"/>
-        </w:rPr>
-        <w:t xml:space="preserve"> *  *</w:t>
-      </w:r>
-    </w:p>
-    <w:p>
-      <w:pPr>
-        <w:rPr>
-          <w:lang w:val="pl-PL"/>
-        </w:rPr>
-      </w:pPr>
-      <w:r>
-        <w:rPr>
-          <w:lang w:val="pl-PL"/>
-        </w:rPr>
-        <w:t>P</w:t>
-      </w:r>
-      <w:r>
-        <w:rPr>
-          <w:lang w:val="pl-PL"/>
-        </w:rPr>
-        <w:t xml:space="preserve">o </w:t>
-      </w:r>
-      <w:r>
-        <w:rPr>
-          <w:lang w:val="pl-PL"/>
-        </w:rPr>
-        <w:t>bitwie pod Petranką i po otrzymaniu wieści o rozejmie</w:t>
-      </w:r>
-      <w:r>
-        <w:rPr>
-          <w:lang w:val="pl-PL"/>
-        </w:rPr>
-        <w:t xml:space="preserve"> mógł wreszcie pan hetman pozwolić odpocząć swoim wojskom i sobie. Kampania jeszcze nie zakończona, wróg w granicach, lecz póki co, nie musiał pan hetman wreszcie zastanawiać się, czy prawym skrzydłem, czy lewym, nacierać, czy bronić się. Zasnął tedy pan hetman mocno, lecz we śnie opadły go koszmary. A może był to sen proroczy?</w:t>
-      </w:r>
-    </w:p>
-    <w:p>
-      <w:pPr>
-        <w:rPr>
-          <w:lang w:val="pl-PL"/>
-        </w:rPr>
-      </w:pPr>
-      <w:r>
-        <w:rPr>
-          <w:lang w:val="pl-PL"/>
-        </w:rPr>
-        <w:t xml:space="preserve">Śnił zatem pan hetman, że król Michał umrze wkrótce, a szlachta w porywie uniesienia po świetnych zwycięstwach, jego, Jana Sobieskiego, na króla wyniesie. Ta szlachta, której patriotyzmu nikt nie negował, lecz która </w:t>
-      </w:r>
-      <w:r>
-        <w:rPr>
-          <w:lang w:val="pl-PL"/>
-        </w:rPr>
-        <w:t>dała się porywać bezrozumnym uniesieniom, oddała mu prawie jednogłośnie władzę w kraju doświadczonym wojną od dziesięcioleci. Udał się więc Sobieski, we śnie już jako król, na kolejną kamapanię przeciw Turkom. Chciał odnieść świetne zwyc</w:t>
-      </w:r>
-      <w:r>
-        <w:rPr>
-          <w:lang w:val="pl-PL"/>
-        </w:rPr>
-        <w:t>ięstwo i wojnę zakończyć, bo nie</w:t>
-      </w:r>
-      <w:r>
-        <w:rPr>
-          <w:lang w:val="pl-PL"/>
-        </w:rPr>
-        <w:t xml:space="preserve"> mogła ona ani Polsce, ani nawet Turcji służyć. Służyła ona jednak obcym interesom, a one działały dalej na salonach i po dworach magnackich w kraju, kiedy król kampanie dalekie prowadził. </w:t>
-      </w:r>
-      <w:r>
-        <w:rPr>
-          <w:lang w:val="pl-PL"/>
-        </w:rPr>
-        <w:t xml:space="preserve">Dwory magnackie prowadziły politykę to dla Francji, to dla Cesarstwa, gdy król wraz z rycerstwem wojska tureckie gromił. Lecz za każdą rozgromioną armie Turcja nowe hufce jak spod ziemi wystawiała i zawarcia pokoju uparcie odmawiała. On, król, tak niewiele chciał od tego pokoju – zwrotu Kamieńca, który dla Turcji nic, dla Polski wiele przecie znaczył, i korony dla syna swego, Jakuba. Bo jakże to syna bez korony zostawić? Korony gdzieś, nad Dunajem, w Mołdawii może... Nic jednak wskórać nie mógł, przeto rzucał się pan hetman Sobieski na łożu przez sen, rzucał się </w:t>
-      </w:r>
-      <w:r>
-        <w:rPr>
-          <w:lang w:val="pl-PL"/>
-        </w:rPr>
-        <w:t xml:space="preserve">król Sobieski we śnie na wojska przemożne, zwycięstwa świetne odnosił, obce stolice ratował, a siły wątłe Rzeczypospolitej trwonił. A i to widział Sobieski we śnie, że gdy Rzeczpospolita krew przelewała, jej sąsiedzi w siłę rośli. </w:t>
-      </w:r>
-      <w:r>
-        <w:rPr>
-          <w:lang w:val="pl-PL"/>
-        </w:rPr>
-        <w:t xml:space="preserve">Austria po raz pierwszy od stuleci uwolniona od zagrożenia tureckiego została. Rosja, wróg zapomniany przez panów braci, o swoich ambicjach na wschodnich terenach Rzeczypospolitej nie zapomniała, a z błędów polskich się nauczywszy, ambicje swoje siłą, pieniądzem, i dyplomacją poprzeć mogła. Nawet Brandenburgia, pogardzany sąsiad na piaskach gospodarujący, administrację swą i wojskowość wzmocnił, a widząc słabość Rzeczypospolitej </w:t>
-      </w:r>
-      <w:r>
-        <w:rPr>
-          <w:lang w:val="pl-PL"/>
-        </w:rPr>
-        <w:t xml:space="preserve">łakomie swoimi dwoma oczami </w:t>
-      </w:r>
-      <w:r>
-        <w:rPr>
-          <w:lang w:val="pl-PL"/>
-        </w:rPr>
-        <w:t xml:space="preserve">spoglądać począł </w:t>
-      </w:r>
-      <w:r>
-        <w:rPr>
-          <w:lang w:val="pl-PL"/>
-        </w:rPr>
-        <w:t xml:space="preserve">-  wschodnim, Królewcem, na Gdańsk i Toruń, zachodnim, Berlinem, na Poznań. Tak więc ujrzał Sobieski </w:t>
-      </w:r>
-      <w:r>
-        <w:rPr>
-          <w:lang w:val="pl-PL"/>
-        </w:rPr>
-        <w:lastRenderedPageBreak/>
-        <w:t>we śnie chwałę swoją i poniżenie swoje, gdy potomni za zwycięstwa jego geniusz militarny wielbić będą, lecz powiedzą też, że siły królestwa roztrwonił i nic dla uratowania jego nie zrobił.</w:t>
-      </w:r>
-      <w:r>
-        <w:rPr>
-          <w:lang w:val="pl-PL"/>
-        </w:rPr>
-        <w:t xml:space="preserve"> On, który tak dokładnie widział, co trzeba zrobić, by Rzeczpospolitą ponownie na drogę wielkości wprowadzić!</w:t>
-      </w:r>
-    </w:p>
-    <w:p>
-      <w:pPr>
-        <w:rPr>
-          <w:lang w:val="pl-PL"/>
-        </w:rPr>
-      </w:pPr>
-      <w:r>
-        <w:rPr>
-          <w:lang w:val="pl-PL"/>
-        </w:rPr>
-        <w:t>Zimny pot oblewał już pana hetmana, lecz on śnił dalej. Zmora dusiła go – a może było to ostrzeżenie? Widział pan hetman śmierć swoją w</w:t>
-      </w:r>
-      <w:r>
-        <w:rPr>
-          <w:lang w:val="pl-PL"/>
-        </w:rPr>
-        <w:t xml:space="preserve"> </w:t>
-      </w:r>
-      <w:r>
-        <w:rPr>
-          <w:lang w:val="pl-PL"/>
-        </w:rPr>
-        <w:t xml:space="preserve">niemocy, gdy od wszystkich opuszczony, zostawiał po sobie wojnę niezakończoną, a rodzinie biedę i spory. Widział, jak naród wojną zmęczony, obcego króla na tron obiera, a ten miast obiecanego pokoju nową wojnę na północy roznieca. Widział, jak Szwed, z którym od pół wieku pokój i sojusz Rzeczpospolitą łączył, wiarołomstwem nowego </w:t>
-      </w:r>
-      <w:r>
-        <w:rPr>
-          <w:lang w:val="pl-PL"/>
-        </w:rPr>
-        <w:t>króla Polski oburzony, kraj w p</w:t>
-      </w:r>
-      <w:r>
-        <w:rPr>
-          <w:lang w:val="pl-PL"/>
-        </w:rPr>
-        <w:t xml:space="preserve">erzynę obraca. Widział jak kraj zmęczony wojną pękł i od królów własnych </w:t>
-      </w:r>
-      <w:r>
-        <w:rPr>
-          <w:lang w:val="pl-PL"/>
-        </w:rPr>
-        <w:t>niczego już nie oczekując, od sąsiada</w:t>
-      </w:r>
-      <w:r>
-        <w:rPr>
-          <w:lang w:val="pl-PL"/>
-        </w:rPr>
-        <w:t xml:space="preserve"> ze wschodu</w:t>
-      </w:r>
-      <w:r>
-        <w:rPr>
-          <w:lang w:val="pl-PL"/>
-        </w:rPr>
-        <w:t xml:space="preserve"> pomoc przyjmuje. Sąsiad i wojnę zakończyć pomógł, i spokój wewnętrzny zapewnił, i wolności szlacheckich strzec obiecał</w:t>
-      </w:r>
-      <w:r>
-        <w:rPr>
-          <w:lang w:val="pl-PL"/>
-        </w:rPr>
-        <w:t xml:space="preserve">, żadnej nagrody za to nie oczekując. Żadnej, z wyjątkiem tego, że Rzeczpospolita prowincją Moskwy stać się miała. Za późno ujrzeli to najlepsi synowie Rzeczypospolitej, powstali przeciw narzuconej przyjaźni, a wtedy sąsiad maskę przyjaciela odrzucił i zbójem się okazał. Zbój pojął tylko, że sam zdobyczy swej całej przełknąć nie zdołą, i skrzyknął innych sąsiadów – zbójów do pomocy. Widział pan hetman w swoim śnie, jak tedy najlepsi synowie Rzeczypospolitej na polu bitwy nierównej głowy położyli. Ci zaś co ocaleli, zapomnieli o swej dumnej sarmackiej przeszłości i szczęścia w wiernej służbie Moskwie, Berlinowi, Wiedniowi szukali. </w:t>
-      </w:r>
-      <w:r>
-        <w:rPr>
-          <w:lang w:val="pl-PL"/>
-        </w:rPr>
-        <w:t>Spoglądał</w:t>
-      </w:r>
-      <w:r>
-        <w:rPr>
-          <w:lang w:val="pl-PL"/>
-        </w:rPr>
-        <w:t xml:space="preserve"> pan hetman </w:t>
-      </w:r>
-      <w:r>
-        <w:rPr>
-          <w:lang w:val="pl-PL"/>
-        </w:rPr>
-        <w:t xml:space="preserve">w </w:t>
-      </w:r>
-      <w:r>
-        <w:rPr>
-          <w:lang w:val="pl-PL"/>
-        </w:rPr>
-        <w:t>przyszłość daleką, gdy</w:t>
-      </w:r>
-      <w:r>
-        <w:rPr>
-          <w:lang w:val="pl-PL"/>
-        </w:rPr>
-        <w:t xml:space="preserve"> bogaty</w:t>
-      </w:r>
-      <w:r>
-        <w:rPr>
-          <w:lang w:val="pl-PL"/>
-        </w:rPr>
-        <w:t xml:space="preserve"> świat zachodu zapomniał o Rzeczpospolitej, która go od zaborczego islamu i od barbarii moskiewskiej osłaniała, a w ludzie nad Wisłą, Niemnem</w:t>
-      </w:r>
-      <w:r>
-        <w:rPr>
-          <w:lang w:val="pl-PL"/>
-        </w:rPr>
-        <w:t xml:space="preserve"> i Dniestrem, niby-Niemców albo niby-Rosjan </w:t>
-      </w:r>
-      <w:r>
-        <w:rPr>
-          <w:lang w:val="pl-PL"/>
-        </w:rPr>
-        <w:t>widział</w:t>
-      </w:r>
-      <w:r>
-        <w:rPr>
-          <w:lang w:val="pl-PL"/>
-        </w:rPr>
-        <w:t>. A lud</w:t>
-      </w:r>
-      <w:r>
-        <w:rPr>
-          <w:lang w:val="pl-PL"/>
-        </w:rPr>
-        <w:t xml:space="preserve"> pogląd ten podzielał.</w:t>
-      </w:r>
-    </w:p>
-    <w:p>
-      <w:pPr>
-        <w:rPr>
-          <w:lang w:val="pl-PL"/>
-        </w:rPr>
-      </w:pPr>
-      <w:r>
-        <w:rPr>
-          <w:lang w:val="pl-PL"/>
-        </w:rPr>
-        <w:br w:type="page"/>
-      </w:r>
+    </w:p>
+    <w:p>
+      <w:pPr>
+        <w:pStyle w:val="Dialog"/>
+      </w:pPr>
+    </w:p>
+    <w:p>
+      <w:pPr>
+        <w:pStyle w:val="Dialog"/>
+      </w:pPr>
+      <w:r>
+        <w:t>TODO: przyjazd w rodzinne strony, podziw dla hetmana za zwycięstwo, agitacja</w:t>
+      </w:r>
+    </w:p>
+    <w:p>
+      <w:pPr>
+        <w:pStyle w:val="Dialog"/>
+      </w:pPr>
+    </w:p>
+    <w:p>
+      <w:pPr>
+        <w:rPr>
+          <w:lang w:val="pl-PL"/>
+        </w:rPr>
+      </w:pPr>
+    </w:p>
+    <w:p>
+      <w:pPr>
+        <w:rPr>
+          <w:lang w:val="pl-PL"/>
+        </w:rPr>
+      </w:pPr>
     </w:p>
     <w:p>
       <w:pPr>
@@ -6222,872 +6942,7 @@
         <w:rPr>
           <w:lang w:val="pl-PL"/>
         </w:rPr>
-        <w:t xml:space="preserve">A jednak nie dane było panu hetmanowi ani jego wojsku zaznać długo wypoczynku, bo nowe niebezpieczeństwo im zagroziło od niespodziewanej strony. </w:t>
-      </w:r>
-      <w:r>
-        <w:rPr>
-          <w:lang w:val="pl-PL"/>
-        </w:rPr>
-        <w:t>Oto psoplite ruszenie, zwołane przez króla Michała pod Gołębiem, uznało za najwiekszego wroga Ojczyzny właśnie hetmana wielkiego koronnego</w:t>
-      </w:r>
-      <w:r>
-        <w:rPr>
-          <w:lang w:val="pl-PL"/>
-        </w:rPr>
-        <w:t xml:space="preserve"> i</w:t>
-      </w:r>
-      <w:r>
-        <w:rPr>
-          <w:lang w:val="pl-PL"/>
-        </w:rPr>
-        <w:t xml:space="preserve"> zawiązało konfederację</w:t>
-      </w:r>
-      <w:r>
-        <w:rPr>
-          <w:lang w:val="pl-PL"/>
-        </w:rPr>
-        <w:t xml:space="preserve"> </w:t>
-      </w:r>
-      <w:r>
-        <w:rPr>
-          <w:lang w:val="pl-PL"/>
-        </w:rPr>
-        <w:t xml:space="preserve">przeciwko niemu. Właśnie wtedy gdy hetman rzucił sie na dziesięciokrotną przewagę liczebną przeciwnika, gdy uwalniał dziesiątki tysięcy jasyru, szlachta pustoszyła </w:t>
-      </w:r>
-      <w:r>
-        <w:rPr>
-          <w:lang w:val="pl-PL"/>
-        </w:rPr>
-        <w:t>włości Sobieskiego</w:t>
-      </w:r>
-      <w:r>
-        <w:rPr>
-          <w:lang w:val="pl-PL"/>
-        </w:rPr>
-        <w:t xml:space="preserve"> </w:t>
-      </w:r>
-      <w:r>
-        <w:rPr>
-          <w:lang w:val="pl-PL"/>
-        </w:rPr>
-        <w:t>w imię obrony złotej wolności oraz swego ukochanego króla</w:t>
-      </w:r>
-      <w:r>
-        <w:rPr>
-          <w:lang w:val="pl-PL"/>
-        </w:rPr>
-        <w:t xml:space="preserve">. </w:t>
-      </w:r>
-    </w:p>
-    <w:p>
-      <w:pPr>
-        <w:rPr>
-          <w:lang w:val="pl-PL"/>
-        </w:rPr>
-      </w:pPr>
-      <w:r>
-        <w:rPr>
-          <w:lang w:val="pl-PL"/>
-        </w:rPr>
-        <w:t xml:space="preserve">Tymczasem wojska hetmańskie powracały w rejon Szczebrzeszyna, gdzie oczekiwałay ich tabory. </w:t>
-      </w:r>
-      <w:r>
-        <w:rPr>
-          <w:lang w:val="pl-PL"/>
-        </w:rPr>
-        <w:t xml:space="preserve">Pan Starczyński ze swoim pocztem dołączył się do na czas tego przemarszu do chorągwi wołoskiej pana Miączyńskiego, w której teraz podporucznikował pan </w:t>
-      </w:r>
-      <w:r>
-        <w:rPr>
-          <w:lang w:val="pl-PL"/>
-        </w:rPr>
-        <w:t xml:space="preserve">Stefan </w:t>
-      </w:r>
-      <w:r>
-        <w:rPr>
-          <w:lang w:val="pl-PL"/>
-        </w:rPr>
-        <w:t>Ostrowski, zatem przyjaciele jechali razem i razem narzekali.</w:t>
-      </w:r>
-    </w:p>
-    <w:p>
-      <w:pPr>
-        <w:pStyle w:val="Dialog"/>
-      </w:pPr>
-      <w:r>
-        <w:t>- to jakowaś zdrada, miast na wroga ruszyć, to przeciw hetmanowi spiskują</w:t>
-      </w:r>
-      <w:r>
-        <w:t>, pospolitacy nie wojacy – mówił pan Ostrowski.</w:t>
-      </w:r>
-    </w:p>
-    <w:p>
-      <w:pPr>
-        <w:pStyle w:val="Dialog"/>
-      </w:pPr>
-      <w:r>
-        <w:t xml:space="preserve">- </w:t>
-      </w:r>
-      <w:r>
-        <w:t>pono króla jegomości chcieli osłonić, jakoby przed Tatary, a potem rzekli że pan hetman z Turczynem w zmowie</w:t>
-      </w:r>
-      <w:r>
-        <w:t>, i że absolutum dominium na sposób francuski chce wprowadzić – rozważał pan Wiśniewski</w:t>
-      </w:r>
-    </w:p>
-    <w:p>
-      <w:pPr>
-        <w:pStyle w:val="Dialog"/>
-      </w:pPr>
-      <w:r>
-        <w:t>- absolutum dominium być nie może, ale tu wojnę trza prowadzić, a nie politykować! – grzmiał pan Ostrowski</w:t>
-      </w:r>
-    </w:p>
-    <w:p>
-      <w:pPr>
-        <w:pStyle w:val="Dialog"/>
-      </w:pPr>
-      <w:r>
-        <w:t>- trudna ta wojna, bo już przecie nie pierwsza dla tej naszej ojczyzny. Od lat trzydziestu wojujemy bez wytchnienia, szlachta podatki na wojsko płaci, to że i sarkać  poczęła, nie dziwota – wtrącił pan Starczyński</w:t>
-      </w:r>
-    </w:p>
-    <w:p>
-      <w:pPr>
-        <w:pStyle w:val="Dialog"/>
-      </w:pPr>
-      <w:r>
-        <w:t xml:space="preserve">- </w:t>
-      </w:r>
-      <w:r>
-        <w:t xml:space="preserve">jakby szlachta podatki płaciła, tobyśmy wojsko mieli na granicach, a nie Turczyna w kraju – rzekł pan Żwański. </w:t>
-      </w:r>
-    </w:p>
-    <w:p>
-      <w:pPr>
-        <w:pStyle w:val="Dialog"/>
-      </w:pPr>
-      <w:r>
-        <w:t>- nie daj Bóg, aby się z tego nowa wojna domowa zrobiła...</w:t>
-      </w:r>
-    </w:p>
-    <w:p>
-      <w:pPr>
-        <w:pStyle w:val="Dialog"/>
-      </w:pPr>
-      <w:r>
-        <w:t>- ale pana hetmana bronić musim!</w:t>
-      </w:r>
-    </w:p>
-    <w:p>
-      <w:pPr>
-        <w:pStyle w:val="Dialog"/>
-      </w:pPr>
-      <w:r>
-        <w:t xml:space="preserve">- musi </w:t>
-      </w:r>
-      <w:r>
-        <w:t xml:space="preserve">przyjaciele Habsburgów </w:t>
-      </w:r>
-      <w:r>
-        <w:t>szlachtę</w:t>
-      </w:r>
-      <w:r>
-        <w:t xml:space="preserve"> podburzyli</w:t>
-      </w:r>
-      <w:r>
-        <w:t>,</w:t>
-      </w:r>
-      <w:r>
-        <w:t xml:space="preserve"> bo przecież wiadomo że jaśnie pan hetman Francuzów stronnik.</w:t>
-      </w:r>
-    </w:p>
-    <w:p>
-      <w:pPr>
-        <w:pStyle w:val="Dialog"/>
-      </w:pPr>
-      <w:r>
-        <w:t>- przecz z Rakuszanami, co zamiast z Turczynem, z Francją na wojnę idą! – zakrzyknął pan Mircea, jeden z niewielu prawdziwych Wołoch</w:t>
-      </w:r>
-      <w:r>
-        <w:t>ów</w:t>
-      </w:r>
-      <w:r>
-        <w:t xml:space="preserve"> w chorągwi.</w:t>
-      </w:r>
-    </w:p>
-    <w:p>
-      <w:pPr>
-        <w:pStyle w:val="Dialog"/>
-      </w:pPr>
-      <w:r>
-        <w:t>- niecz żyje</w:t>
-      </w:r>
-      <w:r>
-        <w:t xml:space="preserve"> </w:t>
-      </w:r>
-      <w:r>
-        <w:t xml:space="preserve">pan hetman, co sam </w:t>
-      </w:r>
-      <w:r>
-        <w:t xml:space="preserve">jeden naszej </w:t>
-      </w:r>
-      <w:r>
-        <w:t>Rze</w:t>
-      </w:r>
-      <w:r>
-        <w:t>czypospolitej broni! – zawołał pan Ostrowski</w:t>
-      </w:r>
-    </w:p>
-    <w:p>
-      <w:pPr>
-        <w:pStyle w:val="Dialog"/>
-      </w:pPr>
-      <w:r>
-        <w:t>- niech żyje</w:t>
-      </w:r>
-      <w:r>
-        <w:t xml:space="preserve"> </w:t>
-      </w:r>
-      <w:r>
-        <w:t>pan hetman! – zawtórowała chorągiew wołoska, potem pancerna, i poniosło się po całym wojsku.</w:t>
-      </w:r>
-    </w:p>
-    <w:p>
-      <w:pPr>
-        <w:rPr>
-          <w:lang w:val="pl-PL"/>
-        </w:rPr>
-      </w:pPr>
-      <w:r>
-        <w:rPr>
-          <w:lang w:val="pl-PL"/>
-        </w:rPr>
-        <w:t xml:space="preserve">Wkrótce zagrały trąbki i już w ordynku oddziały weszły do obozu pod Szczebrzeszynem. Tam zaś zawiązano konfederację ku obronie hetmana wielkiego i jego wojska koronnego. Szlachta zaś zebrana pod Gołębiem ustaliła powołać nowe powiatowe chorągwie, i bezpośrednio pod władzę króla je oddawszy, do starcia z hetmanem się gotowała. Tak więc stały na przeciw siebie dwa wrogie obozy, jednak </w:t>
-      </w:r>
-      <w:r>
-        <w:rPr>
-          <w:lang w:val="pl-PL"/>
-        </w:rPr>
-        <w:t>do bratobójczej walki nie dochodziło.</w:t>
-      </w:r>
-    </w:p>
-    <w:p>
-      <w:pPr>
-        <w:rPr>
-          <w:lang w:val="pl-PL"/>
-        </w:rPr>
-      </w:pPr>
-      <w:r>
-        <w:rPr>
-          <w:lang w:val="pl-PL"/>
-        </w:rPr>
-        <w:t>Pan hetman Sobieski</w:t>
-      </w:r>
-      <w:r>
-        <w:rPr>
-          <w:lang w:val="pl-PL"/>
-        </w:rPr>
-        <w:t xml:space="preserve"> ucieszył się z poparcia swych wojsk. Był go prawie pewien, teraz jednak mógł z optymizmem wyglądać zbrojnej konfrontacji. Podjął bowiem decyzję usunięcia niedołężnego a zawistnego króla, który w tak oczywisty sposób nie tylko </w:t>
-      </w:r>
-      <w:r>
-        <w:rPr>
-          <w:lang w:val="pl-PL"/>
-        </w:rPr>
-        <w:t xml:space="preserve">swoim prywatnym wrogom, w tym Sobieskiemu, szkodził, ale prowadził kraj w ruinę przez zaniedbywanie obronności. Zgniecenie konfederacji gołębiewskiej miało być zatem pierwszym krokiem w kierunku... czego? </w:t>
-      </w:r>
-      <w:r>
-        <w:rPr>
-          <w:lang w:val="pl-PL"/>
-        </w:rPr>
-        <w:t>Wyniesienia jego, hetmana, na tron? Zadrżał pan hetman na wspomnienie owego snu spod Petranki. S</w:t>
-      </w:r>
-      <w:r>
-        <w:rPr>
-          <w:lang w:val="pl-PL"/>
-        </w:rPr>
-        <w:t xml:space="preserve">am nie wiedział </w:t>
-      </w:r>
-      <w:r>
-        <w:rPr>
-          <w:lang w:val="pl-PL"/>
-        </w:rPr>
-        <w:t xml:space="preserve">już </w:t>
-      </w:r>
-      <w:r>
-        <w:rPr>
-          <w:lang w:val="pl-PL"/>
-        </w:rPr>
-        <w:t>co miałoby być celem politycznym jego wystąpień.</w:t>
-      </w:r>
-      <w:r>
-        <w:rPr>
-          <w:lang w:val="pl-PL"/>
-        </w:rPr>
-        <w:t xml:space="preserve"> Wiedział jednak,</w:t>
-      </w:r>
-      <w:r>
-        <w:rPr>
-          <w:lang w:val="pl-PL"/>
-        </w:rPr>
-        <w:t xml:space="preserve"> że w kraju wielkie </w:t>
-      </w:r>
-      <w:r>
-        <w:rPr>
-          <w:lang w:val="pl-PL"/>
-        </w:rPr>
-        <w:lastRenderedPageBreak/>
-        <w:t>nastąpić muszą zmiany, aby mógł</w:t>
-      </w:r>
-      <w:r>
-        <w:rPr>
-          <w:lang w:val="pl-PL"/>
-        </w:rPr>
-        <w:t xml:space="preserve"> on powrócić na drogę wielkości, którą już raz Opatrzność otworzyła poprzez panowanie starożytnego króla Jagiełły i jego następców.</w:t>
-      </w:r>
-    </w:p>
-    <w:p>
-      <w:pPr>
-        <w:rPr>
-          <w:lang w:val="pl-PL"/>
-        </w:rPr>
-      </w:pPr>
-      <w:r>
-        <w:rPr>
-          <w:lang w:val="pl-PL"/>
-        </w:rPr>
-        <w:t xml:space="preserve">Jednak zbrojna konfrontacja stronnictw nie nastąpiła. </w:t>
-      </w:r>
-      <w:r>
-        <w:rPr>
-          <w:lang w:val="pl-PL"/>
-        </w:rPr>
-        <w:t xml:space="preserve"> </w:t>
-      </w:r>
-      <w:r>
-        <w:rPr>
-          <w:lang w:val="pl-PL"/>
-        </w:rPr>
-        <w:t xml:space="preserve"> </w:t>
-      </w:r>
-    </w:p>
-    <w:p>
-      <w:pPr>
-        <w:rPr>
-          <w:lang w:val="pl-PL"/>
-        </w:rPr>
-      </w:pPr>
-      <w:r>
-        <w:rPr>
-          <w:lang w:val="pl-PL"/>
-        </w:rPr>
-        <w:t xml:space="preserve">Biskup Andrzej Trzebnicki podjął się trudnej sztuki mediacji pomiędzy zwaśnionymi obozami. </w:t>
-      </w:r>
-      <w:r>
-        <w:rPr>
-          <w:lang w:val="pl-PL"/>
-        </w:rPr>
-        <w:t>Znany skonfederowanej szlachcie</w:t>
-      </w:r>
-      <w:r>
-        <w:rPr>
-          <w:lang w:val="pl-PL"/>
-        </w:rPr>
-        <w:t xml:space="preserve"> jako </w:t>
-      </w:r>
-      <w:r>
-        <w:rPr>
-          <w:lang w:val="pl-PL"/>
-        </w:rPr>
-        <w:t>zadeklarowany zwolennik dworu, zawstydził zgromadzonych pod Gołębiem pospolitaków</w:t>
-      </w:r>
-      <w:r>
-        <w:rPr>
-          <w:lang w:val="pl-PL"/>
-        </w:rPr>
-        <w:t xml:space="preserve"> konfrontując rezolucję hetmana z rozpolitykowaniem szlachty w czasie inwazji tatarskiej. Zaiste, rozmiar najazdu i dysproporcja sił dopiero teraz do panów braci dotarła. Wiernych sekundantów wśród szlachty ruskiej już wcześniej miał pan hetman, teraz oni pomogli reszcie szlachty uświadomić  sobie, że nie sejmikowaniem z takim zagrożeniem walczyć trzeba. Zawstydzili się panowie bracia, i jak wcześniej rozgorączkowani hetmana jako zdrajcę bigosować chcieli, tak teraz jemu – a raczej jego wysłannikom – gremialnie do nóg padali, i na kolanach o wybaczenie prosili. </w:t>
-      </w:r>
-    </w:p>
-    <w:p>
-      <w:pPr>
-        <w:rPr>
-          <w:lang w:val="pl-PL"/>
-        </w:rPr>
-      </w:pPr>
-      <w:r>
-        <w:rPr>
-          <w:lang w:val="pl-PL"/>
-        </w:rPr>
-        <w:t>Również biskup Trzebnicki prosił hetmana, aby marsz wojsk na Gołąb wstrzymał. Zaplanował sobie sędziwy biskup, że wszystkie niesnaski na sejmie najbliższym da się ułagodzić.</w:t>
-      </w:r>
-    </w:p>
-    <w:p>
-      <w:pPr>
-        <w:rPr>
-          <w:lang w:val="pl-PL"/>
-        </w:rPr>
-      </w:pPr>
-      <w:r>
-        <w:rPr>
-          <w:lang w:val="pl-PL"/>
-        </w:rPr>
-        <w:t>- Zatem widzisz mości hetmanie, nie cała szlachta rozum potraciła. Ci z Rusi, Zamoyszczyzny, Mazowsza do konfederacji królewskiej przystąpić nie chcą. Chorągwie przez konfederatów najęte</w:t>
-      </w:r>
-      <w:r>
-        <w:rPr>
-          <w:lang w:val="pl-PL"/>
-        </w:rPr>
-        <w:t>,</w:t>
-      </w:r>
-      <w:r>
-        <w:rPr>
-          <w:lang w:val="pl-PL"/>
-        </w:rPr>
-        <w:t xml:space="preserve"> tobie, he</w:t>
-      </w:r>
-      <w:r>
-        <w:rPr>
-          <w:lang w:val="pl-PL"/>
-        </w:rPr>
-        <w:t>tmanie, raczej służyć chcą, jak</w:t>
-      </w:r>
-      <w:r>
-        <w:rPr>
-          <w:lang w:val="pl-PL"/>
-        </w:rPr>
-        <w:t xml:space="preserve"> mnie wieści dochodzą. </w:t>
-      </w:r>
-    </w:p>
-    <w:p>
-      <w:pPr>
-        <w:rPr>
-          <w:lang w:val="pl-PL"/>
-        </w:rPr>
-      </w:pPr>
-    </w:p>
-    <w:p>
-      <w:pPr>
-        <w:rPr>
-          <w:lang w:val="pl-PL"/>
-        </w:rPr>
-      </w:pPr>
-      <w:r>
-        <w:rPr>
-          <w:lang w:val="pl-PL"/>
-        </w:rPr>
-        <w:t>TODO: rozważania hetmana po rozmowie z Trzeb</w:t>
-      </w:r>
-      <w:r>
-        <w:rPr>
-          <w:lang w:val="pl-PL"/>
-        </w:rPr>
-        <w:t>n</w:t>
-      </w:r>
-      <w:r>
-        <w:rPr>
-          <w:lang w:val="pl-PL"/>
-        </w:rPr>
-        <w:t>ickim, plany użycia wsparcia finansowego ze str. Francji</w:t>
-      </w:r>
-    </w:p>
-    <w:p>
-      <w:pPr>
-        <w:rPr>
-          <w:lang w:val="pl-PL"/>
-        </w:rPr>
-      </w:pPr>
-    </w:p>
-    <w:p>
-      <w:pPr>
-        <w:rPr>
-          <w:lang w:val="pl-PL"/>
-        </w:rPr>
-      </w:pPr>
-    </w:p>
-    <w:p>
-      <w:pPr>
-        <w:rPr>
-          <w:lang w:val="pl-PL"/>
-        </w:rPr>
-      </w:pPr>
-    </w:p>
-    <w:p>
-      <w:pPr>
-        <w:rPr>
-          <w:lang w:val="pl-PL"/>
-        </w:rPr>
-      </w:pPr>
-    </w:p>
-    <w:p>
-      <w:pPr>
-        <w:rPr>
-          <w:lang w:val="pl-PL"/>
-        </w:rPr>
-      </w:pPr>
-      <w:r>
-        <w:rPr>
-          <w:lang w:val="pl-PL"/>
-        </w:rPr>
-        <w:t xml:space="preserve">Czy naprawdę </w:t>
-      </w:r>
-      <w:r>
-        <w:rPr>
-          <w:lang w:val="pl-PL"/>
-        </w:rPr>
-        <w:t xml:space="preserve">wedle Makiawela </w:t>
-      </w:r>
-      <w:r>
-        <w:rPr>
-          <w:lang w:val="pl-PL"/>
-        </w:rPr>
-        <w:t>trzeba teraz prowadzić politykę w Rzeczypospolitej? Apteką a kałamarzem, a nie szablą, w otwartej walce?</w:t>
-      </w:r>
-    </w:p>
-    <w:p>
-      <w:pPr>
-        <w:pStyle w:val="Dialog"/>
-      </w:pPr>
-    </w:p>
-    <w:p>
-      <w:pPr>
-        <w:rPr>
-          <w:lang w:val="pl-PL"/>
-        </w:rPr>
-      </w:pPr>
-    </w:p>
-    <w:p>
-      <w:pPr>
-        <w:rPr>
-          <w:lang w:val="pl-PL"/>
-        </w:rPr>
-      </w:pPr>
-    </w:p>
-    <w:p>
-      <w:pPr>
-        <w:rPr>
-          <w:lang w:val="pl-PL"/>
-        </w:rPr>
-      </w:pPr>
-    </w:p>
-    <w:p>
-      <w:pPr>
-        <w:rPr>
-          <w:lang w:val="pl-PL"/>
-        </w:rPr>
-      </w:pPr>
-    </w:p>
-    <w:p>
-      <w:pPr>
-        <w:rPr>
-          <w:lang w:val="pl-PL"/>
-        </w:rPr>
-      </w:pPr>
-      <w:r>
-        <w:rPr>
-          <w:lang w:val="pl-PL"/>
-        </w:rPr>
-        <w:br w:type="page"/>
-      </w:r>
-    </w:p>
-    <w:p>
-      <w:pPr>
-        <w:rPr>
-          <w:lang w:val="pl-PL"/>
-        </w:rPr>
-      </w:pPr>
-    </w:p>
-    <w:p>
-      <w:pPr>
-        <w:pStyle w:val="Heading2"/>
-        <w:rPr>
-          <w:lang w:val="pl-PL"/>
-        </w:rPr>
-      </w:pPr>
-    </w:p>
-    <w:p>
-      <w:pPr>
-        <w:rPr>
-          <w:lang w:val="pl-PL"/>
-        </w:rPr>
-      </w:pPr>
-      <w:r>
-        <w:rPr>
-          <w:lang w:val="pl-PL"/>
-        </w:rPr>
         <w:t>TODO: opisać przygotowania sejmu, w który przekształciły się obie konfederacje</w:t>
-      </w:r>
-    </w:p>
-    <w:p>
-      <w:pPr>
-        <w:rPr>
-          <w:lang w:val="pl-PL"/>
-        </w:rPr>
-      </w:pPr>
-      <w:r>
-        <w:rPr>
-          <w:lang w:val="pl-PL"/>
-        </w:rPr>
-        <w:t>Teraz wreszcie k</w:t>
-      </w:r>
-      <w:r>
-        <w:rPr>
-          <w:lang w:val="pl-PL"/>
-        </w:rPr>
-        <w:t xml:space="preserve">ról zgodził się wydać wojsku </w:t>
-      </w:r>
-      <w:r>
-        <w:rPr>
-          <w:lang w:val="pl-PL"/>
-        </w:rPr>
-        <w:t>zimowy</w:t>
-      </w:r>
-      <w:r>
-        <w:rPr>
-          <w:lang w:val="pl-PL"/>
-        </w:rPr>
-        <w:t xml:space="preserve"> </w:t>
-      </w:r>
-      <w:r>
-        <w:rPr>
-          <w:lang w:val="pl-PL"/>
-        </w:rPr>
-        <w:t xml:space="preserve">chleb i </w:t>
-      </w:r>
-      <w:r>
-        <w:rPr>
-          <w:lang w:val="pl-PL"/>
-        </w:rPr>
-        <w:t xml:space="preserve">leże </w:t>
-      </w:r>
-      <w:r>
-        <w:rPr>
-          <w:lang w:val="pl-PL"/>
-        </w:rPr>
-        <w:t xml:space="preserve">w swoich posiadłościach, głównie na Wołyniu. </w:t>
-      </w:r>
-      <w:r>
-        <w:rPr>
-          <w:lang w:val="pl-PL"/>
-        </w:rPr>
-        <w:t>Wielu żołnierzy zdecydowało się jednak wrócić do domów</w:t>
-      </w:r>
-      <w:r>
-        <w:rPr>
-          <w:lang w:val="pl-PL"/>
-        </w:rPr>
-        <w:t>, jeśli miało dokąd.</w:t>
-      </w:r>
-      <w:r>
-        <w:rPr>
-          <w:lang w:val="pl-PL"/>
-        </w:rPr>
-        <w:t xml:space="preserve"> Wyjechał zatem pan Ostrowski razem z panem Wiśniewskim na rodzinne Mazowsze, towarzyszył im też pan Starczyński i kilku innych. </w:t>
-      </w:r>
-      <w:r>
-        <w:rPr>
-          <w:lang w:val="pl-PL"/>
-        </w:rPr>
-        <w:t>Jechali przez Sanok i potem Lublin, a gdzie się nie zatrzymywali, tam widzieli wielkie oburzenie z powodu warunków rozejmu. Rozumiano wszakże, że szczupłość wojska przyczyną ciężkich terminów była, które na Rzeczpospolitą spadły.</w:t>
-      </w:r>
-      <w:r>
-        <w:rPr>
-          <w:lang w:val="pl-PL"/>
-        </w:rPr>
-        <w:t xml:space="preserve"> Rzekł tedy pan Starczyński:</w:t>
-      </w:r>
-    </w:p>
-    <w:p>
-      <w:pPr>
-        <w:pStyle w:val="Dialog"/>
-      </w:pPr>
-      <w:r>
-        <w:t>- Ciekawym, jakie wojska na wiosnę wystawi pan hetman. Lepszym nam trzeba zakończyć tę wojnę niż tymże rozejmem.</w:t>
-      </w:r>
-    </w:p>
-    <w:p>
-      <w:pPr>
-        <w:pStyle w:val="Dialog"/>
-      </w:pPr>
-      <w:r>
-        <w:t>- Rzeczpospolita hetmana wesprzeć winna. Dla całego narodu wstyd wielki, traktat taki – dodał pan Ostrowski.</w:t>
-      </w:r>
-    </w:p>
-    <w:p>
-      <w:pPr>
-        <w:pStyle w:val="Dialog"/>
-      </w:pPr>
-    </w:p>
-    <w:p>
-      <w:pPr>
-        <w:pStyle w:val="Dialog"/>
-        <w:rPr>
-          <w:color w:val="FF0000"/>
-        </w:rPr>
-      </w:pPr>
-      <w:r>
-        <w:rPr>
-          <w:color w:val="FF0000"/>
-        </w:rPr>
-        <w:t>Dalej przebudować – już trwa przecież Walka Stronnictw i Konfederacja Gołąbska</w:t>
-      </w:r>
-    </w:p>
-    <w:p>
-      <w:pPr>
-        <w:pStyle w:val="Dialog"/>
-      </w:pPr>
-    </w:p>
-    <w:p>
-      <w:pPr>
-        <w:pStyle w:val="Dialog"/>
-      </w:pPr>
-      <w:r>
-        <w:t xml:space="preserve">- </w:t>
-      </w:r>
-      <w:r>
-        <w:t>Rzeczpospolita wesprze, jeśli król i hetman na Sejmie wiosennym razem konstytucje ku obronie, ku wzmocnieniu wojska promować będą.</w:t>
-      </w:r>
-    </w:p>
-    <w:p>
-      <w:pPr>
-        <w:pStyle w:val="Dialog"/>
-      </w:pPr>
-      <w:r>
-        <w:t>- To będzie na wiosnę sejm?</w:t>
-      </w:r>
-    </w:p>
-    <w:p>
-      <w:pPr>
-        <w:pStyle w:val="Dialog"/>
-      </w:pPr>
-      <w:r>
-        <w:t>- Król jegomość na pewno ordynanse ku temu wyśle, aby się sejm wczesną wiosną zebrał, jako to zwykle czasu wojennego, aby to podatki na żołnierza ustalić. Pospolite ruszenie też zapewne król umyśli wezwać, aby to całej władzy wojskowej w ręce pana Sobieskiego nie składać.</w:t>
-      </w:r>
-    </w:p>
-    <w:p>
-      <w:pPr>
-        <w:pStyle w:val="Dialog"/>
-      </w:pPr>
-      <w:r>
-        <w:t>- Jako że to?</w:t>
-      </w:r>
-    </w:p>
-    <w:p>
-      <w:pPr>
-        <w:pStyle w:val="Dialog"/>
-      </w:pPr>
-      <w:r>
-        <w:t>- A bo widzisz Waszmość, gdy wojsko najmne się aukcjonuje</w:t>
-      </w:r>
-      <w:r>
-        <w:t>, najsamprzód listy zapowiednie idą, aby wojsko rotmistrzowie najmowali. Tak i Waszmość najęty</w:t>
-      </w:r>
-      <w:r>
-        <w:t xml:space="preserve"> był</w:t>
-      </w:r>
-      <w:r>
-        <w:t>, tuszę?</w:t>
-      </w:r>
-    </w:p>
-    <w:p>
-      <w:pPr>
-        <w:pStyle w:val="Dialog"/>
-      </w:pPr>
-      <w:r>
-        <w:t>- Jako żywo,  był w Radomiu czeladnik rotmistrza, i zapisywał.</w:t>
-      </w:r>
-    </w:p>
-    <w:p>
-      <w:pPr>
-        <w:pStyle w:val="Dialog"/>
-      </w:pPr>
-      <w:r>
-        <w:t>- Tak więc gotowizna na taki zaciąg przez hetmana wielkiego jest wypłacana, zanim z podatków zbiorą, i rotmistrzowie przez niego wysyłani. A pospolite ruszenie tam się zbiera, gdzie król nakaże, i jemu pierwiej posłuszne.</w:t>
-      </w:r>
-    </w:p>
-    <w:p>
-      <w:pPr>
-        <w:pStyle w:val="Dialog"/>
-      </w:pPr>
-      <w:r>
-        <w:t>- I król jegomość władzy nad pospolitym ruszeniem panu hetmanowi nie przekaże?</w:t>
-      </w:r>
-    </w:p>
-    <w:p>
-      <w:pPr>
-        <w:pStyle w:val="Dialog"/>
-      </w:pPr>
-      <w:r>
-        <w:t xml:space="preserve">- Król jegomość i jaśnie wielmożny pan hetman koronny różne na wiele rzeczy mają poglądy. Pan hetman ma pretensje do króla, że wypłatę żołdu nam żołnierzom opóźnia. </w:t>
-      </w:r>
-    </w:p>
-    <w:p>
-      <w:pPr>
-        <w:pStyle w:val="Dialog"/>
-      </w:pPr>
-      <w:r>
-        <w:t>- A przecież król tych pieniędzy w cholewę nie wkłada, jeno że szlachta wolno podatki płaci.</w:t>
-      </w:r>
-    </w:p>
-    <w:p>
-      <w:pPr>
-        <w:pStyle w:val="Dialog"/>
-      </w:pPr>
-      <w:r>
-        <w:t xml:space="preserve">- Zawsze to już tak w Rzeczypospolitej było, że hetmani wpierw swoje łożyć </w:t>
-      </w:r>
-      <w:r>
-        <w:t>musieli, aby wojsko na wojnę naszykować.</w:t>
-      </w:r>
-    </w:p>
-    <w:p>
-      <w:pPr>
-        <w:pStyle w:val="Dialog"/>
-      </w:pPr>
-      <w:r>
-        <w:t>- Ale nam teraz już dwie ćwierci skarb zalega. Już towarzysze sarkają.</w:t>
-      </w:r>
-    </w:p>
-    <w:p>
-      <w:pPr>
-        <w:pStyle w:val="Dialog"/>
-      </w:pPr>
-      <w:r>
-        <w:t>- Towarzysze niech nie sarkają, bo to hetmana głowa w tym, aby wojsku żołd wyszykować. Niech tam się pan hetman z królem znosi, nam nic do tego.</w:t>
-      </w:r>
-    </w:p>
-    <w:p>
-      <w:pPr>
-        <w:pStyle w:val="Dialog"/>
-      </w:pPr>
-    </w:p>
-    <w:p>
-      <w:pPr>
-        <w:pStyle w:val="Dialog"/>
-      </w:pPr>
-      <w:r>
-        <w:t>Jechali dalej, tak rozmawiając, a mijali wzgórza i wąwozy Zamojszczyzny, gdzie wsie rozłożyły się w malowniczych dolinach wśr</w:t>
-      </w:r>
-      <w:r>
-        <w:t xml:space="preserve">ód gaików. Mijali dworki szlacheckie, do których prowadziły aleje porządnie wysadzane strzelistymi topolami, a z tych dworków i z folwarków pozdrawiano ich serdecznie, bo już i tutaj dotarła wieść o mężnym odporze, jaki stawił pan hetman nawale tatarskiej. Mijali potem sady i sosnowe bory Mazowsza, i wśród tych borów i wśród piasków przycupnięte </w:t>
-      </w:r>
-      <w:r>
-        <w:lastRenderedPageBreak/>
-        <w:t xml:space="preserve">zaścianki ubogiej szlachty, a ztych zaścianków pozdrawiano ich bojowymi okrzykami, bo już i tutaj dotarła wieść </w:t>
-      </w:r>
-      <w:r>
-        <w:t>o haniebnych postanowieniach rozejmu buczackiego. Wszędzie gdzie</w:t>
-      </w:r>
-    </w:p>
-    <w:p>
-      <w:pPr>
-        <w:pStyle w:val="Dialog"/>
-      </w:pPr>
-    </w:p>
-    <w:p>
-      <w:pPr>
-        <w:pStyle w:val="Dialog"/>
-      </w:pPr>
-      <w:r>
-        <w:t>TODO: przyjazd w rodzinne strony, podziw dla hetmana za zwycięstwo, agitacja</w:t>
       </w:r>
     </w:p>
     <w:sectPr>
@@ -8716,7 +8571,7 @@
 </file>
 
 <file path=customXml/itemProps1.xml><?xml version="1.0" encoding="utf-8"?>
-<ds:datastoreItem xmlns:ds="http://schemas.openxmlformats.org/officeDocument/2006/customXml" ds:itemID="{A58D1420-4088-4DF8-BB08-78A40FE88F9B}">
+<ds:datastoreItem xmlns:ds="http://schemas.openxmlformats.org/officeDocument/2006/customXml" ds:itemID="{087C6490-87F9-4266-97B0-96BDF0A39281}">
   <ds:schemaRefs>
     <ds:schemaRef ds:uri="http://schemas.openxmlformats.org/officeDocument/2006/bibliography"/>
   </ds:schemaRefs>

</xml_diff>